<commit_message>
Doc: Chapter 2 added
</commit_message>
<xml_diff>
--- a/stratégie de sécurisation.docx
+++ b/stratégie de sécurisation.docx
@@ -254,7 +254,7 @@
       </w:pPr>
       <w:r>
         <w:pict>
-          <v:rect id="_x0000_i1026" style="width:0;height:1.5pt" o:hralign="center" o:bullet="t" o:hrstd="t" o:hr="t" fillcolor="#a0a0a0" stroked="f"/>
+          <v:rect id="_x0000_i1025" style="width:0;height:1.5pt" o:hralign="center" o:bullet="t" o:hrstd="t" o:hr="t" fillcolor="#a0a0a0" stroked="f"/>
         </w:pict>
       </w:r>
     </w:p>
@@ -1577,6 +1577,7 @@
           <w:bCs/>
           <w:sz w:val="24"/>
           <w:szCs w:val="24"/>
+          <w:lang w:val="fr-FR"/>
         </w:rPr>
       </w:pPr>
       <w:r>
@@ -3718,8 +3719,2782 @@
           <w:lang w:val="fr-FR"/>
         </w:rPr>
       </w:pPr>
+    </w:p>
+    <w:p>
+      <w:pPr>
+        <w:spacing w:before="100" w:beforeAutospacing="1" w:after="100" w:afterAutospacing="1" w:line="240" w:lineRule="auto"/>
+        <w:jc w:val="center"/>
+        <w:rPr>
+          <w:rFonts w:ascii="Times New Roman" w:eastAsia="Times New Roman" w:hAnsi="Times New Roman" w:cs="Times New Roman"/>
+          <w:b/>
+          <w:bCs/>
+          <w:sz w:val="40"/>
+          <w:szCs w:val="40"/>
+          <w:rtl/>
+          <w:lang w:bidi="fa-IR"/>
+        </w:rPr>
+      </w:pPr>
+      <w:proofErr w:type="spellStart"/>
+      <w:r>
+        <w:rPr>
+          <w:rFonts w:ascii="Times New Roman" w:eastAsia="Times New Roman" w:hAnsi="Times New Roman" w:cs="Times New Roman"/>
+          <w:b/>
+          <w:bCs/>
+          <w:sz w:val="40"/>
+          <w:szCs w:val="40"/>
+          <w:lang w:val="fr-FR" w:bidi="fa-IR"/>
+        </w:rPr>
+        <w:lastRenderedPageBreak/>
+        <w:t>Chapter</w:t>
+      </w:r>
+      <w:proofErr w:type="spellEnd"/>
+      <w:r>
+        <w:rPr>
+          <w:rFonts w:ascii="Times New Roman" w:eastAsia="Times New Roman" w:hAnsi="Times New Roman" w:cs="Times New Roman"/>
+          <w:b/>
+          <w:bCs/>
+          <w:sz w:val="40"/>
+          <w:szCs w:val="40"/>
+          <w:lang w:val="fr-FR" w:bidi="fa-IR"/>
+        </w:rPr>
+        <w:t xml:space="preserve"> 2</w:t>
+      </w:r>
+    </w:p>
+    <w:p>
+      <w:pPr>
+        <w:pStyle w:val="Heading2"/>
+        <w:jc w:val="center"/>
+        <w:rPr>
+          <w:rtl/>
+          <w:lang w:val="fr-FR"/>
+        </w:rPr>
+      </w:pPr>
+      <w:r>
+        <w:rPr>
+          <w:lang w:val="fr-FR"/>
+        </w:rPr>
+        <w:t>Implémentation de la Sécurité Front-end</w:t>
+      </w:r>
+    </w:p>
+    <w:p>
+      <w:pPr>
+        <w:pStyle w:val="Heading3"/>
+        <w:rPr>
+          <w:lang w:val="fr-FR"/>
+        </w:rPr>
+      </w:pPr>
+      <w:r>
+        <w:rPr>
+          <w:lang w:val="fr-FR"/>
+        </w:rPr>
+        <w:t>Introduction</w:t>
+      </w:r>
+    </w:p>
+    <w:p>
+      <w:pPr>
+        <w:pStyle w:val="whitespace-pre-wrap"/>
+        <w:rPr>
+          <w:lang w:val="fr-FR"/>
+        </w:rPr>
+      </w:pPr>
+      <w:r>
+        <w:rPr>
+          <w:lang w:val="fr-FR"/>
+        </w:rPr>
+        <w:t>Le front-end de toute application web, y compris pire2pire.com, représente l'interface directe avec les utilisateurs et par conséquent, une surface d'attaque significative. La sécurité front-end implique la protection du code côté client, la gestion des entrées utilisateur, le traitement des processus d'authentification et la garantie de communications sécurisées entre le client et le serveur. Ce chapitre décrit des stratégies complètes pour sécuriser le front-end de pire2pire.com conformément aux normes ANSSI, OWASP et RGPD.</w:t>
+      </w:r>
+    </w:p>
+    <w:p>
+      <w:pPr>
+        <w:pStyle w:val="whitespace-pre-wrap"/>
+        <w:rPr>
+          <w:lang w:val="fr-FR"/>
+        </w:rPr>
+      </w:pPr>
+      <w:r>
+        <w:rPr>
+          <w:lang w:val="fr-FR"/>
+        </w:rPr>
+        <w:t xml:space="preserve">Les vulnérabilités front-end peuvent conduire à diverses attaques, notamment Cross-Site Scripting (XSS), Cross-Site </w:t>
+      </w:r>
+      <w:proofErr w:type="spellStart"/>
+      <w:r>
+        <w:rPr>
+          <w:lang w:val="fr-FR"/>
+        </w:rPr>
+        <w:t>Request</w:t>
+      </w:r>
+      <w:proofErr w:type="spellEnd"/>
+      <w:r>
+        <w:rPr>
+          <w:lang w:val="fr-FR"/>
+        </w:rPr>
+        <w:t xml:space="preserve"> </w:t>
+      </w:r>
+      <w:proofErr w:type="spellStart"/>
+      <w:r>
+        <w:rPr>
+          <w:lang w:val="fr-FR"/>
+        </w:rPr>
+        <w:t>Forgery</w:t>
+      </w:r>
+      <w:proofErr w:type="spellEnd"/>
+      <w:r>
+        <w:rPr>
+          <w:lang w:val="fr-FR"/>
+        </w:rPr>
+        <w:t xml:space="preserve"> (CSRF), </w:t>
+      </w:r>
+      <w:proofErr w:type="spellStart"/>
+      <w:r>
+        <w:rPr>
+          <w:lang w:val="fr-FR"/>
+        </w:rPr>
+        <w:t>clickjacking</w:t>
+      </w:r>
+      <w:proofErr w:type="spellEnd"/>
+      <w:r>
+        <w:rPr>
+          <w:lang w:val="fr-FR"/>
+        </w:rPr>
+        <w:t xml:space="preserve"> et manipulation de données. Une stratégie de sécurité front-end robuste atténue ces risques grâce à une combinaison de pratiques de codage, d'en-têtes de sécurité, de validation des entrées et de sensibilisation des utilisateurs.</w:t>
+      </w:r>
+    </w:p>
+    <w:p>
+      <w:pPr>
+        <w:pStyle w:val="Heading3"/>
+        <w:rPr>
+          <w:lang w:val="fr-FR"/>
+        </w:rPr>
+      </w:pPr>
+      <w:r>
+        <w:rPr>
+          <w:lang w:val="fr-FR"/>
+        </w:rPr>
+        <w:t>Pratiques de Codage Sécurisé pour le Développement Front-end</w:t>
+      </w:r>
+    </w:p>
+    <w:p>
+      <w:pPr>
+        <w:pStyle w:val="Heading4"/>
+        <w:rPr>
+          <w:lang w:val="fr-FR"/>
+        </w:rPr>
+      </w:pPr>
+      <w:r>
+        <w:rPr>
+          <w:lang w:val="fr-FR"/>
+        </w:rPr>
+        <w:t xml:space="preserve">Optimisation de la Sécurité des </w:t>
+      </w:r>
+      <w:proofErr w:type="spellStart"/>
+      <w:r>
+        <w:rPr>
+          <w:lang w:val="fr-FR"/>
+        </w:rPr>
+        <w:t>Frameworks</w:t>
+      </w:r>
+      <w:proofErr w:type="spellEnd"/>
+    </w:p>
+    <w:p>
+      <w:pPr>
+        <w:pStyle w:val="whitespace-pre-wrap"/>
+        <w:rPr>
+          <w:lang w:val="fr-FR"/>
+        </w:rPr>
+      </w:pPr>
+      <w:r>
+        <w:rPr>
+          <w:lang w:val="fr-FR"/>
+        </w:rPr>
+        <w:t xml:space="preserve">Pire2pire.com doit adopter une approche "sécurité d'abord" lors de la sélection et de la configuration des </w:t>
+      </w:r>
+      <w:proofErr w:type="spellStart"/>
+      <w:r>
+        <w:rPr>
+          <w:lang w:val="fr-FR"/>
+        </w:rPr>
+        <w:t>frameworks</w:t>
+      </w:r>
+      <w:proofErr w:type="spellEnd"/>
+      <w:r>
+        <w:rPr>
+          <w:lang w:val="fr-FR"/>
+        </w:rPr>
+        <w:t xml:space="preserve"> front-end:</w:t>
+      </w:r>
+    </w:p>
+    <w:p>
+      <w:pPr>
+        <w:numPr>
+          <w:ilvl w:val="0"/>
+          <w:numId w:val="7"/>
+        </w:numPr>
+        <w:spacing w:before="100" w:beforeAutospacing="1" w:after="100" w:afterAutospacing="1" w:line="240" w:lineRule="auto"/>
+        <w:rPr>
+          <w:lang w:val="fr-FR"/>
+        </w:rPr>
+      </w:pPr>
+      <w:r>
+        <w:rPr>
+          <w:rStyle w:val="Strong"/>
+          <w:lang w:val="fr-FR"/>
+        </w:rPr>
+        <w:t>Sélection de Framework</w:t>
+      </w:r>
+      <w:r>
+        <w:rPr>
+          <w:lang w:val="fr-FR"/>
+        </w:rPr>
+        <w:t xml:space="preserve">: Choisir des </w:t>
+      </w:r>
+      <w:proofErr w:type="spellStart"/>
+      <w:r>
+        <w:rPr>
+          <w:lang w:val="fr-FR"/>
+        </w:rPr>
+        <w:t>frameworks</w:t>
+      </w:r>
+      <w:proofErr w:type="spellEnd"/>
+      <w:r>
+        <w:rPr>
+          <w:lang w:val="fr-FR"/>
+        </w:rPr>
+        <w:t xml:space="preserve"> bien maintenus avec un historique de sécurité solide. Pour pire2pire.com, des </w:t>
+      </w:r>
+      <w:proofErr w:type="spellStart"/>
+      <w:r>
+        <w:rPr>
+          <w:lang w:val="fr-FR"/>
+        </w:rPr>
+        <w:t>frameworks</w:t>
+      </w:r>
+      <w:proofErr w:type="spellEnd"/>
+      <w:r>
+        <w:rPr>
+          <w:lang w:val="fr-FR"/>
+        </w:rPr>
+        <w:t xml:space="preserve"> comme </w:t>
+      </w:r>
+      <w:proofErr w:type="spellStart"/>
+      <w:r>
+        <w:rPr>
+          <w:lang w:val="fr-FR"/>
+        </w:rPr>
+        <w:t>React</w:t>
+      </w:r>
+      <w:proofErr w:type="spellEnd"/>
+      <w:r>
+        <w:rPr>
+          <w:lang w:val="fr-FR"/>
+        </w:rPr>
+        <w:t xml:space="preserve">, </w:t>
+      </w:r>
+      <w:proofErr w:type="spellStart"/>
+      <w:r>
+        <w:rPr>
+          <w:lang w:val="fr-FR"/>
+        </w:rPr>
+        <w:t>Angular</w:t>
+      </w:r>
+      <w:proofErr w:type="spellEnd"/>
+      <w:r>
+        <w:rPr>
+          <w:lang w:val="fr-FR"/>
+        </w:rPr>
+        <w:t xml:space="preserve"> ou Vue.js qui intègrent des protections contre les vulnérabilités courantes comme XSS sont recommandés.</w:t>
+      </w:r>
+    </w:p>
+    <w:p>
+      <w:pPr>
+        <w:numPr>
+          <w:ilvl w:val="0"/>
+          <w:numId w:val="7"/>
+        </w:numPr>
+        <w:spacing w:before="100" w:beforeAutospacing="1" w:after="100" w:afterAutospacing="1" w:line="240" w:lineRule="auto"/>
+        <w:rPr>
+          <w:lang w:val="fr-FR"/>
+        </w:rPr>
+      </w:pPr>
+      <w:r>
+        <w:rPr>
+          <w:rStyle w:val="Strong"/>
+          <w:lang w:val="fr-FR"/>
+        </w:rPr>
+        <w:t>Mises à Jour Régulières</w:t>
+      </w:r>
+      <w:r>
+        <w:rPr>
+          <w:lang w:val="fr-FR"/>
+        </w:rPr>
+        <w:t xml:space="preserve">: Établir un processus de mises à jour régulières des </w:t>
+      </w:r>
+      <w:proofErr w:type="spellStart"/>
+      <w:r>
+        <w:rPr>
+          <w:lang w:val="fr-FR"/>
+        </w:rPr>
+        <w:t>frameworks</w:t>
+      </w:r>
+      <w:proofErr w:type="spellEnd"/>
+      <w:r>
+        <w:rPr>
+          <w:lang w:val="fr-FR"/>
+        </w:rPr>
+        <w:t xml:space="preserve"> et bibliothèques pour garantir l'application rapide des correctifs de sécurité.</w:t>
+      </w:r>
+    </w:p>
+    <w:p>
+      <w:pPr>
+        <w:numPr>
+          <w:ilvl w:val="0"/>
+          <w:numId w:val="7"/>
+        </w:numPr>
+        <w:spacing w:before="100" w:beforeAutospacing="1" w:after="100" w:afterAutospacing="1" w:line="240" w:lineRule="auto"/>
+        <w:rPr>
+          <w:lang w:val="fr-FR"/>
+        </w:rPr>
+      </w:pPr>
+      <w:r>
+        <w:rPr>
+          <w:rStyle w:val="Strong"/>
+          <w:lang w:val="fr-FR"/>
+        </w:rPr>
+        <w:t>Plugins de Sécurité</w:t>
+      </w:r>
+      <w:r>
+        <w:rPr>
+          <w:lang w:val="fr-FR"/>
+        </w:rPr>
+        <w:t xml:space="preserve">: Implémenter des plugins ou extensions axés sur la sécurité pour le </w:t>
+      </w:r>
+      <w:proofErr w:type="spellStart"/>
+      <w:r>
+        <w:rPr>
+          <w:lang w:val="fr-FR"/>
+        </w:rPr>
+        <w:t>framework</w:t>
+      </w:r>
+      <w:proofErr w:type="spellEnd"/>
+      <w:r>
+        <w:rPr>
+          <w:lang w:val="fr-FR"/>
+        </w:rPr>
+        <w:t xml:space="preserve"> choisi.</w:t>
+      </w:r>
+    </w:p>
+    <w:p>
+      <w:pPr>
+        <w:pStyle w:val="Heading4"/>
+        <w:rPr>
+          <w:lang w:val="fr-FR"/>
+        </w:rPr>
+      </w:pPr>
+      <w:r>
+        <w:rPr>
+          <w:lang w:val="fr-FR"/>
+        </w:rPr>
+        <w:t>Implémentation de la Content Security Policy</w:t>
+      </w:r>
+    </w:p>
+    <w:p>
+      <w:pPr>
+        <w:pStyle w:val="whitespace-pre-wrap"/>
+        <w:rPr>
+          <w:lang w:val="fr-FR"/>
+        </w:rPr>
+      </w:pPr>
+      <w:r>
+        <w:rPr>
+          <w:lang w:val="fr-FR"/>
+        </w:rPr>
+        <w:t>La Content Security Policy (CSP) est une défense cruciale contre les attaques XSS:</w:t>
+      </w:r>
+    </w:p>
+    <w:p>
+      <w:pPr>
+        <w:spacing w:before="100" w:beforeAutospacing="1" w:after="100" w:afterAutospacing="1" w:line="240" w:lineRule="auto"/>
+        <w:rPr>
+          <w:lang w:val="fr-FR"/>
+        </w:rPr>
+      </w:pPr>
+      <w:r>
+        <w:rPr>
+          <w:rStyle w:val="Strong"/>
+          <w:lang w:val="fr-FR"/>
+        </w:rPr>
+        <w:t>En-tête CSP Strict</w:t>
+      </w:r>
+      <w:r>
+        <w:rPr>
+          <w:lang w:val="fr-FR"/>
+        </w:rPr>
+        <w:t xml:space="preserve">: Configurer l'application pour envoyer des en-têtes CSP appropriés: </w:t>
+      </w:r>
+    </w:p>
+    <w:p>
+      <w:pPr>
+        <w:pStyle w:val="HTMLPreformatted"/>
+        <w:ind w:left="720"/>
+        <w:rPr>
+          <w:rStyle w:val="HTMLCode"/>
+          <w:rFonts w:ascii="Consolas" w:hAnsi="Consolas"/>
+          <w:color w:val="ABB2BF"/>
+          <w:shd w:val="clear" w:color="auto" w:fill="282C34"/>
+          <w:rtl/>
+        </w:rPr>
+      </w:pPr>
+    </w:p>
+    <w:p>
+      <w:pPr>
+        <w:pStyle w:val="HTMLPreformatted"/>
+        <w:ind w:left="720"/>
+        <w:rPr>
+          <w:rFonts w:asciiTheme="majorBidi" w:hAnsiTheme="majorBidi" w:cstheme="majorBidi"/>
+        </w:rPr>
+      </w:pPr>
+      <w:r>
+        <w:rPr>
+          <w:rFonts w:asciiTheme="majorBidi" w:hAnsiTheme="majorBidi" w:cstheme="majorBidi"/>
+        </w:rPr>
+        <w:t>Ep:</w:t>
+      </w:r>
+    </w:p>
+    <w:p>
+      <w:pPr>
+        <w:pStyle w:val="HTMLPreformatted"/>
+        <w:ind w:left="720"/>
+        <w:rPr>
+          <w:rFonts w:asciiTheme="majorBidi" w:hAnsiTheme="majorBidi" w:cstheme="majorBidi"/>
+        </w:rPr>
+      </w:pPr>
+      <w:r>
+        <w:rPr>
+          <w:rFonts w:asciiTheme="majorBidi" w:hAnsiTheme="majorBidi" w:cstheme="majorBidi"/>
+        </w:rPr>
+        <w:t>Content-Security-Policy: default-</w:t>
+      </w:r>
+      <w:proofErr w:type="spellStart"/>
+      <w:r>
+        <w:rPr>
+          <w:rFonts w:asciiTheme="majorBidi" w:hAnsiTheme="majorBidi" w:cstheme="majorBidi"/>
+        </w:rPr>
+        <w:t>src</w:t>
+      </w:r>
+      <w:proofErr w:type="spellEnd"/>
+      <w:r>
+        <w:rPr>
+          <w:rFonts w:asciiTheme="majorBidi" w:hAnsiTheme="majorBidi" w:cstheme="majorBidi"/>
+        </w:rPr>
+        <w:t xml:space="preserve"> 'self'; script-</w:t>
+      </w:r>
+      <w:proofErr w:type="spellStart"/>
+      <w:r>
+        <w:rPr>
+          <w:rFonts w:asciiTheme="majorBidi" w:hAnsiTheme="majorBidi" w:cstheme="majorBidi"/>
+        </w:rPr>
+        <w:t>src</w:t>
+      </w:r>
+      <w:proofErr w:type="spellEnd"/>
+      <w:r>
+        <w:rPr>
+          <w:rFonts w:asciiTheme="majorBidi" w:hAnsiTheme="majorBidi" w:cstheme="majorBidi"/>
+        </w:rPr>
+        <w:t xml:space="preserve"> 'self' https://apis.trusted.com; style-</w:t>
+      </w:r>
+      <w:proofErr w:type="spellStart"/>
+      <w:r>
+        <w:rPr>
+          <w:rFonts w:asciiTheme="majorBidi" w:hAnsiTheme="majorBidi" w:cstheme="majorBidi"/>
+        </w:rPr>
+        <w:t>src</w:t>
+      </w:r>
+      <w:proofErr w:type="spellEnd"/>
+      <w:r>
+        <w:rPr>
+          <w:rFonts w:asciiTheme="majorBidi" w:hAnsiTheme="majorBidi" w:cstheme="majorBidi"/>
+        </w:rPr>
+        <w:t xml:space="preserve"> 'self' https://styles.trusted.com; </w:t>
+      </w:r>
+      <w:proofErr w:type="spellStart"/>
+      <w:r>
+        <w:rPr>
+          <w:rFonts w:asciiTheme="majorBidi" w:hAnsiTheme="majorBidi" w:cstheme="majorBidi"/>
+        </w:rPr>
+        <w:t>img-src</w:t>
+      </w:r>
+      <w:proofErr w:type="spellEnd"/>
+      <w:r>
+        <w:rPr>
+          <w:rFonts w:asciiTheme="majorBidi" w:hAnsiTheme="majorBidi" w:cstheme="majorBidi"/>
+        </w:rPr>
+        <w:t xml:space="preserve"> 'self' data:;</w:t>
+      </w:r>
+    </w:p>
+    <w:p>
+      <w:pPr>
+        <w:spacing w:before="100" w:beforeAutospacing="1" w:after="100" w:afterAutospacing="1" w:line="240" w:lineRule="auto"/>
+        <w:rPr>
+          <w:lang w:val="fr-FR"/>
+        </w:rPr>
+      </w:pPr>
+      <w:r>
+        <w:rPr>
+          <w:rStyle w:val="Strong"/>
+          <w:lang w:val="fr-FR"/>
+        </w:rPr>
+        <w:lastRenderedPageBreak/>
+        <w:t>Approche Basée sur Nonce</w:t>
+      </w:r>
+      <w:r>
+        <w:rPr>
+          <w:lang w:val="fr-FR"/>
+        </w:rPr>
+        <w:t xml:space="preserve">: Pour les scripts dynamiques, implémenter une approche CSP basée sur nonce: </w:t>
+      </w:r>
+    </w:p>
+    <w:p>
+      <w:pPr>
+        <w:pStyle w:val="HTMLPreformatted"/>
+        <w:ind w:left="720"/>
+        <w:rPr>
+          <w:rFonts w:asciiTheme="majorBidi" w:hAnsiTheme="majorBidi" w:cstheme="majorBidi"/>
+        </w:rPr>
+      </w:pPr>
+      <w:r>
+        <w:rPr>
+          <w:rFonts w:asciiTheme="majorBidi" w:hAnsiTheme="majorBidi" w:cstheme="majorBidi"/>
+        </w:rPr>
+        <w:t>Ep:</w:t>
+      </w:r>
+    </w:p>
+    <w:p>
+      <w:pPr>
+        <w:pStyle w:val="HTMLPreformatted"/>
+        <w:ind w:left="720"/>
+        <w:rPr>
+          <w:rFonts w:asciiTheme="majorBidi" w:hAnsiTheme="majorBidi" w:cstheme="majorBidi"/>
+        </w:rPr>
+      </w:pPr>
+      <w:r>
+        <w:rPr>
+          <w:rFonts w:asciiTheme="majorBidi" w:hAnsiTheme="majorBidi" w:cstheme="majorBidi"/>
+        </w:rPr>
+        <w:t>Content-Security-Policy: script-</w:t>
+      </w:r>
+      <w:proofErr w:type="spellStart"/>
+      <w:r>
+        <w:rPr>
+          <w:rFonts w:asciiTheme="majorBidi" w:hAnsiTheme="majorBidi" w:cstheme="majorBidi"/>
+        </w:rPr>
+        <w:t>src</w:t>
+      </w:r>
+      <w:proofErr w:type="spellEnd"/>
+      <w:r>
+        <w:rPr>
+          <w:rFonts w:asciiTheme="majorBidi" w:hAnsiTheme="majorBidi" w:cstheme="majorBidi"/>
+        </w:rPr>
+        <w:t xml:space="preserve"> 'self' 'nonce-{</w:t>
+      </w:r>
+      <w:proofErr w:type="spellStart"/>
+      <w:r>
+        <w:rPr>
+          <w:rFonts w:asciiTheme="majorBidi" w:hAnsiTheme="majorBidi" w:cstheme="majorBidi"/>
+        </w:rPr>
+        <w:t>random_nonce</w:t>
+      </w:r>
+      <w:proofErr w:type="spellEnd"/>
+      <w:r>
+        <w:rPr>
+          <w:rFonts w:asciiTheme="majorBidi" w:hAnsiTheme="majorBidi" w:cstheme="majorBidi"/>
+        </w:rPr>
+        <w:t>}';</w:t>
+      </w:r>
+    </w:p>
+    <w:p>
+      <w:pPr>
+        <w:spacing w:beforeAutospacing="1" w:afterAutospacing="1"/>
+        <w:ind w:left="720"/>
+        <w:rPr>
+          <w:lang w:val="fr-FR"/>
+        </w:rPr>
+      </w:pPr>
+      <w:r>
+        <w:rPr>
+          <w:lang w:val="fr-FR"/>
+        </w:rPr>
+        <w:t>Générer un nonce unique pour chaque requête et l'inclure dans les balises script.</w:t>
+      </w:r>
+    </w:p>
+    <w:p>
+      <w:pPr>
+        <w:spacing w:before="100" w:beforeAutospacing="1" w:after="100" w:afterAutospacing="1" w:line="240" w:lineRule="auto"/>
+        <w:rPr>
+          <w:lang w:val="fr-FR"/>
+        </w:rPr>
+      </w:pPr>
+      <w:proofErr w:type="spellStart"/>
+      <w:r>
+        <w:rPr>
+          <w:rStyle w:val="Strong"/>
+          <w:lang w:val="fr-FR"/>
+        </w:rPr>
+        <w:t>Reporting</w:t>
+      </w:r>
+      <w:proofErr w:type="spellEnd"/>
+      <w:r>
+        <w:rPr>
+          <w:rStyle w:val="Strong"/>
+          <w:lang w:val="fr-FR"/>
+        </w:rPr>
+        <w:t xml:space="preserve"> CSP</w:t>
+      </w:r>
+      <w:r>
+        <w:rPr>
+          <w:lang w:val="fr-FR"/>
+        </w:rPr>
+        <w:t xml:space="preserve">: Configurer un point de terminaison pour surveiller les violations CSP: </w:t>
+      </w:r>
+    </w:p>
+    <w:p>
+      <w:pPr>
+        <w:pStyle w:val="HTMLPreformatted"/>
+        <w:ind w:left="720"/>
+        <w:rPr>
+          <w:rFonts w:asciiTheme="majorBidi" w:hAnsiTheme="majorBidi" w:cstheme="majorBidi"/>
+        </w:rPr>
+      </w:pPr>
+      <w:r>
+        <w:rPr>
+          <w:rFonts w:asciiTheme="majorBidi" w:hAnsiTheme="majorBidi" w:cstheme="majorBidi"/>
+        </w:rPr>
+        <w:t>Ep:</w:t>
+      </w:r>
+    </w:p>
+    <w:p>
+      <w:pPr>
+        <w:pStyle w:val="HTMLPreformatted"/>
+        <w:ind w:left="720"/>
+        <w:rPr>
+          <w:rFonts w:asciiTheme="majorBidi" w:hAnsiTheme="majorBidi" w:cstheme="majorBidi"/>
+        </w:rPr>
+      </w:pPr>
+      <w:r>
+        <w:rPr>
+          <w:rFonts w:asciiTheme="majorBidi" w:hAnsiTheme="majorBidi" w:cstheme="majorBidi"/>
+        </w:rPr>
+        <w:t>Content-Security-Policy-Report-Only: ...; report-</w:t>
+      </w:r>
+      <w:proofErr w:type="spellStart"/>
+      <w:r>
+        <w:rPr>
+          <w:rFonts w:asciiTheme="majorBidi" w:hAnsiTheme="majorBidi" w:cstheme="majorBidi"/>
+        </w:rPr>
+        <w:t>uri</w:t>
+      </w:r>
+      <w:proofErr w:type="spellEnd"/>
+      <w:r>
+        <w:rPr>
+          <w:rFonts w:asciiTheme="majorBidi" w:hAnsiTheme="majorBidi" w:cstheme="majorBidi"/>
+        </w:rPr>
+        <w:t xml:space="preserve"> https://pire2pire.com/csp-reports</w:t>
+      </w:r>
+    </w:p>
+    <w:p>
+      <w:pPr>
+        <w:spacing w:beforeAutospacing="1" w:afterAutospacing="1"/>
+        <w:ind w:left="720"/>
+        <w:rPr>
+          <w:lang w:val="fr-FR"/>
+        </w:rPr>
+      </w:pPr>
+      <w:r>
+        <w:rPr>
+          <w:lang w:val="fr-FR"/>
+        </w:rPr>
+        <w:t>Implémenter un système de journalisation et d'alerte pour les violations signalées.</w:t>
+      </w:r>
+    </w:p>
+    <w:p>
+      <w:pPr>
+        <w:pStyle w:val="Heading4"/>
+        <w:rPr>
+          <w:lang w:val="fr-FR"/>
+        </w:rPr>
+      </w:pPr>
+      <w:r>
+        <w:rPr>
+          <w:lang w:val="fr-FR"/>
+        </w:rPr>
+        <w:t>Défense Contre XSS</w:t>
+      </w:r>
+    </w:p>
+    <w:p>
+      <w:pPr>
+        <w:pStyle w:val="whitespace-pre-wrap"/>
+        <w:rPr>
+          <w:lang w:val="fr-FR"/>
+        </w:rPr>
+      </w:pPr>
+      <w:r>
+        <w:rPr>
+          <w:lang w:val="fr-FR"/>
+        </w:rPr>
+        <w:t>Au-delà de CSP, pire2pire.com doit implémenter plusieurs couches de protection XSS:</w:t>
+      </w:r>
+    </w:p>
+    <w:p>
+      <w:pPr>
+        <w:spacing w:before="100" w:beforeAutospacing="1" w:after="100" w:afterAutospacing="1" w:line="240" w:lineRule="auto"/>
+        <w:rPr>
+          <w:lang w:val="fr-FR"/>
+        </w:rPr>
+      </w:pPr>
+      <w:r>
+        <w:rPr>
+          <w:rStyle w:val="Strong"/>
+          <w:lang w:val="fr-FR"/>
+        </w:rPr>
+        <w:t>Encodage de Sortie</w:t>
+      </w:r>
+      <w:r>
+        <w:rPr>
+          <w:lang w:val="fr-FR"/>
+        </w:rPr>
+        <w:t>: Toujours encoder les données avant de les afficher dans des contextes HTML, JavaScript, CSS ou URL.</w:t>
+      </w:r>
+    </w:p>
+    <w:p>
+      <w:pPr>
+        <w:spacing w:before="100" w:beforeAutospacing="1" w:after="100" w:afterAutospacing="1" w:line="240" w:lineRule="auto"/>
+        <w:rPr>
+          <w:lang w:val="fr-FR"/>
+        </w:rPr>
+      </w:pPr>
+      <w:r>
+        <w:rPr>
+          <w:rStyle w:val="Strong"/>
+          <w:lang w:val="fr-FR"/>
+        </w:rPr>
+        <w:t>Échappement Contextuel</w:t>
+      </w:r>
+      <w:r>
+        <w:rPr>
+          <w:lang w:val="fr-FR"/>
+        </w:rPr>
+        <w:t xml:space="preserve">: Appliquer l'échappement en fonction du contexte d'insertion des données: </w:t>
+      </w:r>
+    </w:p>
+    <w:p>
+      <w:pPr>
+        <w:pStyle w:val="ListParagraph"/>
+        <w:numPr>
+          <w:ilvl w:val="0"/>
+          <w:numId w:val="8"/>
+        </w:numPr>
+        <w:spacing w:before="100" w:beforeAutospacing="1" w:after="100" w:afterAutospacing="1" w:line="240" w:lineRule="auto"/>
+        <w:ind w:left="630" w:hanging="450"/>
+        <w:rPr>
+          <w:rFonts w:asciiTheme="majorBidi" w:hAnsiTheme="majorBidi" w:cstheme="majorBidi"/>
+          <w:lang w:val="fr-FR"/>
+        </w:rPr>
+      </w:pPr>
+      <w:r>
+        <w:rPr>
+          <w:lang w:val="fr-FR"/>
+        </w:rPr>
+        <w:t xml:space="preserve">Pour HTML: Convertir </w:t>
+      </w:r>
+      <w:r>
+        <w:rPr>
+          <w:rStyle w:val="HTMLCode"/>
+          <w:rFonts w:asciiTheme="majorBidi" w:eastAsiaTheme="minorHAnsi" w:hAnsiTheme="majorBidi" w:cstheme="majorBidi"/>
+          <w:lang w:val="fr-FR"/>
+        </w:rPr>
+        <w:t>&lt;</w:t>
+      </w:r>
+      <w:r>
+        <w:rPr>
+          <w:rFonts w:asciiTheme="majorBidi" w:hAnsiTheme="majorBidi" w:cstheme="majorBidi"/>
+          <w:lang w:val="fr-FR"/>
+        </w:rPr>
+        <w:t xml:space="preserve">, </w:t>
+      </w:r>
+      <w:r>
+        <w:rPr>
+          <w:rStyle w:val="HTMLCode"/>
+          <w:rFonts w:asciiTheme="majorBidi" w:eastAsiaTheme="minorHAnsi" w:hAnsiTheme="majorBidi" w:cstheme="majorBidi"/>
+          <w:lang w:val="fr-FR"/>
+        </w:rPr>
+        <w:t>&gt;</w:t>
+      </w:r>
+      <w:r>
+        <w:rPr>
+          <w:rFonts w:asciiTheme="majorBidi" w:hAnsiTheme="majorBidi" w:cstheme="majorBidi"/>
+          <w:lang w:val="fr-FR"/>
+        </w:rPr>
+        <w:t xml:space="preserve">, </w:t>
+      </w:r>
+      <w:r>
+        <w:rPr>
+          <w:rStyle w:val="HTMLCode"/>
+          <w:rFonts w:asciiTheme="majorBidi" w:eastAsiaTheme="minorHAnsi" w:hAnsiTheme="majorBidi" w:cstheme="majorBidi"/>
+          <w:lang w:val="fr-FR"/>
+        </w:rPr>
+        <w:t>&amp;</w:t>
+      </w:r>
+      <w:r>
+        <w:rPr>
+          <w:rFonts w:asciiTheme="majorBidi" w:hAnsiTheme="majorBidi" w:cstheme="majorBidi"/>
+          <w:lang w:val="fr-FR"/>
+        </w:rPr>
+        <w:t xml:space="preserve">, </w:t>
+      </w:r>
+      <w:r>
+        <w:rPr>
+          <w:rStyle w:val="HTMLCode"/>
+          <w:rFonts w:asciiTheme="majorBidi" w:eastAsiaTheme="minorHAnsi" w:hAnsiTheme="majorBidi" w:cstheme="majorBidi"/>
+          <w:lang w:val="fr-FR"/>
+        </w:rPr>
+        <w:t>"</w:t>
+      </w:r>
+      <w:r>
+        <w:rPr>
+          <w:rFonts w:asciiTheme="majorBidi" w:hAnsiTheme="majorBidi" w:cstheme="majorBidi"/>
+          <w:lang w:val="fr-FR"/>
+        </w:rPr>
+        <w:t xml:space="preserve">, </w:t>
+      </w:r>
+      <w:r>
+        <w:rPr>
+          <w:rStyle w:val="HTMLCode"/>
+          <w:rFonts w:asciiTheme="majorBidi" w:eastAsiaTheme="minorHAnsi" w:hAnsiTheme="majorBidi" w:cstheme="majorBidi"/>
+          <w:lang w:val="fr-FR"/>
+        </w:rPr>
+        <w:t>'</w:t>
+      </w:r>
+      <w:r>
+        <w:rPr>
+          <w:rFonts w:asciiTheme="majorBidi" w:hAnsiTheme="majorBidi" w:cstheme="majorBidi"/>
+          <w:lang w:val="fr-FR"/>
+        </w:rPr>
+        <w:t xml:space="preserve"> en entités HTML</w:t>
+      </w:r>
+    </w:p>
+    <w:p>
+      <w:pPr>
+        <w:pStyle w:val="ListParagraph"/>
+        <w:numPr>
+          <w:ilvl w:val="0"/>
+          <w:numId w:val="8"/>
+        </w:numPr>
+        <w:spacing w:before="100" w:beforeAutospacing="1" w:after="100" w:afterAutospacing="1" w:line="240" w:lineRule="auto"/>
+        <w:ind w:left="630" w:hanging="450"/>
+        <w:rPr>
+          <w:lang w:val="fr-FR"/>
+        </w:rPr>
+      </w:pPr>
+      <w:r>
+        <w:rPr>
+          <w:lang w:val="fr-FR"/>
+        </w:rPr>
+        <w:t xml:space="preserve">Pour JavaScript: Utiliser </w:t>
+      </w:r>
+      <w:proofErr w:type="spellStart"/>
+      <w:r>
+        <w:rPr>
+          <w:rStyle w:val="HTMLCode"/>
+          <w:rFonts w:asciiTheme="majorBidi" w:eastAsiaTheme="minorHAnsi" w:hAnsiTheme="majorBidi" w:cstheme="majorBidi"/>
+          <w:lang w:val="fr-FR"/>
+        </w:rPr>
+        <w:t>JSON.stringify</w:t>
+      </w:r>
+      <w:proofErr w:type="spellEnd"/>
+      <w:r>
+        <w:rPr>
+          <w:rStyle w:val="HTMLCode"/>
+          <w:rFonts w:asciiTheme="majorBidi" w:eastAsiaTheme="minorHAnsi" w:hAnsiTheme="majorBidi" w:cstheme="majorBidi"/>
+          <w:lang w:val="fr-FR"/>
+        </w:rPr>
+        <w:t>()</w:t>
+      </w:r>
+      <w:r>
+        <w:rPr>
+          <w:lang w:val="fr-FR"/>
+        </w:rPr>
+        <w:t xml:space="preserve"> pour les données insérées dans des scripts</w:t>
+      </w:r>
+    </w:p>
+    <w:p>
+      <w:pPr>
+        <w:pStyle w:val="ListParagraph"/>
+        <w:numPr>
+          <w:ilvl w:val="0"/>
+          <w:numId w:val="8"/>
+        </w:numPr>
+        <w:spacing w:before="100" w:beforeAutospacing="1" w:after="100" w:afterAutospacing="1" w:line="240" w:lineRule="auto"/>
+        <w:ind w:left="630" w:hanging="450"/>
+        <w:rPr>
+          <w:lang w:val="fr-FR"/>
+        </w:rPr>
+      </w:pPr>
+      <w:r>
+        <w:rPr>
+          <w:lang w:val="fr-FR"/>
+        </w:rPr>
+        <w:t xml:space="preserve">Pour URL: Encoder avec </w:t>
+      </w:r>
+      <w:proofErr w:type="spellStart"/>
+      <w:r>
+        <w:rPr>
+          <w:rStyle w:val="HTMLCode"/>
+          <w:rFonts w:asciiTheme="majorBidi" w:eastAsiaTheme="minorHAnsi" w:hAnsiTheme="majorBidi" w:cstheme="majorBidi"/>
+          <w:lang w:val="fr-FR"/>
+        </w:rPr>
+        <w:t>encodeURIComponent</w:t>
+      </w:r>
+      <w:proofErr w:type="spellEnd"/>
+      <w:r>
+        <w:rPr>
+          <w:rStyle w:val="HTMLCode"/>
+          <w:rFonts w:asciiTheme="majorBidi" w:eastAsiaTheme="minorHAnsi" w:hAnsiTheme="majorBidi" w:cstheme="majorBidi"/>
+          <w:lang w:val="fr-FR"/>
+        </w:rPr>
+        <w:t>()</w:t>
+      </w:r>
+    </w:p>
+    <w:p>
+      <w:pPr>
+        <w:spacing w:before="100" w:beforeAutospacing="1" w:after="100" w:afterAutospacing="1" w:line="240" w:lineRule="auto"/>
+        <w:rPr>
+          <w:lang w:val="fr-FR"/>
+        </w:rPr>
+      </w:pPr>
+      <w:r>
+        <w:rPr>
+          <w:rStyle w:val="Strong"/>
+          <w:lang w:val="fr-FR"/>
+        </w:rPr>
+        <w:t>Bibliothèques de Désinfection</w:t>
+      </w:r>
+      <w:r>
+        <w:rPr>
+          <w:lang w:val="fr-FR"/>
+        </w:rPr>
+        <w:t xml:space="preserve">: Implémenter des bibliothèques côté client pour le contenu généré par l'utilisateur: </w:t>
+      </w:r>
+    </w:p>
+    <w:p>
+      <w:pPr>
+        <w:numPr>
+          <w:ilvl w:val="1"/>
+          <w:numId w:val="6"/>
+        </w:numPr>
+        <w:tabs>
+          <w:tab w:val="clear" w:pos="1440"/>
+        </w:tabs>
+        <w:spacing w:before="100" w:beforeAutospacing="1" w:after="100" w:afterAutospacing="1" w:line="240" w:lineRule="auto"/>
+        <w:ind w:left="630"/>
+        <w:rPr>
+          <w:lang w:val="fr-FR"/>
+        </w:rPr>
+      </w:pPr>
+      <w:r>
+        <w:rPr>
+          <w:lang w:val="fr-FR"/>
+        </w:rPr>
+        <w:t xml:space="preserve">Utiliser </w:t>
+      </w:r>
+      <w:proofErr w:type="spellStart"/>
+      <w:r>
+        <w:rPr>
+          <w:lang w:val="fr-FR"/>
+        </w:rPr>
+        <w:t>DOMPurify</w:t>
+      </w:r>
+      <w:proofErr w:type="spellEnd"/>
+      <w:r>
+        <w:rPr>
+          <w:lang w:val="fr-FR"/>
+        </w:rPr>
+        <w:t xml:space="preserve"> pour assainir le HTML avant insertion: </w:t>
+      </w:r>
+      <w:proofErr w:type="spellStart"/>
+      <w:r>
+        <w:rPr>
+          <w:rStyle w:val="HTMLCode"/>
+          <w:rFonts w:asciiTheme="majorBidi" w:eastAsiaTheme="minorHAnsi" w:hAnsiTheme="majorBidi" w:cstheme="majorBidi"/>
+          <w:lang w:val="fr-FR"/>
+        </w:rPr>
+        <w:t>DOMPurify.sanitize</w:t>
+      </w:r>
+      <w:proofErr w:type="spellEnd"/>
+      <w:r>
+        <w:rPr>
+          <w:rStyle w:val="HTMLCode"/>
+          <w:rFonts w:asciiTheme="majorBidi" w:eastAsiaTheme="minorHAnsi" w:hAnsiTheme="majorBidi" w:cstheme="majorBidi"/>
+          <w:lang w:val="fr-FR"/>
+        </w:rPr>
+        <w:t>(</w:t>
+      </w:r>
+      <w:proofErr w:type="spellStart"/>
+      <w:r>
+        <w:rPr>
+          <w:rStyle w:val="HTMLCode"/>
+          <w:rFonts w:asciiTheme="majorBidi" w:eastAsiaTheme="minorHAnsi" w:hAnsiTheme="majorBidi" w:cstheme="majorBidi"/>
+          <w:lang w:val="fr-FR"/>
+        </w:rPr>
+        <w:t>userContent</w:t>
+      </w:r>
+      <w:proofErr w:type="spellEnd"/>
+      <w:r>
+        <w:rPr>
+          <w:rStyle w:val="HTMLCode"/>
+          <w:rFonts w:asciiTheme="majorBidi" w:eastAsiaTheme="minorHAnsi" w:hAnsiTheme="majorBidi" w:cstheme="majorBidi"/>
+          <w:lang w:val="fr-FR"/>
+        </w:rPr>
+        <w:t>)</w:t>
+      </w:r>
+    </w:p>
+    <w:p>
+      <w:pPr>
+        <w:numPr>
+          <w:ilvl w:val="1"/>
+          <w:numId w:val="6"/>
+        </w:numPr>
+        <w:tabs>
+          <w:tab w:val="clear" w:pos="1440"/>
+        </w:tabs>
+        <w:spacing w:before="100" w:beforeAutospacing="1" w:after="100" w:afterAutospacing="1" w:line="240" w:lineRule="auto"/>
+        <w:ind w:left="630"/>
+        <w:rPr>
+          <w:lang w:val="fr-FR"/>
+        </w:rPr>
+      </w:pPr>
+      <w:r>
+        <w:rPr>
+          <w:lang w:val="fr-FR"/>
+        </w:rPr>
+        <w:t>Configurer les politiques de nettoyage pour bloquer les attributs et balises dangereux</w:t>
+      </w:r>
+    </w:p>
+    <w:p>
+      <w:pPr>
+        <w:pStyle w:val="Heading3"/>
+        <w:rPr>
+          <w:lang w:val="fr-FR"/>
+        </w:rPr>
+      </w:pPr>
+      <w:r>
+        <w:rPr>
+          <w:lang w:val="fr-FR"/>
+        </w:rPr>
+        <w:t>Authentification et Gestion de Session</w:t>
+      </w:r>
+    </w:p>
+    <w:p>
+      <w:pPr>
+        <w:pStyle w:val="Heading4"/>
+        <w:rPr>
+          <w:lang w:val="fr-FR"/>
+        </w:rPr>
+      </w:pPr>
+      <w:r>
+        <w:rPr>
+          <w:lang w:val="fr-FR"/>
+        </w:rPr>
+        <w:t>Implémentation d'Authentification Sécurisée</w:t>
+      </w:r>
+    </w:p>
+    <w:p>
+      <w:pPr>
+        <w:pStyle w:val="whitespace-pre-wrap"/>
+        <w:rPr>
+          <w:lang w:val="fr-FR"/>
+        </w:rPr>
+      </w:pPr>
+      <w:r>
+        <w:rPr>
+          <w:lang w:val="fr-FR"/>
+        </w:rPr>
+        <w:t>Pour pire2pire.com, l'implémentation d'une authentification sécurisée est critique:</w:t>
+      </w:r>
+    </w:p>
+    <w:p>
+      <w:pPr>
+        <w:spacing w:before="100" w:beforeAutospacing="1" w:after="100" w:afterAutospacing="1" w:line="240" w:lineRule="auto"/>
+        <w:rPr>
+          <w:lang w:val="fr-FR"/>
+        </w:rPr>
+      </w:pPr>
+      <w:r>
+        <w:rPr>
+          <w:rStyle w:val="Strong"/>
+          <w:lang w:val="fr-FR"/>
+        </w:rPr>
+        <w:t>Authentification Multi-facteurs</w:t>
+      </w:r>
+      <w:r>
+        <w:rPr>
+          <w:lang w:val="fr-FR"/>
+        </w:rPr>
+        <w:t xml:space="preserve">: Offrir aux utilisateurs des options MFA: </w:t>
+      </w:r>
+    </w:p>
+    <w:p>
+      <w:pPr>
+        <w:numPr>
+          <w:ilvl w:val="1"/>
+          <w:numId w:val="9"/>
+        </w:numPr>
+        <w:tabs>
+          <w:tab w:val="clear" w:pos="1440"/>
+        </w:tabs>
+        <w:spacing w:before="100" w:beforeAutospacing="1" w:after="100" w:afterAutospacing="1" w:line="240" w:lineRule="auto"/>
+        <w:ind w:left="810"/>
+        <w:rPr>
+          <w:lang w:val="fr-FR"/>
+        </w:rPr>
+      </w:pPr>
+      <w:r>
+        <w:rPr>
+          <w:lang w:val="fr-FR"/>
+        </w:rPr>
+        <w:t xml:space="preserve">Implémenter l'authentification TOTP via Google </w:t>
+      </w:r>
+      <w:proofErr w:type="spellStart"/>
+      <w:r>
+        <w:rPr>
+          <w:lang w:val="fr-FR"/>
+        </w:rPr>
+        <w:t>Authenticator</w:t>
+      </w:r>
+      <w:proofErr w:type="spellEnd"/>
+      <w:r>
+        <w:rPr>
+          <w:lang w:val="fr-FR"/>
+        </w:rPr>
+        <w:t xml:space="preserve"> ou similaire</w:t>
+      </w:r>
+    </w:p>
+    <w:p>
+      <w:pPr>
+        <w:numPr>
+          <w:ilvl w:val="1"/>
+          <w:numId w:val="9"/>
+        </w:numPr>
+        <w:tabs>
+          <w:tab w:val="clear" w:pos="1440"/>
+        </w:tabs>
+        <w:spacing w:before="100" w:beforeAutospacing="1" w:after="100" w:afterAutospacing="1" w:line="240" w:lineRule="auto"/>
+        <w:ind w:left="810"/>
+        <w:rPr>
+          <w:lang w:val="fr-FR"/>
+        </w:rPr>
+      </w:pPr>
+      <w:r>
+        <w:rPr>
+          <w:lang w:val="fr-FR"/>
+        </w:rPr>
+        <w:t>Proposer des options de vérification par SMS ou email pour la vérification en deux étapes</w:t>
+      </w:r>
+    </w:p>
+    <w:p>
+      <w:pPr>
+        <w:numPr>
+          <w:ilvl w:val="1"/>
+          <w:numId w:val="9"/>
+        </w:numPr>
+        <w:tabs>
+          <w:tab w:val="clear" w:pos="1440"/>
+        </w:tabs>
+        <w:spacing w:before="100" w:beforeAutospacing="1" w:after="100" w:afterAutospacing="1" w:line="240" w:lineRule="auto"/>
+        <w:ind w:left="810"/>
+        <w:rPr>
+          <w:lang w:val="fr-FR"/>
+        </w:rPr>
+      </w:pPr>
+      <w:r>
+        <w:rPr>
+          <w:lang w:val="fr-FR"/>
+        </w:rPr>
+        <w:t xml:space="preserve">Utiliser </w:t>
+      </w:r>
+      <w:proofErr w:type="spellStart"/>
+      <w:r>
+        <w:rPr>
+          <w:lang w:val="fr-FR"/>
+        </w:rPr>
+        <w:t>WebAuthn</w:t>
+      </w:r>
+      <w:proofErr w:type="spellEnd"/>
+      <w:r>
+        <w:rPr>
+          <w:lang w:val="fr-FR"/>
+        </w:rPr>
+        <w:t xml:space="preserve"> pour l'authentification par clé de sécurité physique quand disponible</w:t>
+      </w:r>
+    </w:p>
+    <w:p>
+      <w:pPr>
+        <w:spacing w:before="100" w:beforeAutospacing="1" w:after="100" w:afterAutospacing="1" w:line="240" w:lineRule="auto"/>
+        <w:rPr>
+          <w:lang w:val="fr-FR"/>
+        </w:rPr>
+      </w:pPr>
+      <w:r>
+        <w:rPr>
+          <w:rStyle w:val="Strong"/>
+          <w:lang w:val="fr-FR"/>
+        </w:rPr>
+        <w:lastRenderedPageBreak/>
+        <w:t>Exigences de Force de Mot de Passe</w:t>
+      </w:r>
+      <w:r>
+        <w:rPr>
+          <w:lang w:val="fr-FR"/>
+        </w:rPr>
+        <w:t xml:space="preserve">: Implémenter des politiques de mot de passe robustes avec validation front-end: </w:t>
+      </w:r>
+    </w:p>
+    <w:p>
+      <w:pPr>
+        <w:numPr>
+          <w:ilvl w:val="1"/>
+          <w:numId w:val="9"/>
+        </w:numPr>
+        <w:tabs>
+          <w:tab w:val="clear" w:pos="1440"/>
+        </w:tabs>
+        <w:spacing w:before="100" w:beforeAutospacing="1" w:after="100" w:afterAutospacing="1" w:line="240" w:lineRule="auto"/>
+        <w:ind w:left="810"/>
+        <w:rPr>
+          <w:lang w:val="fr-FR"/>
+        </w:rPr>
+      </w:pPr>
+      <w:r>
+        <w:rPr>
+          <w:lang w:val="fr-FR"/>
+        </w:rPr>
+        <w:t>Minimum 12 caractères avec complexité (majuscules, minuscules, chiffres, symboles)</w:t>
+      </w:r>
+    </w:p>
+    <w:p>
+      <w:pPr>
+        <w:numPr>
+          <w:ilvl w:val="1"/>
+          <w:numId w:val="9"/>
+        </w:numPr>
+        <w:tabs>
+          <w:tab w:val="clear" w:pos="1440"/>
+        </w:tabs>
+        <w:spacing w:before="100" w:beforeAutospacing="1" w:after="100" w:afterAutospacing="1" w:line="240" w:lineRule="auto"/>
+        <w:ind w:left="810"/>
+        <w:rPr>
+          <w:lang w:val="fr-FR"/>
+        </w:rPr>
+      </w:pPr>
+      <w:r>
+        <w:rPr>
+          <w:lang w:val="fr-FR"/>
+        </w:rPr>
+        <w:t>Vérification front-end en temps réel de la force du mot de passe</w:t>
+      </w:r>
+    </w:p>
+    <w:p>
+      <w:pPr>
+        <w:numPr>
+          <w:ilvl w:val="1"/>
+          <w:numId w:val="9"/>
+        </w:numPr>
+        <w:tabs>
+          <w:tab w:val="clear" w:pos="1440"/>
+        </w:tabs>
+        <w:spacing w:before="100" w:beforeAutospacing="1" w:after="100" w:afterAutospacing="1" w:line="240" w:lineRule="auto"/>
+        <w:ind w:left="810"/>
+        <w:rPr>
+          <w:lang w:val="fr-FR"/>
+        </w:rPr>
+      </w:pPr>
+      <w:r>
+        <w:rPr>
+          <w:lang w:val="fr-FR"/>
+        </w:rPr>
+        <w:t xml:space="preserve">Refuser les mots de passe compromis via l'API </w:t>
+      </w:r>
+      <w:proofErr w:type="spellStart"/>
+      <w:r>
+        <w:rPr>
+          <w:lang w:val="fr-FR"/>
+        </w:rPr>
+        <w:t>HaveIBeenPwned</w:t>
+      </w:r>
+      <w:proofErr w:type="spellEnd"/>
+    </w:p>
+    <w:p>
+      <w:pPr>
+        <w:spacing w:before="100" w:beforeAutospacing="1" w:after="100" w:afterAutospacing="1" w:line="240" w:lineRule="auto"/>
+        <w:rPr>
+          <w:lang w:val="fr-FR"/>
+        </w:rPr>
+      </w:pPr>
+      <w:r>
+        <w:rPr>
+          <w:rStyle w:val="Strong"/>
+          <w:lang w:val="fr-FR"/>
+        </w:rPr>
+        <w:t>Récupération de Compte</w:t>
+      </w:r>
+      <w:r>
+        <w:rPr>
+          <w:lang w:val="fr-FR"/>
+        </w:rPr>
+        <w:t xml:space="preserve">: Implémenter des processus sécurisés de récupération de compte: </w:t>
+      </w:r>
+    </w:p>
+    <w:p>
+      <w:pPr>
+        <w:numPr>
+          <w:ilvl w:val="1"/>
+          <w:numId w:val="9"/>
+        </w:numPr>
+        <w:tabs>
+          <w:tab w:val="clear" w:pos="1440"/>
+        </w:tabs>
+        <w:spacing w:before="100" w:beforeAutospacing="1" w:after="100" w:afterAutospacing="1" w:line="240" w:lineRule="auto"/>
+        <w:ind w:left="810"/>
+        <w:rPr>
+          <w:lang w:val="fr-FR"/>
+        </w:rPr>
+      </w:pPr>
+      <w:r>
+        <w:rPr>
+          <w:lang w:val="fr-FR"/>
+        </w:rPr>
+        <w:t xml:space="preserve">Utiliser des </w:t>
+      </w:r>
+      <w:proofErr w:type="spellStart"/>
+      <w:r>
+        <w:rPr>
+          <w:lang w:val="fr-FR"/>
+        </w:rPr>
+        <w:t>tokens</w:t>
+      </w:r>
+      <w:proofErr w:type="spellEnd"/>
+      <w:r>
+        <w:rPr>
+          <w:lang w:val="fr-FR"/>
+        </w:rPr>
+        <w:t xml:space="preserve"> à usage unique envoyés à l'email vérifié de l'utilisateur</w:t>
+      </w:r>
+    </w:p>
+    <w:p>
+      <w:pPr>
+        <w:numPr>
+          <w:ilvl w:val="1"/>
+          <w:numId w:val="9"/>
+        </w:numPr>
+        <w:tabs>
+          <w:tab w:val="clear" w:pos="1440"/>
+        </w:tabs>
+        <w:spacing w:before="100" w:beforeAutospacing="1" w:after="100" w:afterAutospacing="1" w:line="240" w:lineRule="auto"/>
+        <w:ind w:left="810"/>
+        <w:rPr>
+          <w:lang w:val="fr-FR"/>
+        </w:rPr>
+      </w:pPr>
+      <w:r>
+        <w:rPr>
+          <w:lang w:val="fr-FR"/>
+        </w:rPr>
+        <w:t>Implémenter des délais d'expiration et des limites de tentatives</w:t>
+      </w:r>
+    </w:p>
+    <w:p>
+      <w:pPr>
+        <w:pStyle w:val="Heading4"/>
+        <w:rPr>
+          <w:lang w:val="fr-FR"/>
+        </w:rPr>
+      </w:pPr>
+      <w:r>
+        <w:rPr>
+          <w:lang w:val="fr-FR"/>
+        </w:rPr>
+        <w:t>Gestion JWT</w:t>
+      </w:r>
+    </w:p>
+    <w:p>
+      <w:pPr>
+        <w:pStyle w:val="whitespace-pre-wrap"/>
+        <w:rPr>
+          <w:lang w:val="fr-FR"/>
+        </w:rPr>
+      </w:pPr>
+      <w:r>
+        <w:rPr>
+          <w:lang w:val="fr-FR"/>
+        </w:rPr>
+        <w:t xml:space="preserve">Si pire2pire.com utilise des JSON Web </w:t>
+      </w:r>
+      <w:proofErr w:type="spellStart"/>
+      <w:r>
+        <w:rPr>
+          <w:lang w:val="fr-FR"/>
+        </w:rPr>
+        <w:t>Tokens</w:t>
+      </w:r>
+      <w:proofErr w:type="spellEnd"/>
+      <w:r>
+        <w:rPr>
+          <w:lang w:val="fr-FR"/>
+        </w:rPr>
+        <w:t xml:space="preserve"> (JWT) pour l'authentification:</w:t>
+      </w:r>
+    </w:p>
+    <w:p>
+      <w:pPr>
+        <w:spacing w:before="100" w:beforeAutospacing="1" w:after="100" w:afterAutospacing="1" w:line="240" w:lineRule="auto"/>
+        <w:rPr>
+          <w:lang w:val="fr-FR"/>
+        </w:rPr>
+      </w:pPr>
+      <w:r>
+        <w:rPr>
+          <w:rStyle w:val="Strong"/>
+          <w:lang w:val="fr-FR"/>
+        </w:rPr>
+        <w:t>Stockage Sécurisé</w:t>
+      </w:r>
+      <w:r>
+        <w:rPr>
+          <w:lang w:val="fr-FR"/>
+        </w:rPr>
+        <w:t xml:space="preserve">: Stocker les JWT de manière sécurisée côté client: </w:t>
+      </w:r>
+    </w:p>
+    <w:p>
+      <w:pPr>
+        <w:numPr>
+          <w:ilvl w:val="1"/>
+          <w:numId w:val="9"/>
+        </w:numPr>
+        <w:tabs>
+          <w:tab w:val="clear" w:pos="1440"/>
+        </w:tabs>
+        <w:spacing w:before="100" w:beforeAutospacing="1" w:after="100" w:afterAutospacing="1" w:line="240" w:lineRule="auto"/>
+        <w:ind w:left="810"/>
+        <w:rPr>
+          <w:lang w:val="fr-FR"/>
+        </w:rPr>
+      </w:pPr>
+      <w:r>
+        <w:rPr>
+          <w:lang w:val="fr-FR"/>
+        </w:rPr>
+        <w:t xml:space="preserve">Utiliser </w:t>
+      </w:r>
+      <w:proofErr w:type="spellStart"/>
+      <w:r>
+        <w:rPr>
+          <w:lang w:val="fr-FR"/>
+        </w:rPr>
+        <w:t>HttpOnly</w:t>
+      </w:r>
+      <w:proofErr w:type="spellEnd"/>
+      <w:r>
+        <w:rPr>
+          <w:lang w:val="fr-FR"/>
+        </w:rPr>
+        <w:t xml:space="preserve"> cookies pour les </w:t>
+      </w:r>
+      <w:proofErr w:type="spellStart"/>
+      <w:r>
+        <w:rPr>
+          <w:lang w:val="fr-FR"/>
+        </w:rPr>
+        <w:t>tokens</w:t>
+      </w:r>
+      <w:proofErr w:type="spellEnd"/>
+      <w:r>
+        <w:rPr>
+          <w:lang w:val="fr-FR"/>
+        </w:rPr>
+        <w:t xml:space="preserve"> d'accès quand possible</w:t>
+      </w:r>
+    </w:p>
+    <w:p>
+      <w:pPr>
+        <w:numPr>
+          <w:ilvl w:val="1"/>
+          <w:numId w:val="9"/>
+        </w:numPr>
+        <w:tabs>
+          <w:tab w:val="clear" w:pos="1440"/>
+        </w:tabs>
+        <w:spacing w:before="100" w:beforeAutospacing="1" w:after="100" w:afterAutospacing="1" w:line="240" w:lineRule="auto"/>
+        <w:ind w:left="810"/>
+        <w:rPr>
+          <w:lang w:val="fr-FR"/>
+        </w:rPr>
+      </w:pPr>
+      <w:r>
+        <w:rPr>
+          <w:lang w:val="fr-FR"/>
+        </w:rPr>
+        <w:t xml:space="preserve">Pour les SPA, stocker les </w:t>
+      </w:r>
+      <w:proofErr w:type="spellStart"/>
+      <w:r>
+        <w:rPr>
+          <w:lang w:val="fr-FR"/>
+        </w:rPr>
+        <w:t>refresh</w:t>
+      </w:r>
+      <w:proofErr w:type="spellEnd"/>
+      <w:r>
+        <w:rPr>
+          <w:lang w:val="fr-FR"/>
+        </w:rPr>
+        <w:t xml:space="preserve"> </w:t>
+      </w:r>
+      <w:proofErr w:type="spellStart"/>
+      <w:r>
+        <w:rPr>
+          <w:lang w:val="fr-FR"/>
+        </w:rPr>
+        <w:t>tokens</w:t>
+      </w:r>
+      <w:proofErr w:type="spellEnd"/>
+      <w:r>
+        <w:rPr>
+          <w:lang w:val="fr-FR"/>
+        </w:rPr>
+        <w:t xml:space="preserve"> dans un cookie </w:t>
+      </w:r>
+      <w:proofErr w:type="spellStart"/>
+      <w:r>
+        <w:rPr>
+          <w:lang w:val="fr-FR"/>
+        </w:rPr>
+        <w:t>HttpOnly</w:t>
+      </w:r>
+      <w:proofErr w:type="spellEnd"/>
+      <w:r>
+        <w:rPr>
+          <w:lang w:val="fr-FR"/>
+        </w:rPr>
+        <w:t xml:space="preserve"> et les </w:t>
+      </w:r>
+      <w:proofErr w:type="spellStart"/>
+      <w:r>
+        <w:rPr>
+          <w:lang w:val="fr-FR"/>
+        </w:rPr>
+        <w:t>tokens</w:t>
+      </w:r>
+      <w:proofErr w:type="spellEnd"/>
+      <w:r>
+        <w:rPr>
+          <w:lang w:val="fr-FR"/>
+        </w:rPr>
+        <w:t xml:space="preserve"> d'accès en mémoire</w:t>
+      </w:r>
+    </w:p>
+    <w:p>
+      <w:pPr>
+        <w:spacing w:before="100" w:beforeAutospacing="1" w:after="100" w:afterAutospacing="1" w:line="240" w:lineRule="auto"/>
+        <w:rPr>
+          <w:lang w:val="fr-FR"/>
+        </w:rPr>
+      </w:pPr>
+      <w:r>
+        <w:rPr>
+          <w:rStyle w:val="Strong"/>
+          <w:lang w:val="fr-FR"/>
+        </w:rPr>
+        <w:t xml:space="preserve">Renouvellement de </w:t>
+      </w:r>
+      <w:proofErr w:type="spellStart"/>
+      <w:r>
+        <w:rPr>
+          <w:rStyle w:val="Strong"/>
+          <w:lang w:val="fr-FR"/>
+        </w:rPr>
+        <w:t>Token</w:t>
+      </w:r>
+      <w:proofErr w:type="spellEnd"/>
+      <w:r>
+        <w:rPr>
+          <w:lang w:val="fr-FR"/>
+        </w:rPr>
+        <w:t xml:space="preserve">: Implémenter des stratégies sécurisées de renouvellement: </w:t>
+      </w:r>
+    </w:p>
+    <w:p>
+      <w:pPr>
+        <w:numPr>
+          <w:ilvl w:val="1"/>
+          <w:numId w:val="9"/>
+        </w:numPr>
+        <w:tabs>
+          <w:tab w:val="clear" w:pos="1440"/>
+        </w:tabs>
+        <w:spacing w:before="100" w:beforeAutospacing="1" w:after="100" w:afterAutospacing="1" w:line="240" w:lineRule="auto"/>
+        <w:ind w:left="810"/>
+        <w:rPr>
+          <w:lang w:val="fr-FR"/>
+        </w:rPr>
+      </w:pPr>
+      <w:r>
+        <w:rPr>
+          <w:lang w:val="fr-FR"/>
+        </w:rPr>
+        <w:t xml:space="preserve">Utiliser des </w:t>
+      </w:r>
+      <w:proofErr w:type="spellStart"/>
+      <w:r>
+        <w:rPr>
+          <w:lang w:val="fr-FR"/>
+        </w:rPr>
+        <w:t>tokens</w:t>
+      </w:r>
+      <w:proofErr w:type="spellEnd"/>
+      <w:r>
+        <w:rPr>
+          <w:lang w:val="fr-FR"/>
+        </w:rPr>
+        <w:t xml:space="preserve"> à courte durée (15-30 minutes) avec un renouvellement silencieux</w:t>
+      </w:r>
+    </w:p>
+    <w:p>
+      <w:pPr>
+        <w:numPr>
+          <w:ilvl w:val="1"/>
+          <w:numId w:val="9"/>
+        </w:numPr>
+        <w:tabs>
+          <w:tab w:val="clear" w:pos="1440"/>
+        </w:tabs>
+        <w:spacing w:before="100" w:beforeAutospacing="1" w:after="100" w:afterAutospacing="1" w:line="240" w:lineRule="auto"/>
+        <w:ind w:left="810"/>
+        <w:rPr>
+          <w:lang w:val="fr-FR"/>
+        </w:rPr>
+      </w:pPr>
+      <w:r>
+        <w:rPr>
+          <w:lang w:val="fr-FR"/>
+        </w:rPr>
+        <w:t xml:space="preserve">Implémenter un mécanisme de rotation pour les </w:t>
+      </w:r>
+      <w:proofErr w:type="spellStart"/>
+      <w:r>
+        <w:rPr>
+          <w:lang w:val="fr-FR"/>
+        </w:rPr>
+        <w:t>refresh</w:t>
+      </w:r>
+      <w:proofErr w:type="spellEnd"/>
+      <w:r>
+        <w:rPr>
+          <w:lang w:val="fr-FR"/>
+        </w:rPr>
+        <w:t xml:space="preserve"> </w:t>
+      </w:r>
+      <w:proofErr w:type="spellStart"/>
+      <w:r>
+        <w:rPr>
+          <w:lang w:val="fr-FR"/>
+        </w:rPr>
+        <w:t>tokens</w:t>
+      </w:r>
+      <w:proofErr w:type="spellEnd"/>
+    </w:p>
+    <w:p>
+      <w:pPr>
+        <w:numPr>
+          <w:ilvl w:val="1"/>
+          <w:numId w:val="9"/>
+        </w:numPr>
+        <w:tabs>
+          <w:tab w:val="clear" w:pos="1440"/>
+        </w:tabs>
+        <w:spacing w:before="100" w:beforeAutospacing="1" w:after="100" w:afterAutospacing="1" w:line="240" w:lineRule="auto"/>
+        <w:ind w:left="810"/>
+        <w:rPr>
+          <w:lang w:val="fr-FR"/>
+        </w:rPr>
+      </w:pPr>
+      <w:r>
+        <w:rPr>
+          <w:lang w:val="fr-FR"/>
+        </w:rPr>
+        <w:t xml:space="preserve">Vérifier l'empreinte du </w:t>
+      </w:r>
+      <w:proofErr w:type="spellStart"/>
+      <w:r>
+        <w:rPr>
+          <w:lang w:val="fr-FR"/>
+        </w:rPr>
+        <w:t>token</w:t>
+      </w:r>
+      <w:proofErr w:type="spellEnd"/>
+      <w:r>
+        <w:rPr>
+          <w:lang w:val="fr-FR"/>
+        </w:rPr>
+        <w:t xml:space="preserve"> pour prévenir la réutilisation sur d'autres appareils</w:t>
+      </w:r>
+    </w:p>
+    <w:p>
+      <w:pPr>
+        <w:pStyle w:val="Heading4"/>
+        <w:rPr>
+          <w:lang w:val="fr-FR"/>
+        </w:rPr>
+      </w:pPr>
+      <w:r>
+        <w:rPr>
+          <w:lang w:val="fr-FR"/>
+        </w:rPr>
+        <w:t>Protection CSRF</w:t>
+      </w:r>
+    </w:p>
+    <w:p>
+      <w:pPr>
+        <w:pStyle w:val="whitespace-pre-wrap"/>
+        <w:rPr>
+          <w:lang w:val="fr-FR"/>
+        </w:rPr>
+      </w:pPr>
+      <w:r>
+        <w:rPr>
+          <w:lang w:val="fr-FR"/>
+        </w:rPr>
+        <w:t xml:space="preserve">La protection contre le Cross-Site </w:t>
+      </w:r>
+      <w:proofErr w:type="spellStart"/>
+      <w:r>
+        <w:rPr>
+          <w:lang w:val="fr-FR"/>
+        </w:rPr>
+        <w:t>Request</w:t>
+      </w:r>
+      <w:proofErr w:type="spellEnd"/>
+      <w:r>
+        <w:rPr>
+          <w:lang w:val="fr-FR"/>
+        </w:rPr>
+        <w:t xml:space="preserve"> </w:t>
+      </w:r>
+      <w:proofErr w:type="spellStart"/>
+      <w:r>
+        <w:rPr>
+          <w:lang w:val="fr-FR"/>
+        </w:rPr>
+        <w:t>Forgery</w:t>
+      </w:r>
+      <w:proofErr w:type="spellEnd"/>
+      <w:r>
+        <w:rPr>
+          <w:lang w:val="fr-FR"/>
+        </w:rPr>
+        <w:t xml:space="preserve"> est essentielle:</w:t>
+      </w:r>
+    </w:p>
+    <w:p>
+      <w:pPr>
+        <w:spacing w:before="100" w:beforeAutospacing="1" w:after="100" w:afterAutospacing="1" w:line="240" w:lineRule="auto"/>
+        <w:rPr>
+          <w:lang w:val="fr-FR"/>
+        </w:rPr>
+      </w:pPr>
+      <w:proofErr w:type="spellStart"/>
+      <w:r>
+        <w:rPr>
+          <w:rStyle w:val="Strong"/>
+          <w:lang w:val="fr-FR"/>
+        </w:rPr>
+        <w:t>Tokens</w:t>
+      </w:r>
+      <w:proofErr w:type="spellEnd"/>
+      <w:r>
+        <w:rPr>
+          <w:rStyle w:val="Strong"/>
+          <w:lang w:val="fr-FR"/>
+        </w:rPr>
+        <w:t xml:space="preserve"> CSRF</w:t>
+      </w:r>
+      <w:r>
+        <w:rPr>
+          <w:lang w:val="fr-FR"/>
+        </w:rPr>
+        <w:t xml:space="preserve">: Implémenter la validation de </w:t>
+      </w:r>
+      <w:proofErr w:type="spellStart"/>
+      <w:r>
+        <w:rPr>
+          <w:lang w:val="fr-FR"/>
+        </w:rPr>
+        <w:t>tokens</w:t>
+      </w:r>
+      <w:proofErr w:type="spellEnd"/>
+      <w:r>
+        <w:rPr>
+          <w:lang w:val="fr-FR"/>
+        </w:rPr>
+        <w:t xml:space="preserve"> CSRF pour toutes les opérations modifiant l'état: </w:t>
+      </w:r>
+    </w:p>
+    <w:p>
+      <w:pPr>
+        <w:numPr>
+          <w:ilvl w:val="1"/>
+          <w:numId w:val="9"/>
+        </w:numPr>
+        <w:tabs>
+          <w:tab w:val="clear" w:pos="1440"/>
+        </w:tabs>
+        <w:spacing w:before="100" w:beforeAutospacing="1" w:after="100" w:afterAutospacing="1" w:line="240" w:lineRule="auto"/>
+        <w:ind w:left="810"/>
+        <w:rPr>
+          <w:lang w:val="fr-FR"/>
+        </w:rPr>
+      </w:pPr>
+      <w:r>
+        <w:rPr>
+          <w:lang w:val="fr-FR"/>
+        </w:rPr>
+        <w:t xml:space="preserve">Générer un </w:t>
+      </w:r>
+      <w:proofErr w:type="spellStart"/>
+      <w:r>
+        <w:rPr>
+          <w:lang w:val="fr-FR"/>
+        </w:rPr>
+        <w:t>token</w:t>
+      </w:r>
+      <w:proofErr w:type="spellEnd"/>
+      <w:r>
+        <w:rPr>
+          <w:lang w:val="fr-FR"/>
+        </w:rPr>
+        <w:t xml:space="preserve"> unique par session</w:t>
+      </w:r>
+    </w:p>
+    <w:p>
+      <w:pPr>
+        <w:numPr>
+          <w:ilvl w:val="1"/>
+          <w:numId w:val="9"/>
+        </w:numPr>
+        <w:tabs>
+          <w:tab w:val="clear" w:pos="1440"/>
+        </w:tabs>
+        <w:spacing w:before="100" w:beforeAutospacing="1" w:after="100" w:afterAutospacing="1" w:line="240" w:lineRule="auto"/>
+        <w:ind w:left="810"/>
+        <w:rPr>
+          <w:lang w:val="fr-FR"/>
+        </w:rPr>
+      </w:pPr>
+      <w:r>
+        <w:rPr>
+          <w:lang w:val="fr-FR"/>
+        </w:rPr>
+        <w:t xml:space="preserve">Inclure le </w:t>
+      </w:r>
+      <w:proofErr w:type="spellStart"/>
+      <w:r>
+        <w:rPr>
+          <w:lang w:val="fr-FR"/>
+        </w:rPr>
+        <w:t>token</w:t>
+      </w:r>
+      <w:proofErr w:type="spellEnd"/>
+      <w:r>
+        <w:rPr>
+          <w:lang w:val="fr-FR"/>
+        </w:rPr>
+        <w:t xml:space="preserve"> dans les headers ou les données de formulaire pour les requêtes d'état</w:t>
+      </w:r>
+    </w:p>
+    <w:p>
+      <w:pPr>
+        <w:spacing w:before="100" w:beforeAutospacing="1" w:after="100" w:afterAutospacing="1" w:line="240" w:lineRule="auto"/>
+        <w:rPr>
+          <w:lang w:val="fr-FR"/>
+        </w:rPr>
+      </w:pPr>
+      <w:r>
+        <w:rPr>
+          <w:rStyle w:val="Strong"/>
+          <w:lang w:val="fr-FR"/>
+        </w:rPr>
+        <w:t xml:space="preserve">Cookies </w:t>
+      </w:r>
+      <w:proofErr w:type="spellStart"/>
+      <w:r>
+        <w:rPr>
+          <w:rStyle w:val="Strong"/>
+          <w:lang w:val="fr-FR"/>
+        </w:rPr>
+        <w:t>SameSite</w:t>
+      </w:r>
+      <w:proofErr w:type="spellEnd"/>
+      <w:r>
+        <w:rPr>
+          <w:lang w:val="fr-FR"/>
+        </w:rPr>
+        <w:t xml:space="preserve">: S'assurer que les cookies utilisent des attributs </w:t>
+      </w:r>
+      <w:proofErr w:type="spellStart"/>
+      <w:r>
+        <w:rPr>
+          <w:lang w:val="fr-FR"/>
+        </w:rPr>
+        <w:t>SameSite</w:t>
+      </w:r>
+      <w:proofErr w:type="spellEnd"/>
+      <w:r>
+        <w:rPr>
+          <w:lang w:val="fr-FR"/>
+        </w:rPr>
+        <w:t xml:space="preserve"> appropriés: </w:t>
+      </w:r>
+    </w:p>
+    <w:p>
+      <w:pPr>
+        <w:numPr>
+          <w:ilvl w:val="1"/>
+          <w:numId w:val="9"/>
+        </w:numPr>
+        <w:tabs>
+          <w:tab w:val="clear" w:pos="1440"/>
+        </w:tabs>
+        <w:spacing w:before="100" w:beforeAutospacing="1" w:after="100" w:afterAutospacing="1" w:line="240" w:lineRule="auto"/>
+        <w:ind w:left="810"/>
+        <w:rPr>
+          <w:lang w:val="fr-FR"/>
+        </w:rPr>
+      </w:pPr>
+      <w:r>
+        <w:rPr>
+          <w:lang w:val="fr-FR"/>
+        </w:rPr>
+        <w:t xml:space="preserve">Utiliser </w:t>
+      </w:r>
+      <w:proofErr w:type="spellStart"/>
+      <w:r>
+        <w:rPr>
+          <w:lang w:val="fr-FR"/>
+        </w:rPr>
+        <w:t>SameSite</w:t>
+      </w:r>
+      <w:proofErr w:type="spellEnd"/>
+      <w:r>
+        <w:rPr>
+          <w:lang w:val="fr-FR"/>
+        </w:rPr>
+        <w:t>=Strict</w:t>
+      </w:r>
+      <w:r>
+        <w:rPr>
+          <w:lang w:val="fr-FR"/>
+        </w:rPr>
+        <w:t xml:space="preserve"> pour les cookies d'authentification</w:t>
+      </w:r>
+    </w:p>
+    <w:p>
+      <w:pPr>
+        <w:numPr>
+          <w:ilvl w:val="1"/>
+          <w:numId w:val="9"/>
+        </w:numPr>
+        <w:tabs>
+          <w:tab w:val="clear" w:pos="1440"/>
+        </w:tabs>
+        <w:spacing w:before="100" w:beforeAutospacing="1" w:after="100" w:afterAutospacing="1" w:line="240" w:lineRule="auto"/>
+        <w:ind w:left="810"/>
+        <w:rPr>
+          <w:lang w:val="fr-FR"/>
+        </w:rPr>
+      </w:pPr>
+      <w:r>
+        <w:rPr>
+          <w:lang w:val="fr-FR"/>
+        </w:rPr>
+        <w:t xml:space="preserve">Utiliser </w:t>
+      </w:r>
+      <w:proofErr w:type="spellStart"/>
+      <w:r>
+        <w:rPr>
+          <w:lang w:val="fr-FR"/>
+        </w:rPr>
+        <w:t>SameSite</w:t>
+      </w:r>
+      <w:proofErr w:type="spellEnd"/>
+      <w:r>
+        <w:rPr>
+          <w:lang w:val="fr-FR"/>
+        </w:rPr>
+        <w:t>=</w:t>
+      </w:r>
+      <w:proofErr w:type="spellStart"/>
+      <w:r>
+        <w:rPr>
+          <w:lang w:val="fr-FR"/>
+        </w:rPr>
+        <w:t>Lax</w:t>
+      </w:r>
+      <w:proofErr w:type="spellEnd"/>
+      <w:r>
+        <w:rPr>
+          <w:lang w:val="fr-FR"/>
+        </w:rPr>
+        <w:t xml:space="preserve"> pour les cookies moins sensibles</w:t>
+      </w:r>
+    </w:p>
+    <w:p>
+      <w:pPr>
+        <w:pStyle w:val="Heading3"/>
+        <w:rPr>
+          <w:lang w:val="fr-FR"/>
+        </w:rPr>
+      </w:pPr>
+      <w:r>
+        <w:rPr>
+          <w:lang w:val="fr-FR"/>
+        </w:rPr>
+        <w:t>Validation des Entrées et Gestion des Données</w:t>
+      </w:r>
+    </w:p>
+    <w:p>
+      <w:pPr>
+        <w:pStyle w:val="Heading4"/>
+        <w:rPr>
+          <w:lang w:val="fr-FR"/>
+        </w:rPr>
+      </w:pPr>
+      <w:r>
+        <w:rPr>
+          <w:lang w:val="fr-FR"/>
+        </w:rPr>
+        <w:t>Validation des Entrées Côté Client</w:t>
+      </w:r>
+    </w:p>
+    <w:p>
+      <w:pPr>
+        <w:pStyle w:val="whitespace-pre-wrap"/>
+        <w:rPr>
+          <w:lang w:val="fr-FR"/>
+        </w:rPr>
+      </w:pPr>
+      <w:r>
+        <w:rPr>
+          <w:lang w:val="fr-FR"/>
+        </w:rPr>
+        <w:t>La validation côté client améliore l'expérience utilisateur et ajoute une couche de défense:</w:t>
+      </w:r>
+    </w:p>
+    <w:p>
+      <w:pPr>
+        <w:spacing w:before="100" w:beforeAutospacing="1" w:after="100" w:afterAutospacing="1" w:line="240" w:lineRule="auto"/>
+        <w:rPr>
+          <w:lang w:val="fr-FR"/>
+        </w:rPr>
+      </w:pPr>
+      <w:r>
+        <w:rPr>
+          <w:rStyle w:val="Strong"/>
+          <w:lang w:val="fr-FR"/>
+        </w:rPr>
+        <w:lastRenderedPageBreak/>
+        <w:t>Validation de Formulaire</w:t>
+      </w:r>
+      <w:r>
+        <w:rPr>
+          <w:lang w:val="fr-FR"/>
+        </w:rPr>
+        <w:t xml:space="preserve">: Implémenter une validation de formulaire complète: </w:t>
+      </w:r>
+    </w:p>
+    <w:p>
+      <w:pPr>
+        <w:numPr>
+          <w:ilvl w:val="1"/>
+          <w:numId w:val="9"/>
+        </w:numPr>
+        <w:tabs>
+          <w:tab w:val="clear" w:pos="1440"/>
+        </w:tabs>
+        <w:spacing w:before="100" w:beforeAutospacing="1" w:after="100" w:afterAutospacing="1" w:line="240" w:lineRule="auto"/>
+        <w:ind w:left="810"/>
+        <w:rPr>
+          <w:lang w:val="fr-FR"/>
+        </w:rPr>
+      </w:pPr>
+      <w:r>
+        <w:rPr>
+          <w:lang w:val="fr-FR"/>
+        </w:rPr>
+        <w:t>Utiliser HTML5 pour la validation de base (</w:t>
+      </w:r>
+      <w:proofErr w:type="spellStart"/>
+      <w:r>
+        <w:rPr>
+          <w:lang w:val="fr-FR"/>
+        </w:rPr>
+        <w:t>required</w:t>
+      </w:r>
+      <w:proofErr w:type="spellEnd"/>
+      <w:r>
+        <w:rPr>
+          <w:lang w:val="fr-FR"/>
+        </w:rPr>
+        <w:t>, pattern, etc.)</w:t>
+      </w:r>
+    </w:p>
+    <w:p>
+      <w:pPr>
+        <w:numPr>
+          <w:ilvl w:val="1"/>
+          <w:numId w:val="9"/>
+        </w:numPr>
+        <w:tabs>
+          <w:tab w:val="clear" w:pos="1440"/>
+        </w:tabs>
+        <w:spacing w:before="100" w:beforeAutospacing="1" w:after="100" w:afterAutospacing="1" w:line="240" w:lineRule="auto"/>
+        <w:ind w:left="810"/>
+        <w:rPr>
+          <w:lang w:val="fr-FR"/>
+        </w:rPr>
+      </w:pPr>
+      <w:r>
+        <w:rPr>
+          <w:lang w:val="fr-FR"/>
+        </w:rPr>
+        <w:t>Ajouter une validation JavaScript personnalisée pour des exigences complexes</w:t>
+      </w:r>
+    </w:p>
+    <w:p>
+      <w:pPr>
+        <w:numPr>
+          <w:ilvl w:val="1"/>
+          <w:numId w:val="9"/>
+        </w:numPr>
+        <w:tabs>
+          <w:tab w:val="clear" w:pos="1440"/>
+        </w:tabs>
+        <w:spacing w:before="100" w:beforeAutospacing="1" w:after="100" w:afterAutospacing="1" w:line="240" w:lineRule="auto"/>
+        <w:ind w:left="810"/>
+        <w:rPr>
+          <w:lang w:val="fr-FR"/>
+        </w:rPr>
+      </w:pPr>
+      <w:r>
+        <w:rPr>
+          <w:lang w:val="fr-FR"/>
+        </w:rPr>
+        <w:t>Fournir un feedback en temps réel sur les erreurs de validation</w:t>
+      </w:r>
+    </w:p>
+    <w:p>
+      <w:pPr>
+        <w:spacing w:before="100" w:beforeAutospacing="1" w:after="100" w:afterAutospacing="1" w:line="240" w:lineRule="auto"/>
+        <w:rPr>
+          <w:lang w:val="fr-FR"/>
+        </w:rPr>
+      </w:pPr>
+      <w:r>
+        <w:rPr>
+          <w:rStyle w:val="Strong"/>
+          <w:lang w:val="fr-FR"/>
+        </w:rPr>
+        <w:t>Désinfection des Entrées</w:t>
+      </w:r>
+      <w:r>
+        <w:rPr>
+          <w:lang w:val="fr-FR"/>
+        </w:rPr>
+        <w:t xml:space="preserve">: Assainir les entrées utilisateur au-delà de la validation: </w:t>
+      </w:r>
+    </w:p>
+    <w:p>
+      <w:pPr>
+        <w:numPr>
+          <w:ilvl w:val="1"/>
+          <w:numId w:val="9"/>
+        </w:numPr>
+        <w:tabs>
+          <w:tab w:val="clear" w:pos="1440"/>
+        </w:tabs>
+        <w:spacing w:before="100" w:beforeAutospacing="1" w:after="100" w:afterAutospacing="1" w:line="240" w:lineRule="auto"/>
+        <w:ind w:left="810"/>
+        <w:rPr>
+          <w:lang w:val="fr-FR"/>
+        </w:rPr>
+      </w:pPr>
+      <w:r>
+        <w:rPr>
+          <w:lang w:val="fr-FR"/>
+        </w:rPr>
+        <w:t>Filtrer les caractères dangereux ou non nécessaires</w:t>
+      </w:r>
+    </w:p>
+    <w:p>
+      <w:pPr>
+        <w:numPr>
+          <w:ilvl w:val="1"/>
+          <w:numId w:val="9"/>
+        </w:numPr>
+        <w:tabs>
+          <w:tab w:val="clear" w:pos="1440"/>
+        </w:tabs>
+        <w:spacing w:before="100" w:beforeAutospacing="1" w:after="100" w:afterAutospacing="1" w:line="240" w:lineRule="auto"/>
+        <w:ind w:left="810"/>
+        <w:rPr>
+          <w:lang w:val="fr-FR"/>
+        </w:rPr>
+      </w:pPr>
+      <w:r>
+        <w:rPr>
+          <w:lang w:val="fr-FR"/>
+        </w:rPr>
+        <w:t>Normaliser les données avant traitement</w:t>
+      </w:r>
+    </w:p>
+    <w:p>
+      <w:pPr>
+        <w:pStyle w:val="Heading4"/>
+        <w:rPr>
+          <w:lang w:val="fr-FR"/>
+        </w:rPr>
+      </w:pPr>
+      <w:r>
+        <w:rPr>
+          <w:lang w:val="fr-FR"/>
+        </w:rPr>
+        <w:t>Sécurité des Téléchargements de Fichiers</w:t>
+      </w:r>
+    </w:p>
+    <w:p>
+      <w:pPr>
+        <w:pStyle w:val="whitespace-pre-wrap"/>
+        <w:rPr>
+          <w:lang w:val="fr-FR"/>
+        </w:rPr>
+      </w:pPr>
+      <w:r>
+        <w:rPr>
+          <w:lang w:val="fr-FR"/>
+        </w:rPr>
+        <w:t>Si pire2pire.com autorise les téléchargements de fichiers:</w:t>
+      </w:r>
+    </w:p>
+    <w:p>
+      <w:pPr>
+        <w:spacing w:before="100" w:beforeAutospacing="1" w:after="100" w:afterAutospacing="1" w:line="240" w:lineRule="auto"/>
+        <w:rPr>
+          <w:lang w:val="fr-FR"/>
+        </w:rPr>
+      </w:pPr>
+      <w:r>
+        <w:rPr>
+          <w:rStyle w:val="Strong"/>
+          <w:lang w:val="fr-FR"/>
+        </w:rPr>
+        <w:t>Validation de Fichier Côté Client</w:t>
+      </w:r>
+      <w:r>
+        <w:rPr>
+          <w:lang w:val="fr-FR"/>
+        </w:rPr>
+        <w:t xml:space="preserve">: </w:t>
+      </w:r>
+    </w:p>
+    <w:p>
+      <w:pPr>
+        <w:numPr>
+          <w:ilvl w:val="1"/>
+          <w:numId w:val="9"/>
+        </w:numPr>
+        <w:tabs>
+          <w:tab w:val="clear" w:pos="1440"/>
+        </w:tabs>
+        <w:spacing w:before="100" w:beforeAutospacing="1" w:after="100" w:afterAutospacing="1" w:line="240" w:lineRule="auto"/>
+        <w:ind w:left="810"/>
+        <w:rPr>
+          <w:lang w:val="fr-FR"/>
+        </w:rPr>
+      </w:pPr>
+      <w:r>
+        <w:rPr>
+          <w:lang w:val="fr-FR"/>
+        </w:rPr>
+        <w:t>Vérifier les types et tailles de fichiers avant l'envoi</w:t>
+      </w:r>
+    </w:p>
+    <w:p>
+      <w:pPr>
+        <w:numPr>
+          <w:ilvl w:val="1"/>
+          <w:numId w:val="9"/>
+        </w:numPr>
+        <w:tabs>
+          <w:tab w:val="clear" w:pos="1440"/>
+        </w:tabs>
+        <w:spacing w:before="100" w:beforeAutospacing="1" w:after="100" w:afterAutospacing="1" w:line="240" w:lineRule="auto"/>
+        <w:ind w:left="810"/>
+        <w:rPr>
+          <w:lang w:val="fr-FR"/>
+        </w:rPr>
+      </w:pPr>
+      <w:r>
+        <w:rPr>
+          <w:lang w:val="fr-FR"/>
+        </w:rPr>
+        <w:t>Utiliser des API modernes comme File API pour la validation préliminaire</w:t>
+      </w:r>
+    </w:p>
+    <w:p>
+      <w:pPr>
+        <w:numPr>
+          <w:ilvl w:val="1"/>
+          <w:numId w:val="9"/>
+        </w:numPr>
+        <w:tabs>
+          <w:tab w:val="clear" w:pos="1440"/>
+        </w:tabs>
+        <w:spacing w:before="100" w:beforeAutospacing="1" w:after="100" w:afterAutospacing="1" w:line="240" w:lineRule="auto"/>
+        <w:ind w:left="810"/>
+        <w:rPr>
+          <w:lang w:val="fr-FR"/>
+        </w:rPr>
+      </w:pPr>
+      <w:r>
+        <w:rPr>
+          <w:lang w:val="fr-FR"/>
+        </w:rPr>
+        <w:t xml:space="preserve">Limiter les types de fichiers acceptés via l'attribut </w:t>
+      </w:r>
+      <w:proofErr w:type="spellStart"/>
+      <w:r>
+        <w:rPr>
+          <w:lang w:val="fr-FR"/>
+        </w:rPr>
+        <w:t>accept</w:t>
+      </w:r>
+      <w:proofErr w:type="spellEnd"/>
+      <w:r>
+        <w:rPr>
+          <w:lang w:val="fr-FR"/>
+        </w:rPr>
+        <w:t xml:space="preserve"> des inputs</w:t>
+      </w:r>
+    </w:p>
+    <w:p>
+      <w:pPr>
+        <w:numPr>
+          <w:ilvl w:val="1"/>
+          <w:numId w:val="9"/>
+        </w:numPr>
+        <w:tabs>
+          <w:tab w:val="clear" w:pos="1440"/>
+        </w:tabs>
+        <w:spacing w:before="100" w:beforeAutospacing="1" w:after="100" w:afterAutospacing="1" w:line="240" w:lineRule="auto"/>
+        <w:ind w:left="810"/>
+        <w:rPr>
+          <w:lang w:val="fr-FR"/>
+        </w:rPr>
+      </w:pPr>
+      <w:r>
+        <w:rPr>
+          <w:lang w:val="fr-FR"/>
+        </w:rPr>
+        <w:t>Implémenter des vérifications côté client des signatures de fichier pour les types courants</w:t>
+      </w:r>
+    </w:p>
+    <w:p>
+      <w:pPr>
+        <w:pStyle w:val="Heading3"/>
+        <w:rPr>
+          <w:lang w:val="fr-FR"/>
+        </w:rPr>
+      </w:pPr>
+      <w:r>
+        <w:rPr>
+          <w:lang w:val="fr-FR"/>
+        </w:rPr>
+        <w:t>Protection Contre les Attaques Front-end Courantes</w:t>
+      </w:r>
+    </w:p>
+    <w:p>
+      <w:pPr>
+        <w:pStyle w:val="Heading4"/>
+        <w:rPr>
+          <w:lang w:val="fr-FR"/>
+        </w:rPr>
+      </w:pPr>
+      <w:r>
+        <w:rPr>
+          <w:lang w:val="fr-FR"/>
+        </w:rPr>
+        <w:t xml:space="preserve">Prévention du </w:t>
+      </w:r>
+      <w:proofErr w:type="spellStart"/>
+      <w:r>
+        <w:rPr>
+          <w:lang w:val="fr-FR"/>
+        </w:rPr>
+        <w:t>Clickjacking</w:t>
+      </w:r>
+      <w:proofErr w:type="spellEnd"/>
+    </w:p>
+    <w:p>
+      <w:pPr>
+        <w:pStyle w:val="whitespace-pre-wrap"/>
+        <w:rPr>
+          <w:lang w:val="fr-FR"/>
+        </w:rPr>
+      </w:pPr>
+      <w:r>
+        <w:rPr>
+          <w:lang w:val="fr-FR"/>
+        </w:rPr>
+        <w:t xml:space="preserve">Protéger pire2pire.com contre les attaques de </w:t>
+      </w:r>
+      <w:proofErr w:type="spellStart"/>
+      <w:r>
+        <w:rPr>
+          <w:lang w:val="fr-FR"/>
+        </w:rPr>
+        <w:t>clickjacking</w:t>
+      </w:r>
+      <w:proofErr w:type="spellEnd"/>
+      <w:r>
+        <w:rPr>
+          <w:lang w:val="fr-FR"/>
+        </w:rPr>
+        <w:t>:</w:t>
+      </w:r>
+    </w:p>
+    <w:p>
+      <w:pPr>
+        <w:spacing w:before="100" w:beforeAutospacing="1" w:after="100" w:afterAutospacing="1" w:line="240" w:lineRule="auto"/>
+        <w:rPr>
+          <w:lang w:val="fr-FR"/>
+        </w:rPr>
+      </w:pPr>
+      <w:r>
+        <w:rPr>
+          <w:rStyle w:val="Strong"/>
+          <w:lang w:val="fr-FR"/>
+        </w:rPr>
+        <w:t>X-Frame-Options</w:t>
+      </w:r>
+      <w:r>
+        <w:rPr>
+          <w:lang w:val="fr-FR"/>
+        </w:rPr>
+        <w:t xml:space="preserve">: S'assurer que l'application utilise des en-têtes appropriés: </w:t>
+      </w:r>
+    </w:p>
+    <w:p>
+      <w:pPr>
+        <w:pStyle w:val="HTMLPreformatted"/>
+        <w:ind w:left="720"/>
+        <w:rPr>
+          <w:rFonts w:asciiTheme="majorBidi" w:hAnsiTheme="majorBidi" w:cstheme="majorBidi"/>
+          <w:lang w:val="fr-FR"/>
+        </w:rPr>
+      </w:pPr>
+      <w:r>
+        <w:rPr>
+          <w:rStyle w:val="text-text-200"/>
+          <w:rFonts w:asciiTheme="majorBidi" w:hAnsiTheme="majorBidi" w:cstheme="majorBidi"/>
+          <w:lang w:val="fr-FR"/>
+        </w:rPr>
+        <w:t>Ep </w:t>
+      </w:r>
+      <w:r>
+        <w:rPr>
+          <w:rFonts w:asciiTheme="majorBidi" w:hAnsiTheme="majorBidi" w:cstheme="majorBidi"/>
+          <w:lang w:val="fr-FR" w:bidi="fa-IR"/>
+        </w:rPr>
+        <w:t xml:space="preserve">: </w:t>
+      </w:r>
+      <w:r>
+        <w:rPr>
+          <w:rFonts w:asciiTheme="minorHAnsi" w:eastAsiaTheme="minorHAnsi" w:hAnsiTheme="minorHAnsi" w:cstheme="minorBidi"/>
+          <w:sz w:val="22"/>
+          <w:szCs w:val="22"/>
+          <w:lang w:val="fr-FR"/>
+        </w:rPr>
+        <w:t>X-Frame-Options: DENY</w:t>
+      </w:r>
+    </w:p>
+    <w:p>
+      <w:pPr>
+        <w:spacing w:before="100" w:beforeAutospacing="1" w:after="100" w:afterAutospacing="1" w:line="240" w:lineRule="auto"/>
+        <w:rPr>
+          <w:lang w:val="fr-FR"/>
+        </w:rPr>
+      </w:pPr>
+      <w:r>
+        <w:rPr>
+          <w:rStyle w:val="Strong"/>
+          <w:lang w:val="fr-FR"/>
+        </w:rPr>
+        <w:t>Frame-</w:t>
+      </w:r>
+      <w:proofErr w:type="spellStart"/>
+      <w:r>
+        <w:rPr>
+          <w:rStyle w:val="Strong"/>
+          <w:lang w:val="fr-FR"/>
+        </w:rPr>
+        <w:t>ancestors</w:t>
+      </w:r>
+      <w:proofErr w:type="spellEnd"/>
+      <w:r>
+        <w:rPr>
+          <w:rStyle w:val="Strong"/>
+          <w:lang w:val="fr-FR"/>
+        </w:rPr>
+        <w:t xml:space="preserve"> dans CSP</w:t>
+      </w:r>
+      <w:r>
+        <w:rPr>
+          <w:lang w:val="fr-FR"/>
+        </w:rPr>
+        <w:t xml:space="preserve">: Utiliser CSP pour contrôler le </w:t>
+      </w:r>
+      <w:proofErr w:type="spellStart"/>
+      <w:r>
+        <w:rPr>
+          <w:lang w:val="fr-FR"/>
+        </w:rPr>
+        <w:t>framing</w:t>
+      </w:r>
+      <w:proofErr w:type="spellEnd"/>
+      <w:r>
+        <w:rPr>
+          <w:lang w:val="fr-FR"/>
+        </w:rPr>
+        <w:t xml:space="preserve">: </w:t>
+      </w:r>
+    </w:p>
+    <w:p>
+      <w:pPr>
+        <w:pStyle w:val="HTMLPreformatted"/>
+        <w:ind w:left="720"/>
+        <w:rPr>
+          <w:rStyle w:val="text-text-200"/>
+          <w:rFonts w:asciiTheme="majorBidi" w:hAnsiTheme="majorBidi" w:cstheme="majorBidi"/>
+        </w:rPr>
+      </w:pPr>
+      <w:r>
+        <w:rPr>
+          <w:rStyle w:val="text-text-200"/>
+          <w:rFonts w:asciiTheme="majorBidi" w:hAnsiTheme="majorBidi" w:cstheme="majorBidi"/>
+        </w:rPr>
+        <w:t xml:space="preserve">EP: </w:t>
+      </w:r>
+      <w:r>
+        <w:rPr>
+          <w:rStyle w:val="text-text-200"/>
+          <w:rFonts w:asciiTheme="majorBidi" w:hAnsiTheme="majorBidi" w:cstheme="majorBidi"/>
+        </w:rPr>
+        <w:t>Content-Security-Policy: frame-ancestors 'none';</w:t>
+      </w:r>
+    </w:p>
+    <w:p>
+      <w:pPr>
+        <w:pStyle w:val="Heading4"/>
+        <w:rPr>
+          <w:lang w:val="fr-FR"/>
+        </w:rPr>
+      </w:pPr>
+      <w:r>
+        <w:rPr>
+          <w:lang w:val="fr-FR"/>
+        </w:rPr>
+        <w:t>Défense Contre l'Exposition de Données Sensibles</w:t>
+      </w:r>
+    </w:p>
+    <w:p>
+      <w:pPr>
+        <w:pStyle w:val="whitespace-pre-wrap"/>
+        <w:rPr>
+          <w:lang w:val="fr-FR"/>
+        </w:rPr>
+      </w:pPr>
+      <w:r>
+        <w:rPr>
+          <w:lang w:val="fr-FR"/>
+        </w:rPr>
+        <w:t>Protéger les données utilisateur sur le front-end:</w:t>
+      </w:r>
+    </w:p>
+    <w:p>
+      <w:pPr>
+        <w:spacing w:before="100" w:beforeAutospacing="1" w:after="100" w:afterAutospacing="1" w:line="240" w:lineRule="auto"/>
+        <w:rPr>
+          <w:lang w:val="fr-FR"/>
+        </w:rPr>
+      </w:pPr>
+      <w:r>
+        <w:rPr>
+          <w:rStyle w:val="Strong"/>
+          <w:lang w:val="fr-FR"/>
+        </w:rPr>
+        <w:t>Minimiser le Stockage de Données Sensibles</w:t>
+      </w:r>
+      <w:r>
+        <w:rPr>
+          <w:lang w:val="fr-FR"/>
+        </w:rPr>
+        <w:t xml:space="preserve">: </w:t>
+      </w:r>
+    </w:p>
+    <w:p>
+      <w:pPr>
+        <w:numPr>
+          <w:ilvl w:val="1"/>
+          <w:numId w:val="9"/>
+        </w:numPr>
+        <w:tabs>
+          <w:tab w:val="clear" w:pos="1440"/>
+        </w:tabs>
+        <w:spacing w:before="100" w:beforeAutospacing="1" w:after="100" w:afterAutospacing="1" w:line="240" w:lineRule="auto"/>
+        <w:ind w:left="810"/>
+        <w:rPr>
+          <w:lang w:val="fr-FR"/>
+        </w:rPr>
+      </w:pPr>
+      <w:r>
+        <w:rPr>
+          <w:lang w:val="fr-FR"/>
+        </w:rPr>
+        <w:t xml:space="preserve">Ne pas stocker d'informations sensibles dans </w:t>
+      </w:r>
+      <w:proofErr w:type="spellStart"/>
+      <w:r>
+        <w:rPr>
+          <w:lang w:val="fr-FR"/>
+        </w:rPr>
+        <w:t>localStorage</w:t>
+      </w:r>
+      <w:proofErr w:type="spellEnd"/>
+      <w:r>
+        <w:rPr>
+          <w:lang w:val="fr-FR"/>
+        </w:rPr>
+        <w:t xml:space="preserve"> ou </w:t>
+      </w:r>
+      <w:proofErr w:type="spellStart"/>
+      <w:r>
+        <w:rPr>
+          <w:lang w:val="fr-FR"/>
+        </w:rPr>
+        <w:t>sessionStorage</w:t>
+      </w:r>
+      <w:proofErr w:type="spellEnd"/>
+    </w:p>
+    <w:p>
+      <w:pPr>
+        <w:numPr>
+          <w:ilvl w:val="1"/>
+          <w:numId w:val="9"/>
+        </w:numPr>
+        <w:tabs>
+          <w:tab w:val="clear" w:pos="1440"/>
+        </w:tabs>
+        <w:spacing w:before="100" w:beforeAutospacing="1" w:after="100" w:afterAutospacing="1" w:line="240" w:lineRule="auto"/>
+        <w:ind w:left="810"/>
+        <w:rPr>
+          <w:lang w:val="fr-FR"/>
+        </w:rPr>
+      </w:pPr>
+      <w:r>
+        <w:rPr>
+          <w:lang w:val="fr-FR"/>
+        </w:rPr>
+        <w:t>Chiffrer les données sensibles qui doivent être stockées côté client</w:t>
+      </w:r>
+    </w:p>
+    <w:p>
+      <w:pPr>
+        <w:numPr>
+          <w:ilvl w:val="1"/>
+          <w:numId w:val="9"/>
+        </w:numPr>
+        <w:tabs>
+          <w:tab w:val="clear" w:pos="1440"/>
+        </w:tabs>
+        <w:spacing w:before="100" w:beforeAutospacing="1" w:after="100" w:afterAutospacing="1" w:line="240" w:lineRule="auto"/>
+        <w:ind w:left="810"/>
+        <w:rPr>
+          <w:lang w:val="fr-FR"/>
+        </w:rPr>
+      </w:pPr>
+      <w:r>
+        <w:rPr>
+          <w:lang w:val="fr-FR"/>
+        </w:rPr>
+        <w:t>Implémenter une politique d'expiration pour toutes les données stockées localement</w:t>
+      </w:r>
+    </w:p>
+    <w:p>
+      <w:pPr>
+        <w:numPr>
+          <w:ilvl w:val="1"/>
+          <w:numId w:val="9"/>
+        </w:numPr>
+        <w:tabs>
+          <w:tab w:val="clear" w:pos="1440"/>
+        </w:tabs>
+        <w:spacing w:before="100" w:beforeAutospacing="1" w:after="100" w:afterAutospacing="1" w:line="240" w:lineRule="auto"/>
+        <w:ind w:left="810"/>
+        <w:rPr>
+          <w:lang w:val="fr-FR"/>
+        </w:rPr>
+      </w:pPr>
+      <w:r>
+        <w:rPr>
+          <w:lang w:val="fr-FR"/>
+        </w:rPr>
+        <w:t>Fournir une option de déconnexion qui efface toutes les données sensibles</w:t>
+      </w:r>
       <w:bookmarkStart w:id="1" w:name="_GoBack"/>
       <w:bookmarkEnd w:id="1"/>
+    </w:p>
+    <w:p>
+      <w:pPr>
+        <w:spacing w:before="100" w:beforeAutospacing="1" w:after="100" w:afterAutospacing="1" w:line="240" w:lineRule="auto"/>
+        <w:rPr>
+          <w:rFonts w:ascii="Times New Roman" w:eastAsia="Times New Roman" w:hAnsi="Times New Roman" w:cs="Times New Roman"/>
+          <w:b/>
+          <w:bCs/>
+          <w:sz w:val="24"/>
+          <w:szCs w:val="24"/>
+          <w:lang w:val="fr-FR"/>
+        </w:rPr>
+      </w:pPr>
+    </w:p>
+    <w:p>
+      <w:pPr>
+        <w:spacing w:before="100" w:beforeAutospacing="1" w:after="100" w:afterAutospacing="1" w:line="240" w:lineRule="auto"/>
+        <w:rPr>
+          <w:rFonts w:ascii="Times New Roman" w:eastAsia="Times New Roman" w:hAnsi="Times New Roman" w:cs="Times New Roman"/>
+          <w:b/>
+          <w:bCs/>
+          <w:sz w:val="24"/>
+          <w:szCs w:val="24"/>
+          <w:lang w:val="fr-FR"/>
+        </w:rPr>
+      </w:pPr>
     </w:p>
     <w:sectPr>
       <w:headerReference w:type="default" r:id="rId8"/>
@@ -3977,6 +6752,417 @@
     </w:lvl>
   </w:abstractNum>
   <w:abstractNum w:abstractNumId="1" w15:restartNumberingAfterBreak="0">
+    <w:nsid w:val="10525352"/>
+    <w:multiLevelType w:val="hybridMultilevel"/>
+    <w:tmpl w:val="7D4C29DE"/>
+    <w:lvl w:ilvl="0" w:tplc="0409000B">
+      <w:start w:val="1"/>
+      <w:numFmt w:val="bullet"/>
+      <w:lvlText w:val=""/>
+      <w:lvlJc w:val="left"/>
+      <w:pPr>
+        <w:ind w:left="1800" w:hanging="360"/>
+      </w:pPr>
+      <w:rPr>
+        <w:rFonts w:ascii="Wingdings" w:hAnsi="Wingdings" w:hint="default"/>
+      </w:rPr>
+    </w:lvl>
+    <w:lvl w:ilvl="1" w:tplc="04090003" w:tentative="1">
+      <w:start w:val="1"/>
+      <w:numFmt w:val="bullet"/>
+      <w:lvlText w:val="o"/>
+      <w:lvlJc w:val="left"/>
+      <w:pPr>
+        <w:ind w:left="2520" w:hanging="360"/>
+      </w:pPr>
+      <w:rPr>
+        <w:rFonts w:ascii="Courier New" w:hAnsi="Courier New" w:cs="Courier New" w:hint="default"/>
+      </w:rPr>
+    </w:lvl>
+    <w:lvl w:ilvl="2" w:tplc="04090005" w:tentative="1">
+      <w:start w:val="1"/>
+      <w:numFmt w:val="bullet"/>
+      <w:lvlText w:val=""/>
+      <w:lvlJc w:val="left"/>
+      <w:pPr>
+        <w:ind w:left="3240" w:hanging="360"/>
+      </w:pPr>
+      <w:rPr>
+        <w:rFonts w:ascii="Wingdings" w:hAnsi="Wingdings" w:hint="default"/>
+      </w:rPr>
+    </w:lvl>
+    <w:lvl w:ilvl="3" w:tplc="04090001" w:tentative="1">
+      <w:start w:val="1"/>
+      <w:numFmt w:val="bullet"/>
+      <w:lvlText w:val=""/>
+      <w:lvlJc w:val="left"/>
+      <w:pPr>
+        <w:ind w:left="3960" w:hanging="360"/>
+      </w:pPr>
+      <w:rPr>
+        <w:rFonts w:ascii="Symbol" w:hAnsi="Symbol" w:hint="default"/>
+      </w:rPr>
+    </w:lvl>
+    <w:lvl w:ilvl="4" w:tplc="04090003" w:tentative="1">
+      <w:start w:val="1"/>
+      <w:numFmt w:val="bullet"/>
+      <w:lvlText w:val="o"/>
+      <w:lvlJc w:val="left"/>
+      <w:pPr>
+        <w:ind w:left="4680" w:hanging="360"/>
+      </w:pPr>
+      <w:rPr>
+        <w:rFonts w:ascii="Courier New" w:hAnsi="Courier New" w:cs="Courier New" w:hint="default"/>
+      </w:rPr>
+    </w:lvl>
+    <w:lvl w:ilvl="5" w:tplc="04090005" w:tentative="1">
+      <w:start w:val="1"/>
+      <w:numFmt w:val="bullet"/>
+      <w:lvlText w:val=""/>
+      <w:lvlJc w:val="left"/>
+      <w:pPr>
+        <w:ind w:left="5400" w:hanging="360"/>
+      </w:pPr>
+      <w:rPr>
+        <w:rFonts w:ascii="Wingdings" w:hAnsi="Wingdings" w:hint="default"/>
+      </w:rPr>
+    </w:lvl>
+    <w:lvl w:ilvl="6" w:tplc="04090001" w:tentative="1">
+      <w:start w:val="1"/>
+      <w:numFmt w:val="bullet"/>
+      <w:lvlText w:val=""/>
+      <w:lvlJc w:val="left"/>
+      <w:pPr>
+        <w:ind w:left="6120" w:hanging="360"/>
+      </w:pPr>
+      <w:rPr>
+        <w:rFonts w:ascii="Symbol" w:hAnsi="Symbol" w:hint="default"/>
+      </w:rPr>
+    </w:lvl>
+    <w:lvl w:ilvl="7" w:tplc="04090003" w:tentative="1">
+      <w:start w:val="1"/>
+      <w:numFmt w:val="bullet"/>
+      <w:lvlText w:val="o"/>
+      <w:lvlJc w:val="left"/>
+      <w:pPr>
+        <w:ind w:left="6840" w:hanging="360"/>
+      </w:pPr>
+      <w:rPr>
+        <w:rFonts w:ascii="Courier New" w:hAnsi="Courier New" w:cs="Courier New" w:hint="default"/>
+      </w:rPr>
+    </w:lvl>
+    <w:lvl w:ilvl="8" w:tplc="04090005" w:tentative="1">
+      <w:start w:val="1"/>
+      <w:numFmt w:val="bullet"/>
+      <w:lvlText w:val=""/>
+      <w:lvlJc w:val="left"/>
+      <w:pPr>
+        <w:ind w:left="7560" w:hanging="360"/>
+      </w:pPr>
+      <w:rPr>
+        <w:rFonts w:ascii="Wingdings" w:hAnsi="Wingdings" w:hint="default"/>
+      </w:rPr>
+    </w:lvl>
+  </w:abstractNum>
+  <w:abstractNum w:abstractNumId="2" w15:restartNumberingAfterBreak="0">
+    <w:nsid w:val="12EF194F"/>
+    <w:multiLevelType w:val="multilevel"/>
+    <w:tmpl w:val="B3729E02"/>
+    <w:lvl w:ilvl="0">
+      <w:start w:val="1"/>
+      <w:numFmt w:val="bullet"/>
+      <w:lvlText w:val=""/>
+      <w:lvlJc w:val="left"/>
+      <w:pPr>
+        <w:tabs>
+          <w:tab w:val="num" w:pos="720"/>
+        </w:tabs>
+        <w:ind w:left="720" w:hanging="360"/>
+      </w:pPr>
+      <w:rPr>
+        <w:rFonts w:ascii="Symbol" w:hAnsi="Symbol" w:hint="default"/>
+        <w:sz w:val="20"/>
+      </w:rPr>
+    </w:lvl>
+    <w:lvl w:ilvl="1">
+      <w:start w:val="1"/>
+      <w:numFmt w:val="decimal"/>
+      <w:lvlText w:val="%2."/>
+      <w:lvlJc w:val="left"/>
+      <w:pPr>
+        <w:tabs>
+          <w:tab w:val="num" w:pos="1440"/>
+        </w:tabs>
+        <w:ind w:left="1440" w:hanging="360"/>
+      </w:pPr>
+      <w:rPr>
+        <w:rFonts w:hint="default"/>
+        <w:sz w:val="20"/>
+      </w:rPr>
+    </w:lvl>
+    <w:lvl w:ilvl="2" w:tentative="1">
+      <w:start w:val="1"/>
+      <w:numFmt w:val="bullet"/>
+      <w:lvlText w:val=""/>
+      <w:lvlJc w:val="left"/>
+      <w:pPr>
+        <w:tabs>
+          <w:tab w:val="num" w:pos="2160"/>
+        </w:tabs>
+        <w:ind w:left="2160" w:hanging="360"/>
+      </w:pPr>
+      <w:rPr>
+        <w:rFonts w:ascii="Wingdings" w:hAnsi="Wingdings" w:hint="default"/>
+        <w:sz w:val="20"/>
+      </w:rPr>
+    </w:lvl>
+    <w:lvl w:ilvl="3" w:tentative="1">
+      <w:start w:val="1"/>
+      <w:numFmt w:val="bullet"/>
+      <w:lvlText w:val=""/>
+      <w:lvlJc w:val="left"/>
+      <w:pPr>
+        <w:tabs>
+          <w:tab w:val="num" w:pos="2880"/>
+        </w:tabs>
+        <w:ind w:left="2880" w:hanging="360"/>
+      </w:pPr>
+      <w:rPr>
+        <w:rFonts w:ascii="Wingdings" w:hAnsi="Wingdings" w:hint="default"/>
+        <w:sz w:val="20"/>
+      </w:rPr>
+    </w:lvl>
+    <w:lvl w:ilvl="4" w:tentative="1">
+      <w:start w:val="1"/>
+      <w:numFmt w:val="bullet"/>
+      <w:lvlText w:val=""/>
+      <w:lvlJc w:val="left"/>
+      <w:pPr>
+        <w:tabs>
+          <w:tab w:val="num" w:pos="3600"/>
+        </w:tabs>
+        <w:ind w:left="3600" w:hanging="360"/>
+      </w:pPr>
+      <w:rPr>
+        <w:rFonts w:ascii="Wingdings" w:hAnsi="Wingdings" w:hint="default"/>
+        <w:sz w:val="20"/>
+      </w:rPr>
+    </w:lvl>
+    <w:lvl w:ilvl="5" w:tentative="1">
+      <w:start w:val="1"/>
+      <w:numFmt w:val="bullet"/>
+      <w:lvlText w:val=""/>
+      <w:lvlJc w:val="left"/>
+      <w:pPr>
+        <w:tabs>
+          <w:tab w:val="num" w:pos="4320"/>
+        </w:tabs>
+        <w:ind w:left="4320" w:hanging="360"/>
+      </w:pPr>
+      <w:rPr>
+        <w:rFonts w:ascii="Wingdings" w:hAnsi="Wingdings" w:hint="default"/>
+        <w:sz w:val="20"/>
+      </w:rPr>
+    </w:lvl>
+    <w:lvl w:ilvl="6" w:tentative="1">
+      <w:start w:val="1"/>
+      <w:numFmt w:val="bullet"/>
+      <w:lvlText w:val=""/>
+      <w:lvlJc w:val="left"/>
+      <w:pPr>
+        <w:tabs>
+          <w:tab w:val="num" w:pos="5040"/>
+        </w:tabs>
+        <w:ind w:left="5040" w:hanging="360"/>
+      </w:pPr>
+      <w:rPr>
+        <w:rFonts w:ascii="Wingdings" w:hAnsi="Wingdings" w:hint="default"/>
+        <w:sz w:val="20"/>
+      </w:rPr>
+    </w:lvl>
+    <w:lvl w:ilvl="7" w:tentative="1">
+      <w:start w:val="1"/>
+      <w:numFmt w:val="bullet"/>
+      <w:lvlText w:val=""/>
+      <w:lvlJc w:val="left"/>
+      <w:pPr>
+        <w:tabs>
+          <w:tab w:val="num" w:pos="5760"/>
+        </w:tabs>
+        <w:ind w:left="5760" w:hanging="360"/>
+      </w:pPr>
+      <w:rPr>
+        <w:rFonts w:ascii="Wingdings" w:hAnsi="Wingdings" w:hint="default"/>
+        <w:sz w:val="20"/>
+      </w:rPr>
+    </w:lvl>
+    <w:lvl w:ilvl="8" w:tentative="1">
+      <w:start w:val="1"/>
+      <w:numFmt w:val="bullet"/>
+      <w:lvlText w:val=""/>
+      <w:lvlJc w:val="left"/>
+      <w:pPr>
+        <w:tabs>
+          <w:tab w:val="num" w:pos="6480"/>
+        </w:tabs>
+        <w:ind w:left="6480" w:hanging="360"/>
+      </w:pPr>
+      <w:rPr>
+        <w:rFonts w:ascii="Wingdings" w:hAnsi="Wingdings" w:hint="default"/>
+        <w:sz w:val="20"/>
+      </w:rPr>
+    </w:lvl>
+  </w:abstractNum>
+  <w:abstractNum w:abstractNumId="3" w15:restartNumberingAfterBreak="0">
+    <w:nsid w:val="27065662"/>
+    <w:multiLevelType w:val="multilevel"/>
+    <w:tmpl w:val="8E749E04"/>
+    <w:lvl w:ilvl="0">
+      <w:start w:val="1"/>
+      <w:numFmt w:val="bullet"/>
+      <w:lvlText w:val=""/>
+      <w:lvlJc w:val="left"/>
+      <w:pPr>
+        <w:tabs>
+          <w:tab w:val="num" w:pos="720"/>
+        </w:tabs>
+        <w:ind w:left="720" w:hanging="360"/>
+      </w:pPr>
+      <w:rPr>
+        <w:rFonts w:ascii="Symbol" w:hAnsi="Symbol" w:hint="default"/>
+        <w:sz w:val="20"/>
+      </w:rPr>
+    </w:lvl>
+    <w:lvl w:ilvl="1">
+      <w:start w:val="1"/>
+      <w:numFmt w:val="bullet"/>
+      <w:lvlText w:val=""/>
+      <w:lvlJc w:val="left"/>
+      <w:pPr>
+        <w:tabs>
+          <w:tab w:val="num" w:pos="1440"/>
+        </w:tabs>
+        <w:ind w:left="1440" w:hanging="360"/>
+      </w:pPr>
+      <w:rPr>
+        <w:rFonts w:ascii="Wingdings" w:hAnsi="Wingdings" w:hint="default"/>
+        <w:sz w:val="20"/>
+      </w:rPr>
+    </w:lvl>
+    <w:lvl w:ilvl="2" w:tentative="1">
+      <w:start w:val="1"/>
+      <w:numFmt w:val="bullet"/>
+      <w:lvlText w:val=""/>
+      <w:lvlJc w:val="left"/>
+      <w:pPr>
+        <w:tabs>
+          <w:tab w:val="num" w:pos="2160"/>
+        </w:tabs>
+        <w:ind w:left="2160" w:hanging="360"/>
+      </w:pPr>
+      <w:rPr>
+        <w:rFonts w:ascii="Wingdings" w:hAnsi="Wingdings" w:hint="default"/>
+        <w:sz w:val="20"/>
+      </w:rPr>
+    </w:lvl>
+    <w:lvl w:ilvl="3" w:tentative="1">
+      <w:start w:val="1"/>
+      <w:numFmt w:val="bullet"/>
+      <w:lvlText w:val=""/>
+      <w:lvlJc w:val="left"/>
+      <w:pPr>
+        <w:tabs>
+          <w:tab w:val="num" w:pos="2880"/>
+        </w:tabs>
+        <w:ind w:left="2880" w:hanging="360"/>
+      </w:pPr>
+      <w:rPr>
+        <w:rFonts w:ascii="Wingdings" w:hAnsi="Wingdings" w:hint="default"/>
+        <w:sz w:val="20"/>
+      </w:rPr>
+    </w:lvl>
+    <w:lvl w:ilvl="4" w:tentative="1">
+      <w:start w:val="1"/>
+      <w:numFmt w:val="bullet"/>
+      <w:lvlText w:val=""/>
+      <w:lvlJc w:val="left"/>
+      <w:pPr>
+        <w:tabs>
+          <w:tab w:val="num" w:pos="3600"/>
+        </w:tabs>
+        <w:ind w:left="3600" w:hanging="360"/>
+      </w:pPr>
+      <w:rPr>
+        <w:rFonts w:ascii="Wingdings" w:hAnsi="Wingdings" w:hint="default"/>
+        <w:sz w:val="20"/>
+      </w:rPr>
+    </w:lvl>
+    <w:lvl w:ilvl="5" w:tentative="1">
+      <w:start w:val="1"/>
+      <w:numFmt w:val="bullet"/>
+      <w:lvlText w:val=""/>
+      <w:lvlJc w:val="left"/>
+      <w:pPr>
+        <w:tabs>
+          <w:tab w:val="num" w:pos="4320"/>
+        </w:tabs>
+        <w:ind w:left="4320" w:hanging="360"/>
+      </w:pPr>
+      <w:rPr>
+        <w:rFonts w:ascii="Wingdings" w:hAnsi="Wingdings" w:hint="default"/>
+        <w:sz w:val="20"/>
+      </w:rPr>
+    </w:lvl>
+    <w:lvl w:ilvl="6" w:tentative="1">
+      <w:start w:val="1"/>
+      <w:numFmt w:val="bullet"/>
+      <w:lvlText w:val=""/>
+      <w:lvlJc w:val="left"/>
+      <w:pPr>
+        <w:tabs>
+          <w:tab w:val="num" w:pos="5040"/>
+        </w:tabs>
+        <w:ind w:left="5040" w:hanging="360"/>
+      </w:pPr>
+      <w:rPr>
+        <w:rFonts w:ascii="Wingdings" w:hAnsi="Wingdings" w:hint="default"/>
+        <w:sz w:val="20"/>
+      </w:rPr>
+    </w:lvl>
+    <w:lvl w:ilvl="7" w:tentative="1">
+      <w:start w:val="1"/>
+      <w:numFmt w:val="bullet"/>
+      <w:lvlText w:val=""/>
+      <w:lvlJc w:val="left"/>
+      <w:pPr>
+        <w:tabs>
+          <w:tab w:val="num" w:pos="5760"/>
+        </w:tabs>
+        <w:ind w:left="5760" w:hanging="360"/>
+      </w:pPr>
+      <w:rPr>
+        <w:rFonts w:ascii="Wingdings" w:hAnsi="Wingdings" w:hint="default"/>
+        <w:sz w:val="20"/>
+      </w:rPr>
+    </w:lvl>
+    <w:lvl w:ilvl="8" w:tentative="1">
+      <w:start w:val="1"/>
+      <w:numFmt w:val="bullet"/>
+      <w:lvlText w:val=""/>
+      <w:lvlJc w:val="left"/>
+      <w:pPr>
+        <w:tabs>
+          <w:tab w:val="num" w:pos="6480"/>
+        </w:tabs>
+        <w:ind w:left="6480" w:hanging="360"/>
+      </w:pPr>
+      <w:rPr>
+        <w:rFonts w:ascii="Wingdings" w:hAnsi="Wingdings" w:hint="default"/>
+        <w:sz w:val="20"/>
+      </w:rPr>
+    </w:lvl>
+  </w:abstractNum>
+  <w:abstractNum w:abstractNumId="4" w15:restartNumberingAfterBreak="0">
     <w:nsid w:val="59AA0923"/>
     <w:multiLevelType w:val="hybridMultilevel"/>
     <w:tmpl w:val="5672EEC4"/>
@@ -4089,7 +7275,156 @@
       </w:rPr>
     </w:lvl>
   </w:abstractNum>
-  <w:abstractNum w:abstractNumId="2" w15:restartNumberingAfterBreak="0">
+  <w:abstractNum w:abstractNumId="5" w15:restartNumberingAfterBreak="0">
+    <w:nsid w:val="5EEE17A9"/>
+    <w:multiLevelType w:val="multilevel"/>
+    <w:tmpl w:val="B96E40F4"/>
+    <w:lvl w:ilvl="0">
+      <w:start w:val="1"/>
+      <w:numFmt w:val="bullet"/>
+      <w:lvlText w:val=""/>
+      <w:lvlJc w:val="left"/>
+      <w:pPr>
+        <w:tabs>
+          <w:tab w:val="num" w:pos="720"/>
+        </w:tabs>
+        <w:ind w:left="720" w:hanging="360"/>
+      </w:pPr>
+      <w:rPr>
+        <w:rFonts w:ascii="Wingdings" w:hAnsi="Wingdings" w:hint="default"/>
+        <w:sz w:val="20"/>
+      </w:rPr>
+    </w:lvl>
+    <w:lvl w:ilvl="1" w:tentative="1">
+      <w:start w:val="1"/>
+      <w:numFmt w:val="bullet"/>
+      <w:lvlText w:val="o"/>
+      <w:lvlJc w:val="left"/>
+      <w:pPr>
+        <w:tabs>
+          <w:tab w:val="num" w:pos="1440"/>
+        </w:tabs>
+        <w:ind w:left="1440" w:hanging="360"/>
+      </w:pPr>
+      <w:rPr>
+        <w:rFonts w:ascii="Courier New" w:hAnsi="Courier New" w:hint="default"/>
+        <w:sz w:val="20"/>
+      </w:rPr>
+    </w:lvl>
+    <w:lvl w:ilvl="2" w:tentative="1">
+      <w:start w:val="1"/>
+      <w:numFmt w:val="bullet"/>
+      <w:lvlText w:val=""/>
+      <w:lvlJc w:val="left"/>
+      <w:pPr>
+        <w:tabs>
+          <w:tab w:val="num" w:pos="2160"/>
+        </w:tabs>
+        <w:ind w:left="2160" w:hanging="360"/>
+      </w:pPr>
+      <w:rPr>
+        <w:rFonts w:ascii="Wingdings" w:hAnsi="Wingdings" w:hint="default"/>
+        <w:sz w:val="20"/>
+      </w:rPr>
+    </w:lvl>
+    <w:lvl w:ilvl="3" w:tentative="1">
+      <w:start w:val="1"/>
+      <w:numFmt w:val="bullet"/>
+      <w:lvlText w:val=""/>
+      <w:lvlJc w:val="left"/>
+      <w:pPr>
+        <w:tabs>
+          <w:tab w:val="num" w:pos="2880"/>
+        </w:tabs>
+        <w:ind w:left="2880" w:hanging="360"/>
+      </w:pPr>
+      <w:rPr>
+        <w:rFonts w:ascii="Wingdings" w:hAnsi="Wingdings" w:hint="default"/>
+        <w:sz w:val="20"/>
+      </w:rPr>
+    </w:lvl>
+    <w:lvl w:ilvl="4" w:tentative="1">
+      <w:start w:val="1"/>
+      <w:numFmt w:val="bullet"/>
+      <w:lvlText w:val=""/>
+      <w:lvlJc w:val="left"/>
+      <w:pPr>
+        <w:tabs>
+          <w:tab w:val="num" w:pos="3600"/>
+        </w:tabs>
+        <w:ind w:left="3600" w:hanging="360"/>
+      </w:pPr>
+      <w:rPr>
+        <w:rFonts w:ascii="Wingdings" w:hAnsi="Wingdings" w:hint="default"/>
+        <w:sz w:val="20"/>
+      </w:rPr>
+    </w:lvl>
+    <w:lvl w:ilvl="5" w:tentative="1">
+      <w:start w:val="1"/>
+      <w:numFmt w:val="bullet"/>
+      <w:lvlText w:val=""/>
+      <w:lvlJc w:val="left"/>
+      <w:pPr>
+        <w:tabs>
+          <w:tab w:val="num" w:pos="4320"/>
+        </w:tabs>
+        <w:ind w:left="4320" w:hanging="360"/>
+      </w:pPr>
+      <w:rPr>
+        <w:rFonts w:ascii="Wingdings" w:hAnsi="Wingdings" w:hint="default"/>
+        <w:sz w:val="20"/>
+      </w:rPr>
+    </w:lvl>
+    <w:lvl w:ilvl="6" w:tentative="1">
+      <w:start w:val="1"/>
+      <w:numFmt w:val="bullet"/>
+      <w:lvlText w:val=""/>
+      <w:lvlJc w:val="left"/>
+      <w:pPr>
+        <w:tabs>
+          <w:tab w:val="num" w:pos="5040"/>
+        </w:tabs>
+        <w:ind w:left="5040" w:hanging="360"/>
+      </w:pPr>
+      <w:rPr>
+        <w:rFonts w:ascii="Wingdings" w:hAnsi="Wingdings" w:hint="default"/>
+        <w:sz w:val="20"/>
+      </w:rPr>
+    </w:lvl>
+    <w:lvl w:ilvl="7" w:tentative="1">
+      <w:start w:val="1"/>
+      <w:numFmt w:val="bullet"/>
+      <w:lvlText w:val=""/>
+      <w:lvlJc w:val="left"/>
+      <w:pPr>
+        <w:tabs>
+          <w:tab w:val="num" w:pos="5760"/>
+        </w:tabs>
+        <w:ind w:left="5760" w:hanging="360"/>
+      </w:pPr>
+      <w:rPr>
+        <w:rFonts w:ascii="Wingdings" w:hAnsi="Wingdings" w:hint="default"/>
+        <w:sz w:val="20"/>
+      </w:rPr>
+    </w:lvl>
+    <w:lvl w:ilvl="8" w:tentative="1">
+      <w:start w:val="1"/>
+      <w:numFmt w:val="bullet"/>
+      <w:lvlText w:val=""/>
+      <w:lvlJc w:val="left"/>
+      <w:pPr>
+        <w:tabs>
+          <w:tab w:val="num" w:pos="6480"/>
+        </w:tabs>
+        <w:ind w:left="6480" w:hanging="360"/>
+      </w:pPr>
+      <w:rPr>
+        <w:rFonts w:ascii="Wingdings" w:hAnsi="Wingdings" w:hint="default"/>
+        <w:sz w:val="20"/>
+      </w:rPr>
+    </w:lvl>
+  </w:abstractNum>
+  <w:abstractNum w:abstractNumId="6" w15:restartNumberingAfterBreak="0">
     <w:nsid w:val="69BB7412"/>
     <w:multiLevelType w:val="hybridMultilevel"/>
     <w:tmpl w:val="3362BAA2"/>
@@ -4202,7 +7537,7 @@
       </w:rPr>
     </w:lvl>
   </w:abstractNum>
-  <w:abstractNum w:abstractNumId="3" w15:restartNumberingAfterBreak="0">
+  <w:abstractNum w:abstractNumId="7" w15:restartNumberingAfterBreak="0">
     <w:nsid w:val="6B5B62EA"/>
     <w:multiLevelType w:val="hybridMultilevel"/>
     <w:tmpl w:val="11067650"/>
@@ -4315,7 +7650,7 @@
       </w:rPr>
     </w:lvl>
   </w:abstractNum>
-  <w:abstractNum w:abstractNumId="4" w15:restartNumberingAfterBreak="0">
+  <w:abstractNum w:abstractNumId="8" w15:restartNumberingAfterBreak="0">
     <w:nsid w:val="74292367"/>
     <w:multiLevelType w:val="multilevel"/>
     <w:tmpl w:val="D5803F5C"/>
@@ -4429,19 +7764,31 @@
     </w:lvl>
   </w:abstractNum>
   <w:num w:numId="1">
-    <w:abstractNumId w:val="4"/>
+    <w:abstractNumId w:val="8"/>
   </w:num>
   <w:num w:numId="2">
-    <w:abstractNumId w:val="3"/>
+    <w:abstractNumId w:val="7"/>
   </w:num>
   <w:num w:numId="3">
     <w:abstractNumId w:val="0"/>
   </w:num>
   <w:num w:numId="4">
+    <w:abstractNumId w:val="4"/>
+  </w:num>
+  <w:num w:numId="5">
+    <w:abstractNumId w:val="6"/>
+  </w:num>
+  <w:num w:numId="6">
+    <w:abstractNumId w:val="2"/>
+  </w:num>
+  <w:num w:numId="7">
+    <w:abstractNumId w:val="5"/>
+  </w:num>
+  <w:num w:numId="8">
     <w:abstractNumId w:val="1"/>
   </w:num>
-  <w:num w:numId="5">
-    <w:abstractNumId w:val="2"/>
+  <w:num w:numId="9">
+    <w:abstractNumId w:val="3"/>
   </w:num>
   <w:numIdMacAtCleanup w:val="5"/>
 </w:numbering>
@@ -5325,6 +8672,11 @@
       <w:contextualSpacing/>
     </w:pPr>
   </w:style>
+  <w:style w:type="character" w:customStyle="1" w:styleId="text-text-200">
+    <w:name w:val="text-text-200"/>
+    <w:basedOn w:val="DefaultParagraphFont"/>
+    <w:rsid w:val="009F07EB"/>
+  </w:style>
 </w:styles>
 </file>
 
@@ -5594,7 +8946,7 @@
 </file>
 
 <file path=customXml/itemProps1.xml><?xml version="1.0" encoding="utf-8"?>
-<ds:datastoreItem xmlns:ds="http://schemas.openxmlformats.org/officeDocument/2006/customXml" ds:itemID="{8317B996-7F45-4B4E-9155-5B284A72A7C9}">
+<ds:datastoreItem xmlns:ds="http://schemas.openxmlformats.org/officeDocument/2006/customXml" ds:itemID="{468A9B6B-8EAE-4D73-A9DF-9EDC1BF19837}">
   <ds:schemaRefs>
     <ds:schemaRef ds:uri="http://schemas.openxmlformats.org/officeDocument/2006/bibliography"/>
   </ds:schemaRefs>

</xml_diff>

<commit_message>
Doc: Chapitre 3 Sécurisation des API added
</commit_message>
<xml_diff>
--- a/stratégie de sécurisation.docx
+++ b/stratégie de sécurisation.docx
@@ -6467,34 +6467,2966 @@
         </w:rPr>
         <w:t>Fournir une option de déconnexion qui efface toutes les données sensibles</w:t>
       </w:r>
+    </w:p>
+    <w:p>
+      <w:pPr>
+        <w:spacing w:before="100" w:beforeAutospacing="1" w:after="100" w:afterAutospacing="1" w:line="240" w:lineRule="auto"/>
+        <w:jc w:val="center"/>
+        <w:outlineLvl w:val="0"/>
+        <w:rPr>
+          <w:rFonts w:ascii="Times New Roman" w:eastAsia="Times New Roman" w:hAnsi="Times New Roman" w:cs="Times New Roman"/>
+          <w:b/>
+          <w:bCs/>
+          <w:kern w:val="36"/>
+          <w:sz w:val="36"/>
+          <w:szCs w:val="36"/>
+          <w:rtl/>
+          <w:lang w:val="fr-FR"/>
+        </w:rPr>
+      </w:pPr>
+      <w:r>
+        <w:rPr>
+          <w:rFonts w:ascii="Times New Roman" w:eastAsia="Times New Roman" w:hAnsi="Times New Roman" w:cs="Times New Roman"/>
+          <w:b/>
+          <w:bCs/>
+          <w:kern w:val="36"/>
+          <w:sz w:val="36"/>
+          <w:szCs w:val="36"/>
+          <w:lang w:val="fr-FR"/>
+        </w:rPr>
+        <w:lastRenderedPageBreak/>
+        <w:t>Chapitre 3</w:t>
+      </w:r>
+    </w:p>
+    <w:p>
+      <w:pPr>
+        <w:spacing w:before="100" w:beforeAutospacing="1" w:after="100" w:afterAutospacing="1" w:line="240" w:lineRule="auto"/>
+        <w:jc w:val="center"/>
+        <w:rPr>
+          <w:rFonts w:ascii="Times New Roman" w:eastAsia="Times New Roman" w:hAnsi="Times New Roman" w:cs="Times New Roman"/>
+          <w:b/>
+          <w:bCs/>
+          <w:sz w:val="36"/>
+          <w:szCs w:val="36"/>
+          <w:lang w:val="fr-FR"/>
+        </w:rPr>
+      </w:pPr>
+      <w:r>
+        <w:rPr>
+          <w:rFonts w:ascii="Times New Roman" w:eastAsia="Times New Roman" w:hAnsi="Times New Roman" w:cs="Times New Roman"/>
+          <w:b/>
+          <w:bCs/>
+          <w:sz w:val="36"/>
+          <w:szCs w:val="36"/>
+          <w:lang w:val="fr-FR"/>
+        </w:rPr>
+        <w:t>Sécurisation des API</w:t>
+      </w:r>
+    </w:p>
+    <w:p>
+      <w:pPr>
+        <w:spacing w:before="100" w:beforeAutospacing="1" w:after="100" w:afterAutospacing="1" w:line="240" w:lineRule="auto"/>
+        <w:rPr>
+          <w:rFonts w:ascii="Times New Roman" w:eastAsia="Times New Roman" w:hAnsi="Times New Roman" w:cs="Times New Roman"/>
+          <w:b/>
+          <w:bCs/>
+          <w:sz w:val="24"/>
+          <w:szCs w:val="24"/>
+          <w:rtl/>
+          <w:lang w:val="fr-FR"/>
+        </w:rPr>
+      </w:pPr>
+      <w:r>
+        <w:rPr>
+          <w:rFonts w:ascii="Times New Roman" w:eastAsia="Times New Roman" w:hAnsi="Times New Roman" w:cs="Times New Roman"/>
+          <w:b/>
+          <w:bCs/>
+          <w:sz w:val="24"/>
+          <w:szCs w:val="24"/>
+          <w:lang w:val="fr-FR"/>
+        </w:rPr>
+        <w:t>Introduction</w:t>
+      </w:r>
+    </w:p>
+    <w:p>
+      <w:pPr>
+        <w:spacing w:before="100" w:beforeAutospacing="1" w:after="100" w:afterAutospacing="1" w:line="240" w:lineRule="auto"/>
+        <w:jc w:val="lowKashida"/>
+        <w:rPr>
+          <w:rFonts w:ascii="Times New Roman" w:eastAsia="Times New Roman" w:hAnsi="Times New Roman" w:cs="Times New Roman"/>
+          <w:sz w:val="24"/>
+          <w:szCs w:val="24"/>
+          <w:lang w:val="fr-FR"/>
+        </w:rPr>
+      </w:pPr>
+      <w:r>
+        <w:rPr>
+          <w:rFonts w:ascii="Times New Roman" w:eastAsia="Times New Roman" w:hAnsi="Times New Roman" w:cs="Times New Roman"/>
+          <w:sz w:val="24"/>
+          <w:szCs w:val="24"/>
+          <w:lang w:val="fr-FR"/>
+        </w:rPr>
+        <w:t>Les API jouent un rôle vital dans l'architecture de l'application pire2pire.com. Dans un système pair à pair (P2P), elles gèrent non seulement les communications client-serveur traditionnelles, mais facilitent également les interactions directes entre utilisateurs. La sécurisation des API est cruciale car elles sont exposées à Internet, manipulent des données sensibles et présentent une complexité fonctionnelle importante.</w:t>
+      </w:r>
+    </w:p>
+    <w:p>
+      <w:pPr>
+        <w:spacing w:before="100" w:beforeAutospacing="1" w:after="100" w:afterAutospacing="1" w:line="240" w:lineRule="auto"/>
+        <w:outlineLvl w:val="1"/>
+        <w:rPr>
+          <w:rFonts w:ascii="Times New Roman" w:eastAsia="Times New Roman" w:hAnsi="Times New Roman" w:cs="Times New Roman"/>
+          <w:b/>
+          <w:bCs/>
+          <w:sz w:val="24"/>
+          <w:szCs w:val="24"/>
+          <w:lang w:val="fr-FR"/>
+        </w:rPr>
+      </w:pPr>
+      <w:r>
+        <w:rPr>
+          <w:rFonts w:ascii="Times New Roman" w:eastAsia="Times New Roman" w:hAnsi="Times New Roman" w:cs="Times New Roman"/>
+          <w:b/>
+          <w:bCs/>
+          <w:sz w:val="24"/>
+          <w:szCs w:val="24"/>
+          <w:lang w:val="fr-FR"/>
+        </w:rPr>
+        <w:t>Défis spécifiques dans un environnement P2P</w:t>
+      </w:r>
+    </w:p>
+    <w:p>
+      <w:pPr>
+        <w:spacing w:before="100" w:beforeAutospacing="1" w:after="100" w:afterAutospacing="1" w:line="240" w:lineRule="auto"/>
+        <w:rPr>
+          <w:rFonts w:ascii="Times New Roman" w:eastAsia="Times New Roman" w:hAnsi="Times New Roman" w:cs="Times New Roman"/>
+          <w:sz w:val="24"/>
+          <w:szCs w:val="24"/>
+          <w:lang w:val="fr-FR"/>
+        </w:rPr>
+      </w:pPr>
+      <w:r>
+        <w:rPr>
+          <w:rFonts w:ascii="Times New Roman" w:eastAsia="Times New Roman" w:hAnsi="Times New Roman" w:cs="Times New Roman"/>
+          <w:sz w:val="24"/>
+          <w:szCs w:val="24"/>
+          <w:lang w:val="fr-FR"/>
+        </w:rPr>
+        <w:t xml:space="preserve">Le système pire2pire.com présente des défis </w:t>
+      </w:r>
+      <w:proofErr w:type="gramStart"/>
+      <w:r>
+        <w:rPr>
+          <w:rFonts w:ascii="Times New Roman" w:eastAsia="Times New Roman" w:hAnsi="Times New Roman" w:cs="Times New Roman"/>
+          <w:sz w:val="24"/>
+          <w:szCs w:val="24"/>
+          <w:lang w:val="fr-FR"/>
+        </w:rPr>
+        <w:t>particuliers:</w:t>
+      </w:r>
+      <w:proofErr w:type="gramEnd"/>
+    </w:p>
+    <w:p>
+      <w:pPr>
+        <w:numPr>
+          <w:ilvl w:val="0"/>
+          <w:numId w:val="10"/>
+        </w:numPr>
+        <w:spacing w:before="100" w:beforeAutospacing="1" w:after="100" w:afterAutospacing="1" w:line="240" w:lineRule="auto"/>
+        <w:rPr>
+          <w:rFonts w:ascii="Times New Roman" w:eastAsia="Times New Roman" w:hAnsi="Times New Roman" w:cs="Times New Roman"/>
+          <w:sz w:val="24"/>
+          <w:szCs w:val="24"/>
+          <w:lang w:val="fr-FR"/>
+        </w:rPr>
+      </w:pPr>
+      <w:r>
+        <w:rPr>
+          <w:rFonts w:ascii="Times New Roman" w:eastAsia="Times New Roman" w:hAnsi="Times New Roman" w:cs="Times New Roman"/>
+          <w:sz w:val="24"/>
+          <w:szCs w:val="24"/>
+          <w:lang w:val="fr-FR"/>
+        </w:rPr>
+        <w:t>Communications décentralisées multipliant les vecteurs d'attaque</w:t>
+      </w:r>
+    </w:p>
+    <w:p>
+      <w:pPr>
+        <w:numPr>
+          <w:ilvl w:val="0"/>
+          <w:numId w:val="10"/>
+        </w:numPr>
+        <w:spacing w:before="100" w:beforeAutospacing="1" w:after="100" w:afterAutospacing="1" w:line="240" w:lineRule="auto"/>
+        <w:rPr>
+          <w:rFonts w:ascii="Times New Roman" w:eastAsia="Times New Roman" w:hAnsi="Times New Roman" w:cs="Times New Roman"/>
+          <w:sz w:val="24"/>
+          <w:szCs w:val="24"/>
+          <w:lang w:val="fr-FR"/>
+        </w:rPr>
+      </w:pPr>
+      <w:r>
+        <w:rPr>
+          <w:rFonts w:ascii="Times New Roman" w:eastAsia="Times New Roman" w:hAnsi="Times New Roman" w:cs="Times New Roman"/>
+          <w:sz w:val="24"/>
+          <w:szCs w:val="24"/>
+          <w:lang w:val="fr-FR"/>
+        </w:rPr>
+        <w:t>Authentification distribuée sans autorité centrale unique</w:t>
+      </w:r>
+    </w:p>
+    <w:p>
+      <w:pPr>
+        <w:numPr>
+          <w:ilvl w:val="0"/>
+          <w:numId w:val="10"/>
+        </w:numPr>
+        <w:spacing w:before="100" w:beforeAutospacing="1" w:after="100" w:afterAutospacing="1" w:line="240" w:lineRule="auto"/>
+        <w:rPr>
+          <w:rFonts w:ascii="Times New Roman" w:eastAsia="Times New Roman" w:hAnsi="Times New Roman" w:cs="Times New Roman"/>
+          <w:sz w:val="24"/>
+          <w:szCs w:val="24"/>
+        </w:rPr>
+      </w:pPr>
+      <w:proofErr w:type="spellStart"/>
+      <w:r>
+        <w:rPr>
+          <w:rFonts w:ascii="Times New Roman" w:eastAsia="Times New Roman" w:hAnsi="Times New Roman" w:cs="Times New Roman"/>
+          <w:sz w:val="24"/>
+          <w:szCs w:val="24"/>
+        </w:rPr>
+        <w:t>Contrôle</w:t>
+      </w:r>
+      <w:proofErr w:type="spellEnd"/>
+      <w:r>
+        <w:rPr>
+          <w:rFonts w:ascii="Times New Roman" w:eastAsia="Times New Roman" w:hAnsi="Times New Roman" w:cs="Times New Roman"/>
+          <w:sz w:val="24"/>
+          <w:szCs w:val="24"/>
+        </w:rPr>
+        <w:t xml:space="preserve"> </w:t>
+      </w:r>
+      <w:proofErr w:type="spellStart"/>
+      <w:r>
+        <w:rPr>
+          <w:rFonts w:ascii="Times New Roman" w:eastAsia="Times New Roman" w:hAnsi="Times New Roman" w:cs="Times New Roman"/>
+          <w:sz w:val="24"/>
+          <w:szCs w:val="24"/>
+        </w:rPr>
+        <w:t>d'accès</w:t>
+      </w:r>
+      <w:proofErr w:type="spellEnd"/>
+      <w:r>
+        <w:rPr>
+          <w:rFonts w:ascii="Times New Roman" w:eastAsia="Times New Roman" w:hAnsi="Times New Roman" w:cs="Times New Roman"/>
+          <w:sz w:val="24"/>
+          <w:szCs w:val="24"/>
+        </w:rPr>
+        <w:t xml:space="preserve"> </w:t>
+      </w:r>
+      <w:proofErr w:type="spellStart"/>
+      <w:r>
+        <w:rPr>
+          <w:rFonts w:ascii="Times New Roman" w:eastAsia="Times New Roman" w:hAnsi="Times New Roman" w:cs="Times New Roman"/>
+          <w:sz w:val="24"/>
+          <w:szCs w:val="24"/>
+        </w:rPr>
+        <w:t>dynamique</w:t>
+      </w:r>
+      <w:proofErr w:type="spellEnd"/>
+      <w:r>
+        <w:rPr>
+          <w:rFonts w:ascii="Times New Roman" w:eastAsia="Times New Roman" w:hAnsi="Times New Roman" w:cs="Times New Roman"/>
+          <w:sz w:val="24"/>
+          <w:szCs w:val="24"/>
+        </w:rPr>
+        <w:t xml:space="preserve"> entre pairs</w:t>
+      </w:r>
+    </w:p>
+    <w:p>
+      <w:pPr>
+        <w:numPr>
+          <w:ilvl w:val="0"/>
+          <w:numId w:val="10"/>
+        </w:numPr>
+        <w:spacing w:before="100" w:beforeAutospacing="1" w:after="100" w:afterAutospacing="1" w:line="240" w:lineRule="auto"/>
+        <w:rPr>
+          <w:rFonts w:ascii="Times New Roman" w:eastAsia="Times New Roman" w:hAnsi="Times New Roman" w:cs="Times New Roman"/>
+          <w:sz w:val="24"/>
+          <w:szCs w:val="24"/>
+        </w:rPr>
+      </w:pPr>
+      <w:proofErr w:type="spellStart"/>
+      <w:r>
+        <w:rPr>
+          <w:rFonts w:ascii="Times New Roman" w:eastAsia="Times New Roman" w:hAnsi="Times New Roman" w:cs="Times New Roman"/>
+          <w:sz w:val="24"/>
+          <w:szCs w:val="24"/>
+        </w:rPr>
+        <w:t>Volumétrie</w:t>
+      </w:r>
+      <w:proofErr w:type="spellEnd"/>
+      <w:r>
+        <w:rPr>
+          <w:rFonts w:ascii="Times New Roman" w:eastAsia="Times New Roman" w:hAnsi="Times New Roman" w:cs="Times New Roman"/>
+          <w:sz w:val="24"/>
+          <w:szCs w:val="24"/>
+        </w:rPr>
+        <w:t xml:space="preserve"> variable du </w:t>
+      </w:r>
+      <w:proofErr w:type="spellStart"/>
+      <w:r>
+        <w:rPr>
+          <w:rFonts w:ascii="Times New Roman" w:eastAsia="Times New Roman" w:hAnsi="Times New Roman" w:cs="Times New Roman"/>
+          <w:sz w:val="24"/>
+          <w:szCs w:val="24"/>
+        </w:rPr>
+        <w:t>trafic</w:t>
+      </w:r>
+      <w:proofErr w:type="spellEnd"/>
+    </w:p>
+    <w:p>
+      <w:pPr>
+        <w:spacing w:before="100" w:beforeAutospacing="1" w:after="100" w:afterAutospacing="1" w:line="240" w:lineRule="auto"/>
+        <w:outlineLvl w:val="1"/>
+        <w:rPr>
+          <w:rFonts w:ascii="Times New Roman" w:eastAsia="Times New Roman" w:hAnsi="Times New Roman" w:cs="Times New Roman"/>
+          <w:b/>
+          <w:bCs/>
+          <w:sz w:val="24"/>
+          <w:szCs w:val="24"/>
+        </w:rPr>
+      </w:pPr>
+      <w:r>
+        <w:rPr>
+          <w:rFonts w:ascii="Times New Roman" w:eastAsia="Times New Roman" w:hAnsi="Times New Roman" w:cs="Times New Roman"/>
+          <w:b/>
+          <w:bCs/>
+          <w:sz w:val="24"/>
+          <w:szCs w:val="24"/>
+        </w:rPr>
+        <w:t xml:space="preserve">Architecture </w:t>
+      </w:r>
+      <w:proofErr w:type="spellStart"/>
+      <w:r>
+        <w:rPr>
+          <w:rFonts w:ascii="Times New Roman" w:eastAsia="Times New Roman" w:hAnsi="Times New Roman" w:cs="Times New Roman"/>
+          <w:b/>
+          <w:bCs/>
+          <w:sz w:val="24"/>
+          <w:szCs w:val="24"/>
+        </w:rPr>
+        <w:t>sécurisée</w:t>
+      </w:r>
+      <w:proofErr w:type="spellEnd"/>
+    </w:p>
+    <w:p>
+      <w:pPr>
+        <w:spacing w:before="100" w:beforeAutospacing="1" w:after="100" w:afterAutospacing="1" w:line="240" w:lineRule="auto"/>
+        <w:rPr>
+          <w:rFonts w:ascii="Times New Roman" w:eastAsia="Times New Roman" w:hAnsi="Times New Roman" w:cs="Times New Roman"/>
+          <w:sz w:val="24"/>
+          <w:szCs w:val="24"/>
+          <w:lang w:val="fr-FR"/>
+        </w:rPr>
+      </w:pPr>
+      <w:r>
+        <w:rPr>
+          <w:rFonts w:ascii="Times New Roman" w:eastAsia="Times New Roman" w:hAnsi="Times New Roman" w:cs="Times New Roman"/>
+          <w:sz w:val="24"/>
+          <w:szCs w:val="24"/>
+          <w:lang w:val="fr-FR"/>
+        </w:rPr>
+        <w:t xml:space="preserve">Pour construire des API robustes, les principes suivants sont </w:t>
+      </w:r>
+      <w:proofErr w:type="gramStart"/>
+      <w:r>
+        <w:rPr>
+          <w:rFonts w:ascii="Times New Roman" w:eastAsia="Times New Roman" w:hAnsi="Times New Roman" w:cs="Times New Roman"/>
+          <w:sz w:val="24"/>
+          <w:szCs w:val="24"/>
+          <w:lang w:val="fr-FR"/>
+        </w:rPr>
+        <w:t>recommandés:</w:t>
+      </w:r>
+      <w:proofErr w:type="gramEnd"/>
+    </w:p>
+    <w:p>
+      <w:pPr>
+        <w:numPr>
+          <w:ilvl w:val="0"/>
+          <w:numId w:val="10"/>
+        </w:numPr>
+        <w:spacing w:before="100" w:beforeAutospacing="1" w:after="100" w:afterAutospacing="1" w:line="240" w:lineRule="auto"/>
+        <w:rPr>
+          <w:rFonts w:ascii="Times New Roman" w:eastAsia="Times New Roman" w:hAnsi="Times New Roman" w:cs="Times New Roman"/>
+          <w:sz w:val="24"/>
+          <w:szCs w:val="24"/>
+          <w:lang w:val="fr-FR"/>
+        </w:rPr>
+      </w:pPr>
+      <w:r>
+        <w:rPr>
+          <w:rFonts w:ascii="Times New Roman" w:eastAsia="Times New Roman" w:hAnsi="Times New Roman" w:cs="Times New Roman"/>
+          <w:sz w:val="24"/>
+          <w:szCs w:val="24"/>
+          <w:lang w:val="fr-FR"/>
+        </w:rPr>
+        <w:t>Défense en profondeur à tous les niveaux (transport, message, application)</w:t>
+      </w:r>
+    </w:p>
+    <w:p>
+      <w:pPr>
+        <w:numPr>
+          <w:ilvl w:val="0"/>
+          <w:numId w:val="10"/>
+        </w:numPr>
+        <w:spacing w:before="100" w:beforeAutospacing="1" w:after="100" w:afterAutospacing="1" w:line="240" w:lineRule="auto"/>
+        <w:rPr>
+          <w:rFonts w:ascii="Times New Roman" w:eastAsia="Times New Roman" w:hAnsi="Times New Roman" w:cs="Times New Roman"/>
+          <w:sz w:val="24"/>
+          <w:szCs w:val="24"/>
+        </w:rPr>
+      </w:pPr>
+      <w:r>
+        <w:rPr>
+          <w:rFonts w:ascii="Times New Roman" w:eastAsia="Times New Roman" w:hAnsi="Times New Roman" w:cs="Times New Roman"/>
+          <w:sz w:val="24"/>
+          <w:szCs w:val="24"/>
+        </w:rPr>
+        <w:t xml:space="preserve">Principe du </w:t>
+      </w:r>
+      <w:proofErr w:type="spellStart"/>
+      <w:r>
+        <w:rPr>
+          <w:rFonts w:ascii="Times New Roman" w:eastAsia="Times New Roman" w:hAnsi="Times New Roman" w:cs="Times New Roman"/>
+          <w:sz w:val="24"/>
+          <w:szCs w:val="24"/>
+        </w:rPr>
+        <w:t>moindre</w:t>
+      </w:r>
+      <w:proofErr w:type="spellEnd"/>
+      <w:r>
+        <w:rPr>
+          <w:rFonts w:ascii="Times New Roman" w:eastAsia="Times New Roman" w:hAnsi="Times New Roman" w:cs="Times New Roman"/>
+          <w:sz w:val="24"/>
+          <w:szCs w:val="24"/>
+        </w:rPr>
+        <w:t xml:space="preserve"> </w:t>
+      </w:r>
+      <w:proofErr w:type="spellStart"/>
+      <w:r>
+        <w:rPr>
+          <w:rFonts w:ascii="Times New Roman" w:eastAsia="Times New Roman" w:hAnsi="Times New Roman" w:cs="Times New Roman"/>
+          <w:sz w:val="24"/>
+          <w:szCs w:val="24"/>
+        </w:rPr>
+        <w:t>privilège</w:t>
+      </w:r>
+      <w:proofErr w:type="spellEnd"/>
+    </w:p>
+    <w:p>
+      <w:pPr>
+        <w:numPr>
+          <w:ilvl w:val="0"/>
+          <w:numId w:val="10"/>
+        </w:numPr>
+        <w:spacing w:before="100" w:beforeAutospacing="1" w:after="100" w:afterAutospacing="1" w:line="240" w:lineRule="auto"/>
+        <w:rPr>
+          <w:rFonts w:ascii="Times New Roman" w:eastAsia="Times New Roman" w:hAnsi="Times New Roman" w:cs="Times New Roman"/>
+          <w:sz w:val="24"/>
+          <w:szCs w:val="24"/>
+          <w:lang w:val="fr-FR"/>
+        </w:rPr>
+      </w:pPr>
+      <w:r>
+        <w:rPr>
+          <w:rFonts w:ascii="Times New Roman" w:eastAsia="Times New Roman" w:hAnsi="Times New Roman" w:cs="Times New Roman"/>
+          <w:sz w:val="24"/>
+          <w:szCs w:val="24"/>
+          <w:lang w:val="fr-FR"/>
+        </w:rPr>
+        <w:t>Séparation des préoccupations (API d'authentification distinctes des API fonctionnelles)</w:t>
+      </w:r>
+    </w:p>
+    <w:p>
+      <w:pPr>
+        <w:numPr>
+          <w:ilvl w:val="0"/>
+          <w:numId w:val="10"/>
+        </w:numPr>
+        <w:spacing w:before="100" w:beforeAutospacing="1" w:after="100" w:afterAutospacing="1" w:line="240" w:lineRule="auto"/>
+        <w:rPr>
+          <w:rFonts w:ascii="Times New Roman" w:eastAsia="Times New Roman" w:hAnsi="Times New Roman" w:cs="Times New Roman"/>
+          <w:sz w:val="24"/>
+          <w:szCs w:val="24"/>
+        </w:rPr>
+      </w:pPr>
+      <w:r>
+        <w:rPr>
+          <w:rFonts w:ascii="Times New Roman" w:eastAsia="Times New Roman" w:hAnsi="Times New Roman" w:cs="Times New Roman"/>
+          <w:sz w:val="24"/>
+          <w:szCs w:val="24"/>
+        </w:rPr>
+        <w:t xml:space="preserve">Validation </w:t>
+      </w:r>
+      <w:proofErr w:type="spellStart"/>
+      <w:r>
+        <w:rPr>
+          <w:rFonts w:ascii="Times New Roman" w:eastAsia="Times New Roman" w:hAnsi="Times New Roman" w:cs="Times New Roman"/>
+          <w:sz w:val="24"/>
+          <w:szCs w:val="24"/>
+        </w:rPr>
+        <w:t>systématique</w:t>
+      </w:r>
+      <w:proofErr w:type="spellEnd"/>
+      <w:r>
+        <w:rPr>
+          <w:rFonts w:ascii="Times New Roman" w:eastAsia="Times New Roman" w:hAnsi="Times New Roman" w:cs="Times New Roman"/>
+          <w:sz w:val="24"/>
+          <w:szCs w:val="24"/>
+        </w:rPr>
+        <w:t xml:space="preserve"> des </w:t>
+      </w:r>
+      <w:proofErr w:type="spellStart"/>
+      <w:r>
+        <w:rPr>
+          <w:rFonts w:ascii="Times New Roman" w:eastAsia="Times New Roman" w:hAnsi="Times New Roman" w:cs="Times New Roman"/>
+          <w:sz w:val="24"/>
+          <w:szCs w:val="24"/>
+        </w:rPr>
+        <w:t>données</w:t>
+      </w:r>
+      <w:proofErr w:type="spellEnd"/>
+      <w:r>
+        <w:rPr>
+          <w:rFonts w:ascii="Times New Roman" w:eastAsia="Times New Roman" w:hAnsi="Times New Roman" w:cs="Times New Roman"/>
+          <w:sz w:val="24"/>
+          <w:szCs w:val="24"/>
+        </w:rPr>
+        <w:t xml:space="preserve"> </w:t>
+      </w:r>
+      <w:proofErr w:type="spellStart"/>
+      <w:r>
+        <w:rPr>
+          <w:rFonts w:ascii="Times New Roman" w:eastAsia="Times New Roman" w:hAnsi="Times New Roman" w:cs="Times New Roman"/>
+          <w:sz w:val="24"/>
+          <w:szCs w:val="24"/>
+        </w:rPr>
+        <w:t>entrantes</w:t>
+      </w:r>
+      <w:proofErr w:type="spellEnd"/>
+    </w:p>
+    <w:p>
+      <w:pPr>
+        <w:spacing w:before="100" w:beforeAutospacing="1" w:after="100" w:afterAutospacing="1" w:line="240" w:lineRule="auto"/>
+        <w:rPr>
+          <w:rFonts w:ascii="Times New Roman" w:eastAsia="Times New Roman" w:hAnsi="Times New Roman" w:cs="Times New Roman"/>
+          <w:sz w:val="24"/>
+          <w:szCs w:val="24"/>
+        </w:rPr>
+      </w:pPr>
+      <w:proofErr w:type="spellStart"/>
+      <w:r>
+        <w:rPr>
+          <w:rFonts w:ascii="Times New Roman" w:eastAsia="Times New Roman" w:hAnsi="Times New Roman" w:cs="Times New Roman"/>
+          <w:sz w:val="24"/>
+          <w:szCs w:val="24"/>
+        </w:rPr>
+        <w:t>L'approche</w:t>
+      </w:r>
+      <w:proofErr w:type="spellEnd"/>
+      <w:r>
+        <w:rPr>
+          <w:rFonts w:ascii="Times New Roman" w:eastAsia="Times New Roman" w:hAnsi="Times New Roman" w:cs="Times New Roman"/>
+          <w:sz w:val="24"/>
+          <w:szCs w:val="24"/>
+        </w:rPr>
+        <w:t xml:space="preserve"> </w:t>
+      </w:r>
+      <w:proofErr w:type="spellStart"/>
+      <w:r>
+        <w:rPr>
+          <w:rFonts w:ascii="Times New Roman" w:eastAsia="Times New Roman" w:hAnsi="Times New Roman" w:cs="Times New Roman"/>
+          <w:sz w:val="24"/>
+          <w:szCs w:val="24"/>
+        </w:rPr>
+        <w:t>hybride</w:t>
+      </w:r>
+      <w:proofErr w:type="spellEnd"/>
+      <w:r>
+        <w:rPr>
+          <w:rFonts w:ascii="Times New Roman" w:eastAsia="Times New Roman" w:hAnsi="Times New Roman" w:cs="Times New Roman"/>
+          <w:sz w:val="24"/>
+          <w:szCs w:val="24"/>
+        </w:rPr>
+        <w:t xml:space="preserve"> </w:t>
+      </w:r>
+      <w:proofErr w:type="spellStart"/>
+      <w:r>
+        <w:rPr>
+          <w:rFonts w:ascii="Times New Roman" w:eastAsia="Times New Roman" w:hAnsi="Times New Roman" w:cs="Times New Roman"/>
+          <w:sz w:val="24"/>
+          <w:szCs w:val="24"/>
+        </w:rPr>
+        <w:t>recommandée</w:t>
+      </w:r>
+      <w:proofErr w:type="spellEnd"/>
+      <w:r>
+        <w:rPr>
+          <w:rFonts w:ascii="Times New Roman" w:eastAsia="Times New Roman" w:hAnsi="Times New Roman" w:cs="Times New Roman"/>
+          <w:sz w:val="24"/>
+          <w:szCs w:val="24"/>
+        </w:rPr>
+        <w:t xml:space="preserve"> combine:</w:t>
+      </w:r>
+    </w:p>
+    <w:p>
+      <w:pPr>
+        <w:numPr>
+          <w:ilvl w:val="0"/>
+          <w:numId w:val="10"/>
+        </w:numPr>
+        <w:spacing w:before="100" w:beforeAutospacing="1" w:after="100" w:afterAutospacing="1" w:line="240" w:lineRule="auto"/>
+        <w:rPr>
+          <w:rFonts w:ascii="Times New Roman" w:eastAsia="Times New Roman" w:hAnsi="Times New Roman" w:cs="Times New Roman"/>
+          <w:sz w:val="24"/>
+          <w:szCs w:val="24"/>
+          <w:lang w:val="fr-FR"/>
+        </w:rPr>
+      </w:pPr>
+      <w:r>
+        <w:rPr>
+          <w:rFonts w:ascii="Times New Roman" w:eastAsia="Times New Roman" w:hAnsi="Times New Roman" w:cs="Times New Roman"/>
+          <w:sz w:val="24"/>
+          <w:szCs w:val="24"/>
+          <w:lang w:val="fr-FR"/>
+        </w:rPr>
+        <w:t>API REST pour les opérations standard</w:t>
+      </w:r>
+    </w:p>
+    <w:p>
+      <w:pPr>
+        <w:numPr>
+          <w:ilvl w:val="0"/>
+          <w:numId w:val="10"/>
+        </w:numPr>
+        <w:spacing w:before="100" w:beforeAutospacing="1" w:after="100" w:afterAutospacing="1" w:line="240" w:lineRule="auto"/>
+        <w:rPr>
+          <w:rFonts w:ascii="Times New Roman" w:eastAsia="Times New Roman" w:hAnsi="Times New Roman" w:cs="Times New Roman"/>
+          <w:sz w:val="24"/>
+          <w:szCs w:val="24"/>
+          <w:lang w:val="fr-FR"/>
+        </w:rPr>
+      </w:pPr>
+      <w:proofErr w:type="spellStart"/>
+      <w:r>
+        <w:rPr>
+          <w:rFonts w:ascii="Times New Roman" w:eastAsia="Times New Roman" w:hAnsi="Times New Roman" w:cs="Times New Roman"/>
+          <w:sz w:val="24"/>
+          <w:szCs w:val="24"/>
+          <w:lang w:val="fr-FR"/>
+        </w:rPr>
+        <w:t>WebSockets</w:t>
+      </w:r>
+      <w:proofErr w:type="spellEnd"/>
+      <w:r>
+        <w:rPr>
+          <w:rFonts w:ascii="Times New Roman" w:eastAsia="Times New Roman" w:hAnsi="Times New Roman" w:cs="Times New Roman"/>
+          <w:sz w:val="24"/>
+          <w:szCs w:val="24"/>
+          <w:lang w:val="fr-FR"/>
+        </w:rPr>
+        <w:t xml:space="preserve"> pour les communications en temps réel</w:t>
+      </w:r>
+    </w:p>
+    <w:p>
+      <w:pPr>
+        <w:numPr>
+          <w:ilvl w:val="0"/>
+          <w:numId w:val="10"/>
+        </w:numPr>
+        <w:spacing w:before="100" w:beforeAutospacing="1" w:after="100" w:afterAutospacing="1" w:line="240" w:lineRule="auto"/>
+        <w:rPr>
+          <w:rFonts w:ascii="Times New Roman" w:eastAsia="Times New Roman" w:hAnsi="Times New Roman" w:cs="Times New Roman"/>
+          <w:sz w:val="24"/>
+          <w:szCs w:val="24"/>
+        </w:rPr>
+      </w:pPr>
+      <w:proofErr w:type="spellStart"/>
+      <w:r>
+        <w:rPr>
+          <w:rFonts w:ascii="Times New Roman" w:eastAsia="Times New Roman" w:hAnsi="Times New Roman" w:cs="Times New Roman"/>
+          <w:sz w:val="24"/>
+          <w:szCs w:val="24"/>
+        </w:rPr>
+        <w:t>gRPC</w:t>
+      </w:r>
+      <w:proofErr w:type="spellEnd"/>
+      <w:r>
+        <w:rPr>
+          <w:rFonts w:ascii="Times New Roman" w:eastAsia="Times New Roman" w:hAnsi="Times New Roman" w:cs="Times New Roman"/>
+          <w:sz w:val="24"/>
+          <w:szCs w:val="24"/>
+        </w:rPr>
+        <w:t xml:space="preserve"> pour les </w:t>
+      </w:r>
+      <w:proofErr w:type="spellStart"/>
+      <w:r>
+        <w:rPr>
+          <w:rFonts w:ascii="Times New Roman" w:eastAsia="Times New Roman" w:hAnsi="Times New Roman" w:cs="Times New Roman"/>
+          <w:sz w:val="24"/>
+          <w:szCs w:val="24"/>
+        </w:rPr>
+        <w:t>échanges</w:t>
+      </w:r>
+      <w:proofErr w:type="spellEnd"/>
+      <w:r>
+        <w:rPr>
+          <w:rFonts w:ascii="Times New Roman" w:eastAsia="Times New Roman" w:hAnsi="Times New Roman" w:cs="Times New Roman"/>
+          <w:sz w:val="24"/>
+          <w:szCs w:val="24"/>
+        </w:rPr>
+        <w:t xml:space="preserve"> </w:t>
+      </w:r>
+      <w:proofErr w:type="spellStart"/>
+      <w:r>
+        <w:rPr>
+          <w:rFonts w:ascii="Times New Roman" w:eastAsia="Times New Roman" w:hAnsi="Times New Roman" w:cs="Times New Roman"/>
+          <w:sz w:val="24"/>
+          <w:szCs w:val="24"/>
+        </w:rPr>
+        <w:t>volumineux</w:t>
+      </w:r>
+      <w:proofErr w:type="spellEnd"/>
+    </w:p>
+    <w:p>
+      <w:pPr>
+        <w:spacing w:before="100" w:beforeAutospacing="1" w:after="100" w:afterAutospacing="1" w:line="240" w:lineRule="auto"/>
+        <w:rPr>
+          <w:rFonts w:ascii="Times New Roman" w:eastAsia="Times New Roman" w:hAnsi="Times New Roman" w:cs="Times New Roman"/>
+          <w:sz w:val="24"/>
+          <w:szCs w:val="24"/>
+          <w:lang w:val="fr-FR"/>
+        </w:rPr>
+      </w:pPr>
+      <w:r>
+        <w:rPr>
+          <w:rFonts w:ascii="Times New Roman" w:eastAsia="Times New Roman" w:hAnsi="Times New Roman" w:cs="Times New Roman"/>
+          <w:sz w:val="24"/>
+          <w:szCs w:val="24"/>
+          <w:lang w:val="fr-FR"/>
+        </w:rPr>
+        <w:t>L'implémentation d'une API Gateway centralisée permet d'appliquer uniformément les politiques de sécurité.</w:t>
+      </w:r>
+    </w:p>
+    <w:p>
+      <w:pPr>
+        <w:spacing w:before="100" w:beforeAutospacing="1" w:after="100" w:afterAutospacing="1" w:line="240" w:lineRule="auto"/>
+        <w:outlineLvl w:val="1"/>
+        <w:rPr>
+          <w:rFonts w:ascii="Times New Roman" w:eastAsia="Times New Roman" w:hAnsi="Times New Roman" w:cs="Times New Roman"/>
+          <w:b/>
+          <w:bCs/>
+          <w:sz w:val="24"/>
+          <w:szCs w:val="24"/>
+          <w:lang w:val="fr-FR"/>
+        </w:rPr>
+      </w:pPr>
+      <w:r>
+        <w:rPr>
+          <w:rFonts w:ascii="Times New Roman" w:eastAsia="Times New Roman" w:hAnsi="Times New Roman" w:cs="Times New Roman"/>
+          <w:b/>
+          <w:bCs/>
+          <w:sz w:val="24"/>
+          <w:szCs w:val="24"/>
+          <w:lang w:val="fr-FR"/>
+        </w:rPr>
+        <w:t>Authentification et autorisation</w:t>
+      </w:r>
+    </w:p>
+    <w:p>
+      <w:pPr>
+        <w:spacing w:before="100" w:beforeAutospacing="1" w:after="100" w:afterAutospacing="1" w:line="240" w:lineRule="auto"/>
+        <w:rPr>
+          <w:rFonts w:ascii="Times New Roman" w:eastAsia="Times New Roman" w:hAnsi="Times New Roman" w:cs="Times New Roman"/>
+          <w:sz w:val="24"/>
+          <w:szCs w:val="24"/>
+          <w:lang w:val="fr-FR"/>
+        </w:rPr>
+      </w:pPr>
+      <w:r>
+        <w:rPr>
+          <w:rFonts w:ascii="Times New Roman" w:eastAsia="Times New Roman" w:hAnsi="Times New Roman" w:cs="Times New Roman"/>
+          <w:sz w:val="24"/>
+          <w:szCs w:val="24"/>
+          <w:lang w:val="fr-FR"/>
+        </w:rPr>
+        <w:t xml:space="preserve">Un système multiniveau est </w:t>
+      </w:r>
+      <w:proofErr w:type="gramStart"/>
+      <w:r>
+        <w:rPr>
+          <w:rFonts w:ascii="Times New Roman" w:eastAsia="Times New Roman" w:hAnsi="Times New Roman" w:cs="Times New Roman"/>
+          <w:sz w:val="24"/>
+          <w:szCs w:val="24"/>
+          <w:lang w:val="fr-FR"/>
+        </w:rPr>
+        <w:t>préconisé:</w:t>
+      </w:r>
+      <w:proofErr w:type="gramEnd"/>
+    </w:p>
+    <w:p>
+      <w:pPr>
+        <w:numPr>
+          <w:ilvl w:val="0"/>
+          <w:numId w:val="10"/>
+        </w:numPr>
+        <w:spacing w:before="100" w:beforeAutospacing="1" w:after="100" w:afterAutospacing="1" w:line="240" w:lineRule="auto"/>
+        <w:rPr>
+          <w:rFonts w:ascii="Times New Roman" w:eastAsia="Times New Roman" w:hAnsi="Times New Roman" w:cs="Times New Roman"/>
+          <w:sz w:val="24"/>
+          <w:szCs w:val="24"/>
+        </w:rPr>
+      </w:pPr>
+      <w:r>
+        <w:rPr>
+          <w:rFonts w:ascii="Times New Roman" w:eastAsia="Times New Roman" w:hAnsi="Times New Roman" w:cs="Times New Roman"/>
+          <w:sz w:val="24"/>
+          <w:szCs w:val="24"/>
+        </w:rPr>
+        <w:t xml:space="preserve">OAuth 2.0 avec </w:t>
+      </w:r>
+      <w:proofErr w:type="spellStart"/>
+      <w:r>
+        <w:rPr>
+          <w:rFonts w:ascii="Times New Roman" w:eastAsia="Times New Roman" w:hAnsi="Times New Roman" w:cs="Times New Roman"/>
+          <w:sz w:val="24"/>
+          <w:szCs w:val="24"/>
+        </w:rPr>
+        <w:t>OpenID</w:t>
+      </w:r>
+      <w:proofErr w:type="spellEnd"/>
+      <w:r>
+        <w:rPr>
+          <w:rFonts w:ascii="Times New Roman" w:eastAsia="Times New Roman" w:hAnsi="Times New Roman" w:cs="Times New Roman"/>
+          <w:sz w:val="24"/>
+          <w:szCs w:val="24"/>
+        </w:rPr>
+        <w:t xml:space="preserve"> Connect et support MFA</w:t>
+      </w:r>
+    </w:p>
+    <w:p>
+      <w:pPr>
+        <w:numPr>
+          <w:ilvl w:val="0"/>
+          <w:numId w:val="10"/>
+        </w:numPr>
+        <w:spacing w:before="100" w:beforeAutospacing="1" w:after="100" w:afterAutospacing="1" w:line="240" w:lineRule="auto"/>
+        <w:rPr>
+          <w:rFonts w:ascii="Times New Roman" w:eastAsia="Times New Roman" w:hAnsi="Times New Roman" w:cs="Times New Roman"/>
+          <w:sz w:val="24"/>
+          <w:szCs w:val="24"/>
+          <w:lang w:val="fr-FR"/>
+        </w:rPr>
+      </w:pPr>
+      <w:r>
+        <w:rPr>
+          <w:rFonts w:ascii="Times New Roman" w:eastAsia="Times New Roman" w:hAnsi="Times New Roman" w:cs="Times New Roman"/>
+          <w:sz w:val="24"/>
+          <w:szCs w:val="24"/>
+          <w:lang w:val="fr-FR"/>
+        </w:rPr>
+        <w:t>Authentification mutuelle TLS (</w:t>
+      </w:r>
+      <w:proofErr w:type="spellStart"/>
+      <w:r>
+        <w:rPr>
+          <w:rFonts w:ascii="Times New Roman" w:eastAsia="Times New Roman" w:hAnsi="Times New Roman" w:cs="Times New Roman"/>
+          <w:sz w:val="24"/>
+          <w:szCs w:val="24"/>
+          <w:lang w:val="fr-FR"/>
+        </w:rPr>
+        <w:t>mTLS</w:t>
+      </w:r>
+      <w:proofErr w:type="spellEnd"/>
+      <w:r>
+        <w:rPr>
+          <w:rFonts w:ascii="Times New Roman" w:eastAsia="Times New Roman" w:hAnsi="Times New Roman" w:cs="Times New Roman"/>
+          <w:sz w:val="24"/>
+          <w:szCs w:val="24"/>
+          <w:lang w:val="fr-FR"/>
+        </w:rPr>
+        <w:t>) pour les communications critiques</w:t>
+      </w:r>
+    </w:p>
+    <w:p>
+      <w:pPr>
+        <w:numPr>
+          <w:ilvl w:val="0"/>
+          <w:numId w:val="10"/>
+        </w:numPr>
+        <w:spacing w:before="100" w:beforeAutospacing="1" w:after="100" w:afterAutospacing="1" w:line="240" w:lineRule="auto"/>
+        <w:rPr>
+          <w:rFonts w:ascii="Times New Roman" w:eastAsia="Times New Roman" w:hAnsi="Times New Roman" w:cs="Times New Roman"/>
+          <w:sz w:val="24"/>
+          <w:szCs w:val="24"/>
+          <w:lang w:val="fr-FR"/>
+        </w:rPr>
+      </w:pPr>
+      <w:proofErr w:type="spellStart"/>
+      <w:r>
+        <w:rPr>
+          <w:rFonts w:ascii="Times New Roman" w:eastAsia="Times New Roman" w:hAnsi="Times New Roman" w:cs="Times New Roman"/>
+          <w:sz w:val="24"/>
+          <w:szCs w:val="24"/>
+          <w:lang w:val="fr-FR"/>
+        </w:rPr>
+        <w:lastRenderedPageBreak/>
+        <w:t>WebAuthn</w:t>
+      </w:r>
+      <w:proofErr w:type="spellEnd"/>
+      <w:r>
+        <w:rPr>
+          <w:rFonts w:ascii="Times New Roman" w:eastAsia="Times New Roman" w:hAnsi="Times New Roman" w:cs="Times New Roman"/>
+          <w:sz w:val="24"/>
+          <w:szCs w:val="24"/>
+          <w:lang w:val="fr-FR"/>
+        </w:rPr>
+        <w:t>/FIDO2 pour renforcer la sécurité des comptes</w:t>
+      </w:r>
+    </w:p>
+    <w:p>
+      <w:pPr>
+        <w:spacing w:before="100" w:beforeAutospacing="1" w:after="100" w:afterAutospacing="1" w:line="240" w:lineRule="auto"/>
+        <w:rPr>
+          <w:rFonts w:ascii="Times New Roman" w:eastAsia="Times New Roman" w:hAnsi="Times New Roman" w:cs="Times New Roman"/>
+          <w:sz w:val="24"/>
+          <w:szCs w:val="24"/>
+          <w:lang w:val="fr-FR"/>
+        </w:rPr>
+      </w:pPr>
+      <w:r>
+        <w:rPr>
+          <w:rFonts w:ascii="Times New Roman" w:eastAsia="Times New Roman" w:hAnsi="Times New Roman" w:cs="Times New Roman"/>
+          <w:sz w:val="24"/>
+          <w:szCs w:val="24"/>
+          <w:lang w:val="fr-FR"/>
+        </w:rPr>
+        <w:t xml:space="preserve">Le modèle d'autorisation doit </w:t>
+      </w:r>
+      <w:proofErr w:type="gramStart"/>
+      <w:r>
+        <w:rPr>
+          <w:rFonts w:ascii="Times New Roman" w:eastAsia="Times New Roman" w:hAnsi="Times New Roman" w:cs="Times New Roman"/>
+          <w:sz w:val="24"/>
+          <w:szCs w:val="24"/>
+          <w:lang w:val="fr-FR"/>
+        </w:rPr>
+        <w:t>combiner:</w:t>
+      </w:r>
+      <w:proofErr w:type="gramEnd"/>
+    </w:p>
+    <w:p>
+      <w:pPr>
+        <w:numPr>
+          <w:ilvl w:val="0"/>
+          <w:numId w:val="10"/>
+        </w:numPr>
+        <w:spacing w:before="100" w:beforeAutospacing="1" w:after="100" w:afterAutospacing="1" w:line="240" w:lineRule="auto"/>
+        <w:rPr>
+          <w:rFonts w:ascii="Times New Roman" w:eastAsia="Times New Roman" w:hAnsi="Times New Roman" w:cs="Times New Roman"/>
+          <w:sz w:val="24"/>
+          <w:szCs w:val="24"/>
+          <w:lang w:val="fr-FR"/>
+        </w:rPr>
+      </w:pPr>
+      <w:r>
+        <w:rPr>
+          <w:rFonts w:ascii="Times New Roman" w:eastAsia="Times New Roman" w:hAnsi="Times New Roman" w:cs="Times New Roman"/>
+          <w:sz w:val="24"/>
+          <w:szCs w:val="24"/>
+          <w:lang w:val="fr-FR"/>
+        </w:rPr>
+        <w:t>RBAC (contrôle d'accès basé sur les rôles)</w:t>
+      </w:r>
+    </w:p>
+    <w:p>
+      <w:pPr>
+        <w:numPr>
+          <w:ilvl w:val="0"/>
+          <w:numId w:val="10"/>
+        </w:numPr>
+        <w:spacing w:before="100" w:beforeAutospacing="1" w:after="100" w:afterAutospacing="1" w:line="240" w:lineRule="auto"/>
+        <w:rPr>
+          <w:rFonts w:ascii="Times New Roman" w:eastAsia="Times New Roman" w:hAnsi="Times New Roman" w:cs="Times New Roman"/>
+          <w:sz w:val="24"/>
+          <w:szCs w:val="24"/>
+          <w:lang w:val="fr-FR"/>
+        </w:rPr>
+      </w:pPr>
+      <w:r>
+        <w:rPr>
+          <w:rFonts w:ascii="Times New Roman" w:eastAsia="Times New Roman" w:hAnsi="Times New Roman" w:cs="Times New Roman"/>
+          <w:sz w:val="24"/>
+          <w:szCs w:val="24"/>
+          <w:lang w:val="fr-FR"/>
+        </w:rPr>
+        <w:t>ABAC (contrôle d'accès basé sur les attributs)</w:t>
+      </w:r>
+    </w:p>
+    <w:p>
+      <w:pPr>
+        <w:numPr>
+          <w:ilvl w:val="0"/>
+          <w:numId w:val="10"/>
+        </w:numPr>
+        <w:spacing w:before="100" w:beforeAutospacing="1" w:after="100" w:afterAutospacing="1" w:line="240" w:lineRule="auto"/>
+        <w:rPr>
+          <w:rFonts w:ascii="Times New Roman" w:eastAsia="Times New Roman" w:hAnsi="Times New Roman" w:cs="Times New Roman"/>
+          <w:sz w:val="24"/>
+          <w:szCs w:val="24"/>
+          <w:lang w:val="fr-FR"/>
+        </w:rPr>
+      </w:pPr>
+      <w:r>
+        <w:rPr>
+          <w:rFonts w:ascii="Times New Roman" w:eastAsia="Times New Roman" w:hAnsi="Times New Roman" w:cs="Times New Roman"/>
+          <w:sz w:val="24"/>
+          <w:szCs w:val="24"/>
+          <w:lang w:val="fr-FR"/>
+        </w:rPr>
+        <w:t>Système de réputation pour les interactions P2P</w:t>
+      </w:r>
+    </w:p>
+    <w:p>
+      <w:pPr>
+        <w:spacing w:before="100" w:beforeAutospacing="1" w:after="100" w:afterAutospacing="1" w:line="240" w:lineRule="auto"/>
+        <w:rPr>
+          <w:rFonts w:ascii="Times New Roman" w:eastAsia="Times New Roman" w:hAnsi="Times New Roman" w:cs="Times New Roman"/>
+          <w:sz w:val="24"/>
+          <w:szCs w:val="24"/>
+          <w:lang w:val="fr-FR"/>
+        </w:rPr>
+      </w:pPr>
+      <w:r>
+        <w:rPr>
+          <w:rFonts w:ascii="Times New Roman" w:eastAsia="Times New Roman" w:hAnsi="Times New Roman" w:cs="Times New Roman"/>
+          <w:sz w:val="24"/>
+          <w:szCs w:val="24"/>
+          <w:lang w:val="fr-FR"/>
+        </w:rPr>
+        <w:t xml:space="preserve">La gestion des jetons </w:t>
+      </w:r>
+      <w:proofErr w:type="gramStart"/>
+      <w:r>
+        <w:rPr>
+          <w:rFonts w:ascii="Times New Roman" w:eastAsia="Times New Roman" w:hAnsi="Times New Roman" w:cs="Times New Roman"/>
+          <w:sz w:val="24"/>
+          <w:szCs w:val="24"/>
+          <w:lang w:val="fr-FR"/>
+        </w:rPr>
+        <w:t>nécessite:</w:t>
+      </w:r>
+      <w:proofErr w:type="gramEnd"/>
+    </w:p>
+    <w:p>
+      <w:pPr>
+        <w:numPr>
+          <w:ilvl w:val="0"/>
+          <w:numId w:val="10"/>
+        </w:numPr>
+        <w:spacing w:before="100" w:beforeAutospacing="1" w:after="100" w:afterAutospacing="1" w:line="240" w:lineRule="auto"/>
+        <w:rPr>
+          <w:rFonts w:ascii="Times New Roman" w:eastAsia="Times New Roman" w:hAnsi="Times New Roman" w:cs="Times New Roman"/>
+          <w:sz w:val="24"/>
+          <w:szCs w:val="24"/>
+        </w:rPr>
+      </w:pPr>
+      <w:proofErr w:type="spellStart"/>
+      <w:r>
+        <w:rPr>
+          <w:rFonts w:ascii="Times New Roman" w:eastAsia="Times New Roman" w:hAnsi="Times New Roman" w:cs="Times New Roman"/>
+          <w:sz w:val="24"/>
+          <w:szCs w:val="24"/>
+        </w:rPr>
+        <w:t>Durée</w:t>
+      </w:r>
+      <w:proofErr w:type="spellEnd"/>
+      <w:r>
+        <w:rPr>
+          <w:rFonts w:ascii="Times New Roman" w:eastAsia="Times New Roman" w:hAnsi="Times New Roman" w:cs="Times New Roman"/>
+          <w:sz w:val="24"/>
+          <w:szCs w:val="24"/>
+        </w:rPr>
+        <w:t xml:space="preserve"> de </w:t>
+      </w:r>
+      <w:proofErr w:type="spellStart"/>
+      <w:r>
+        <w:rPr>
+          <w:rFonts w:ascii="Times New Roman" w:eastAsia="Times New Roman" w:hAnsi="Times New Roman" w:cs="Times New Roman"/>
+          <w:sz w:val="24"/>
+          <w:szCs w:val="24"/>
+        </w:rPr>
+        <w:t>validité</w:t>
+      </w:r>
+      <w:proofErr w:type="spellEnd"/>
+      <w:r>
+        <w:rPr>
+          <w:rFonts w:ascii="Times New Roman" w:eastAsia="Times New Roman" w:hAnsi="Times New Roman" w:cs="Times New Roman"/>
+          <w:sz w:val="24"/>
+          <w:szCs w:val="24"/>
+        </w:rPr>
+        <w:t xml:space="preserve"> </w:t>
+      </w:r>
+      <w:proofErr w:type="spellStart"/>
+      <w:r>
+        <w:rPr>
+          <w:rFonts w:ascii="Times New Roman" w:eastAsia="Times New Roman" w:hAnsi="Times New Roman" w:cs="Times New Roman"/>
+          <w:sz w:val="24"/>
+          <w:szCs w:val="24"/>
+        </w:rPr>
+        <w:t>limitée</w:t>
+      </w:r>
+      <w:proofErr w:type="spellEnd"/>
+    </w:p>
+    <w:p>
+      <w:pPr>
+        <w:numPr>
+          <w:ilvl w:val="0"/>
+          <w:numId w:val="10"/>
+        </w:numPr>
+        <w:spacing w:before="100" w:beforeAutospacing="1" w:after="100" w:afterAutospacing="1" w:line="240" w:lineRule="auto"/>
+        <w:rPr>
+          <w:rFonts w:ascii="Times New Roman" w:eastAsia="Times New Roman" w:hAnsi="Times New Roman" w:cs="Times New Roman"/>
+          <w:sz w:val="24"/>
+          <w:szCs w:val="24"/>
+        </w:rPr>
+      </w:pPr>
+      <w:proofErr w:type="spellStart"/>
+      <w:r>
+        <w:rPr>
+          <w:rFonts w:ascii="Times New Roman" w:eastAsia="Times New Roman" w:hAnsi="Times New Roman" w:cs="Times New Roman"/>
+          <w:sz w:val="24"/>
+          <w:szCs w:val="24"/>
+        </w:rPr>
+        <w:t>Mécanismes</w:t>
+      </w:r>
+      <w:proofErr w:type="spellEnd"/>
+      <w:r>
+        <w:rPr>
+          <w:rFonts w:ascii="Times New Roman" w:eastAsia="Times New Roman" w:hAnsi="Times New Roman" w:cs="Times New Roman"/>
+          <w:sz w:val="24"/>
+          <w:szCs w:val="24"/>
+        </w:rPr>
+        <w:t xml:space="preserve"> de </w:t>
+      </w:r>
+      <w:proofErr w:type="spellStart"/>
+      <w:r>
+        <w:rPr>
+          <w:rFonts w:ascii="Times New Roman" w:eastAsia="Times New Roman" w:hAnsi="Times New Roman" w:cs="Times New Roman"/>
+          <w:sz w:val="24"/>
+          <w:szCs w:val="24"/>
+        </w:rPr>
+        <w:t>révocation</w:t>
+      </w:r>
+      <w:proofErr w:type="spellEnd"/>
+      <w:r>
+        <w:rPr>
+          <w:rFonts w:ascii="Times New Roman" w:eastAsia="Times New Roman" w:hAnsi="Times New Roman" w:cs="Times New Roman"/>
+          <w:sz w:val="24"/>
+          <w:szCs w:val="24"/>
+        </w:rPr>
+        <w:t xml:space="preserve"> </w:t>
+      </w:r>
+      <w:proofErr w:type="spellStart"/>
+      <w:r>
+        <w:rPr>
+          <w:rFonts w:ascii="Times New Roman" w:eastAsia="Times New Roman" w:hAnsi="Times New Roman" w:cs="Times New Roman"/>
+          <w:sz w:val="24"/>
+          <w:szCs w:val="24"/>
+        </w:rPr>
+        <w:t>efficaces</w:t>
+      </w:r>
+      <w:proofErr w:type="spellEnd"/>
+    </w:p>
+    <w:p>
+      <w:pPr>
+        <w:numPr>
+          <w:ilvl w:val="0"/>
+          <w:numId w:val="10"/>
+        </w:numPr>
+        <w:spacing w:before="100" w:beforeAutospacing="1" w:after="100" w:afterAutospacing="1" w:line="240" w:lineRule="auto"/>
+        <w:rPr>
+          <w:rFonts w:ascii="Times New Roman" w:eastAsia="Times New Roman" w:hAnsi="Times New Roman" w:cs="Times New Roman"/>
+          <w:sz w:val="24"/>
+          <w:szCs w:val="24"/>
+        </w:rPr>
+      </w:pPr>
+      <w:proofErr w:type="spellStart"/>
+      <w:r>
+        <w:rPr>
+          <w:rFonts w:ascii="Times New Roman" w:eastAsia="Times New Roman" w:hAnsi="Times New Roman" w:cs="Times New Roman"/>
+          <w:sz w:val="24"/>
+          <w:szCs w:val="24"/>
+        </w:rPr>
+        <w:t>Sécurisation</w:t>
+      </w:r>
+      <w:proofErr w:type="spellEnd"/>
+      <w:r>
+        <w:rPr>
+          <w:rFonts w:ascii="Times New Roman" w:eastAsia="Times New Roman" w:hAnsi="Times New Roman" w:cs="Times New Roman"/>
+          <w:sz w:val="24"/>
+          <w:szCs w:val="24"/>
+        </w:rPr>
+        <w:t xml:space="preserve"> des sessions </w:t>
+      </w:r>
+      <w:proofErr w:type="spellStart"/>
+      <w:r>
+        <w:rPr>
+          <w:rFonts w:ascii="Times New Roman" w:eastAsia="Times New Roman" w:hAnsi="Times New Roman" w:cs="Times New Roman"/>
+          <w:sz w:val="24"/>
+          <w:szCs w:val="24"/>
+        </w:rPr>
+        <w:t>utilisateur</w:t>
+      </w:r>
+      <w:proofErr w:type="spellEnd"/>
+    </w:p>
+    <w:p>
+      <w:pPr>
+        <w:spacing w:before="100" w:beforeAutospacing="1" w:after="100" w:afterAutospacing="1" w:line="240" w:lineRule="auto"/>
+        <w:outlineLvl w:val="1"/>
+        <w:rPr>
+          <w:rFonts w:ascii="Times New Roman" w:eastAsia="Times New Roman" w:hAnsi="Times New Roman" w:cs="Times New Roman"/>
+          <w:b/>
+          <w:bCs/>
+          <w:sz w:val="24"/>
+          <w:szCs w:val="24"/>
+        </w:rPr>
+      </w:pPr>
+      <w:r>
+        <w:rPr>
+          <w:rFonts w:ascii="Times New Roman" w:eastAsia="Times New Roman" w:hAnsi="Times New Roman" w:cs="Times New Roman"/>
+          <w:b/>
+          <w:bCs/>
+          <w:sz w:val="24"/>
+          <w:szCs w:val="24"/>
+        </w:rPr>
+        <w:t xml:space="preserve">Protection </w:t>
+      </w:r>
+      <w:proofErr w:type="spellStart"/>
+      <w:r>
+        <w:rPr>
+          <w:rFonts w:ascii="Times New Roman" w:eastAsia="Times New Roman" w:hAnsi="Times New Roman" w:cs="Times New Roman"/>
+          <w:b/>
+          <w:bCs/>
+          <w:sz w:val="24"/>
+          <w:szCs w:val="24"/>
+        </w:rPr>
+        <w:t>contre</w:t>
+      </w:r>
+      <w:proofErr w:type="spellEnd"/>
+      <w:r>
+        <w:rPr>
+          <w:rFonts w:ascii="Times New Roman" w:eastAsia="Times New Roman" w:hAnsi="Times New Roman" w:cs="Times New Roman"/>
+          <w:b/>
+          <w:bCs/>
+          <w:sz w:val="24"/>
+          <w:szCs w:val="24"/>
+        </w:rPr>
+        <w:t xml:space="preserve"> les </w:t>
+      </w:r>
+      <w:proofErr w:type="spellStart"/>
+      <w:r>
+        <w:rPr>
+          <w:rFonts w:ascii="Times New Roman" w:eastAsia="Times New Roman" w:hAnsi="Times New Roman" w:cs="Times New Roman"/>
+          <w:b/>
+          <w:bCs/>
+          <w:sz w:val="24"/>
+          <w:szCs w:val="24"/>
+        </w:rPr>
+        <w:t>attaques</w:t>
+      </w:r>
+      <w:proofErr w:type="spellEnd"/>
+      <w:r>
+        <w:rPr>
+          <w:rFonts w:ascii="Times New Roman" w:eastAsia="Times New Roman" w:hAnsi="Times New Roman" w:cs="Times New Roman"/>
+          <w:b/>
+          <w:bCs/>
+          <w:sz w:val="24"/>
+          <w:szCs w:val="24"/>
+        </w:rPr>
+        <w:t xml:space="preserve"> </w:t>
+      </w:r>
+      <w:proofErr w:type="spellStart"/>
+      <w:r>
+        <w:rPr>
+          <w:rFonts w:ascii="Times New Roman" w:eastAsia="Times New Roman" w:hAnsi="Times New Roman" w:cs="Times New Roman"/>
+          <w:b/>
+          <w:bCs/>
+          <w:sz w:val="24"/>
+          <w:szCs w:val="24"/>
+        </w:rPr>
+        <w:t>courantes</w:t>
+      </w:r>
+      <w:proofErr w:type="spellEnd"/>
+    </w:p>
+    <w:p>
+      <w:pPr>
+        <w:spacing w:before="100" w:beforeAutospacing="1" w:after="100" w:afterAutospacing="1" w:line="240" w:lineRule="auto"/>
+        <w:rPr>
+          <w:rFonts w:ascii="Times New Roman" w:eastAsia="Times New Roman" w:hAnsi="Times New Roman" w:cs="Times New Roman"/>
+          <w:sz w:val="24"/>
+          <w:szCs w:val="24"/>
+          <w:lang w:val="fr-FR"/>
+        </w:rPr>
+      </w:pPr>
+      <w:r>
+        <w:rPr>
+          <w:rFonts w:ascii="Times New Roman" w:eastAsia="Times New Roman" w:hAnsi="Times New Roman" w:cs="Times New Roman"/>
+          <w:sz w:val="24"/>
+          <w:szCs w:val="24"/>
+          <w:lang w:val="fr-FR"/>
+        </w:rPr>
+        <w:t xml:space="preserve">Pour contrer les injections, il </w:t>
+      </w:r>
+      <w:proofErr w:type="gramStart"/>
+      <w:r>
+        <w:rPr>
+          <w:rFonts w:ascii="Times New Roman" w:eastAsia="Times New Roman" w:hAnsi="Times New Roman" w:cs="Times New Roman"/>
+          <w:sz w:val="24"/>
+          <w:szCs w:val="24"/>
+          <w:lang w:val="fr-FR"/>
+        </w:rPr>
+        <w:t>faut:</w:t>
+      </w:r>
+      <w:proofErr w:type="gramEnd"/>
+    </w:p>
+    <w:p>
+      <w:pPr>
+        <w:numPr>
+          <w:ilvl w:val="0"/>
+          <w:numId w:val="10"/>
+        </w:numPr>
+        <w:spacing w:before="100" w:beforeAutospacing="1" w:after="100" w:afterAutospacing="1" w:line="240" w:lineRule="auto"/>
+        <w:rPr>
+          <w:rFonts w:ascii="Times New Roman" w:eastAsia="Times New Roman" w:hAnsi="Times New Roman" w:cs="Times New Roman"/>
+          <w:sz w:val="24"/>
+          <w:szCs w:val="24"/>
+        </w:rPr>
+      </w:pPr>
+      <w:proofErr w:type="spellStart"/>
+      <w:r>
+        <w:rPr>
+          <w:rFonts w:ascii="Times New Roman" w:eastAsia="Times New Roman" w:hAnsi="Times New Roman" w:cs="Times New Roman"/>
+          <w:sz w:val="24"/>
+          <w:szCs w:val="24"/>
+        </w:rPr>
+        <w:t>Valider</w:t>
+      </w:r>
+      <w:proofErr w:type="spellEnd"/>
+      <w:r>
+        <w:rPr>
+          <w:rFonts w:ascii="Times New Roman" w:eastAsia="Times New Roman" w:hAnsi="Times New Roman" w:cs="Times New Roman"/>
+          <w:sz w:val="24"/>
+          <w:szCs w:val="24"/>
+        </w:rPr>
+        <w:t xml:space="preserve"> </w:t>
+      </w:r>
+      <w:proofErr w:type="spellStart"/>
+      <w:r>
+        <w:rPr>
+          <w:rFonts w:ascii="Times New Roman" w:eastAsia="Times New Roman" w:hAnsi="Times New Roman" w:cs="Times New Roman"/>
+          <w:sz w:val="24"/>
+          <w:szCs w:val="24"/>
+        </w:rPr>
+        <w:t>strictement</w:t>
+      </w:r>
+      <w:proofErr w:type="spellEnd"/>
+      <w:r>
+        <w:rPr>
+          <w:rFonts w:ascii="Times New Roman" w:eastAsia="Times New Roman" w:hAnsi="Times New Roman" w:cs="Times New Roman"/>
+          <w:sz w:val="24"/>
+          <w:szCs w:val="24"/>
+        </w:rPr>
+        <w:t xml:space="preserve"> </w:t>
+      </w:r>
+      <w:proofErr w:type="spellStart"/>
+      <w:r>
+        <w:rPr>
+          <w:rFonts w:ascii="Times New Roman" w:eastAsia="Times New Roman" w:hAnsi="Times New Roman" w:cs="Times New Roman"/>
+          <w:sz w:val="24"/>
+          <w:szCs w:val="24"/>
+        </w:rPr>
+        <w:t>toutes</w:t>
+      </w:r>
+      <w:proofErr w:type="spellEnd"/>
+      <w:r>
+        <w:rPr>
+          <w:rFonts w:ascii="Times New Roman" w:eastAsia="Times New Roman" w:hAnsi="Times New Roman" w:cs="Times New Roman"/>
+          <w:sz w:val="24"/>
+          <w:szCs w:val="24"/>
+        </w:rPr>
+        <w:t xml:space="preserve"> les entrées</w:t>
+      </w:r>
+    </w:p>
+    <w:p>
+      <w:pPr>
+        <w:numPr>
+          <w:ilvl w:val="0"/>
+          <w:numId w:val="10"/>
+        </w:numPr>
+        <w:spacing w:before="100" w:beforeAutospacing="1" w:after="100" w:afterAutospacing="1" w:line="240" w:lineRule="auto"/>
+        <w:rPr>
+          <w:rFonts w:ascii="Times New Roman" w:eastAsia="Times New Roman" w:hAnsi="Times New Roman" w:cs="Times New Roman"/>
+          <w:sz w:val="24"/>
+          <w:szCs w:val="24"/>
+        </w:rPr>
+      </w:pPr>
+      <w:proofErr w:type="spellStart"/>
+      <w:r>
+        <w:rPr>
+          <w:rFonts w:ascii="Times New Roman" w:eastAsia="Times New Roman" w:hAnsi="Times New Roman" w:cs="Times New Roman"/>
+          <w:sz w:val="24"/>
+          <w:szCs w:val="24"/>
+        </w:rPr>
+        <w:t>Utiliser</w:t>
+      </w:r>
+      <w:proofErr w:type="spellEnd"/>
+      <w:r>
+        <w:rPr>
+          <w:rFonts w:ascii="Times New Roman" w:eastAsia="Times New Roman" w:hAnsi="Times New Roman" w:cs="Times New Roman"/>
+          <w:sz w:val="24"/>
+          <w:szCs w:val="24"/>
+        </w:rPr>
+        <w:t xml:space="preserve"> des </w:t>
+      </w:r>
+      <w:proofErr w:type="spellStart"/>
+      <w:r>
+        <w:rPr>
+          <w:rFonts w:ascii="Times New Roman" w:eastAsia="Times New Roman" w:hAnsi="Times New Roman" w:cs="Times New Roman"/>
+          <w:sz w:val="24"/>
+          <w:szCs w:val="24"/>
+        </w:rPr>
+        <w:t>requêtes</w:t>
+      </w:r>
+      <w:proofErr w:type="spellEnd"/>
+      <w:r>
+        <w:rPr>
+          <w:rFonts w:ascii="Times New Roman" w:eastAsia="Times New Roman" w:hAnsi="Times New Roman" w:cs="Times New Roman"/>
+          <w:sz w:val="24"/>
+          <w:szCs w:val="24"/>
+        </w:rPr>
+        <w:t xml:space="preserve"> </w:t>
+      </w:r>
+      <w:proofErr w:type="spellStart"/>
+      <w:r>
+        <w:rPr>
+          <w:rFonts w:ascii="Times New Roman" w:eastAsia="Times New Roman" w:hAnsi="Times New Roman" w:cs="Times New Roman"/>
+          <w:sz w:val="24"/>
+          <w:szCs w:val="24"/>
+        </w:rPr>
+        <w:t>paramétrées</w:t>
+      </w:r>
+      <w:proofErr w:type="spellEnd"/>
+    </w:p>
+    <w:p>
+      <w:pPr>
+        <w:numPr>
+          <w:ilvl w:val="0"/>
+          <w:numId w:val="10"/>
+        </w:numPr>
+        <w:spacing w:before="100" w:beforeAutospacing="1" w:after="100" w:afterAutospacing="1" w:line="240" w:lineRule="auto"/>
+        <w:rPr>
+          <w:rFonts w:ascii="Times New Roman" w:eastAsia="Times New Roman" w:hAnsi="Times New Roman" w:cs="Times New Roman"/>
+          <w:sz w:val="24"/>
+          <w:szCs w:val="24"/>
+          <w:lang w:val="fr-FR"/>
+        </w:rPr>
+      </w:pPr>
+      <w:r>
+        <w:rPr>
+          <w:rFonts w:ascii="Times New Roman" w:eastAsia="Times New Roman" w:hAnsi="Times New Roman" w:cs="Times New Roman"/>
+          <w:sz w:val="24"/>
+          <w:szCs w:val="24"/>
+          <w:lang w:val="fr-FR"/>
+        </w:rPr>
+        <w:t xml:space="preserve">Implémenter des protections spécifiques aux bases </w:t>
+      </w:r>
+      <w:proofErr w:type="spellStart"/>
+      <w:r>
+        <w:rPr>
+          <w:rFonts w:ascii="Times New Roman" w:eastAsia="Times New Roman" w:hAnsi="Times New Roman" w:cs="Times New Roman"/>
+          <w:sz w:val="24"/>
+          <w:szCs w:val="24"/>
+          <w:lang w:val="fr-FR"/>
+        </w:rPr>
+        <w:t>NoSQL</w:t>
+      </w:r>
+      <w:proofErr w:type="spellEnd"/>
+    </w:p>
+    <w:p>
+      <w:pPr>
+        <w:spacing w:before="100" w:beforeAutospacing="1" w:after="100" w:afterAutospacing="1" w:line="240" w:lineRule="auto"/>
+        <w:rPr>
+          <w:rFonts w:ascii="Times New Roman" w:eastAsia="Times New Roman" w:hAnsi="Times New Roman" w:cs="Times New Roman"/>
+          <w:sz w:val="24"/>
+          <w:szCs w:val="24"/>
+          <w:lang w:val="fr-FR"/>
+        </w:rPr>
+      </w:pPr>
+      <w:r>
+        <w:rPr>
+          <w:rFonts w:ascii="Times New Roman" w:eastAsia="Times New Roman" w:hAnsi="Times New Roman" w:cs="Times New Roman"/>
+          <w:sz w:val="24"/>
+          <w:szCs w:val="24"/>
+          <w:lang w:val="fr-FR"/>
+        </w:rPr>
+        <w:t xml:space="preserve">Contre les attaques de </w:t>
+      </w:r>
+      <w:proofErr w:type="gramStart"/>
+      <w:r>
+        <w:rPr>
+          <w:rFonts w:ascii="Times New Roman" w:eastAsia="Times New Roman" w:hAnsi="Times New Roman" w:cs="Times New Roman"/>
+          <w:sz w:val="24"/>
+          <w:szCs w:val="24"/>
+          <w:lang w:val="fr-FR"/>
+        </w:rPr>
+        <w:t>masse:</w:t>
+      </w:r>
+      <w:proofErr w:type="gramEnd"/>
+    </w:p>
+    <w:p>
+      <w:pPr>
+        <w:numPr>
+          <w:ilvl w:val="0"/>
+          <w:numId w:val="10"/>
+        </w:numPr>
+        <w:spacing w:before="100" w:beforeAutospacing="1" w:after="100" w:afterAutospacing="1" w:line="240" w:lineRule="auto"/>
+        <w:rPr>
+          <w:rFonts w:ascii="Times New Roman" w:eastAsia="Times New Roman" w:hAnsi="Times New Roman" w:cs="Times New Roman"/>
+          <w:sz w:val="24"/>
+          <w:szCs w:val="24"/>
+        </w:rPr>
+      </w:pPr>
+      <w:r>
+        <w:rPr>
+          <w:rFonts w:ascii="Times New Roman" w:eastAsia="Times New Roman" w:hAnsi="Times New Roman" w:cs="Times New Roman"/>
+          <w:sz w:val="24"/>
+          <w:szCs w:val="24"/>
+        </w:rPr>
+        <w:t>Rate limiting intelligent</w:t>
+      </w:r>
+    </w:p>
+    <w:p>
+      <w:pPr>
+        <w:numPr>
+          <w:ilvl w:val="0"/>
+          <w:numId w:val="10"/>
+        </w:numPr>
+        <w:spacing w:before="100" w:beforeAutospacing="1" w:after="100" w:afterAutospacing="1" w:line="240" w:lineRule="auto"/>
+        <w:rPr>
+          <w:rFonts w:ascii="Times New Roman" w:eastAsia="Times New Roman" w:hAnsi="Times New Roman" w:cs="Times New Roman"/>
+          <w:sz w:val="24"/>
+          <w:szCs w:val="24"/>
+        </w:rPr>
+      </w:pPr>
+      <w:r>
+        <w:rPr>
+          <w:rFonts w:ascii="Times New Roman" w:eastAsia="Times New Roman" w:hAnsi="Times New Roman" w:cs="Times New Roman"/>
+          <w:sz w:val="24"/>
+          <w:szCs w:val="24"/>
+        </w:rPr>
+        <w:t xml:space="preserve">Techniques de throttling </w:t>
+      </w:r>
+      <w:proofErr w:type="spellStart"/>
+      <w:r>
+        <w:rPr>
+          <w:rFonts w:ascii="Times New Roman" w:eastAsia="Times New Roman" w:hAnsi="Times New Roman" w:cs="Times New Roman"/>
+          <w:sz w:val="24"/>
+          <w:szCs w:val="24"/>
+        </w:rPr>
+        <w:t>avancées</w:t>
+      </w:r>
+      <w:proofErr w:type="spellEnd"/>
+    </w:p>
+    <w:p>
+      <w:pPr>
+        <w:numPr>
+          <w:ilvl w:val="0"/>
+          <w:numId w:val="10"/>
+        </w:numPr>
+        <w:spacing w:before="100" w:beforeAutospacing="1" w:after="100" w:afterAutospacing="1" w:line="240" w:lineRule="auto"/>
+        <w:rPr>
+          <w:rFonts w:ascii="Times New Roman" w:eastAsia="Times New Roman" w:hAnsi="Times New Roman" w:cs="Times New Roman"/>
+          <w:sz w:val="24"/>
+          <w:szCs w:val="24"/>
+        </w:rPr>
+      </w:pPr>
+      <w:r>
+        <w:rPr>
+          <w:rFonts w:ascii="Times New Roman" w:eastAsia="Times New Roman" w:hAnsi="Times New Roman" w:cs="Times New Roman"/>
+          <w:sz w:val="24"/>
+          <w:szCs w:val="24"/>
+        </w:rPr>
+        <w:t xml:space="preserve">Protection au </w:t>
+      </w:r>
+      <w:proofErr w:type="spellStart"/>
+      <w:r>
+        <w:rPr>
+          <w:rFonts w:ascii="Times New Roman" w:eastAsia="Times New Roman" w:hAnsi="Times New Roman" w:cs="Times New Roman"/>
+          <w:sz w:val="24"/>
+          <w:szCs w:val="24"/>
+        </w:rPr>
+        <w:t>niveau</w:t>
+      </w:r>
+      <w:proofErr w:type="spellEnd"/>
+      <w:r>
+        <w:rPr>
+          <w:rFonts w:ascii="Times New Roman" w:eastAsia="Times New Roman" w:hAnsi="Times New Roman" w:cs="Times New Roman"/>
+          <w:sz w:val="24"/>
+          <w:szCs w:val="24"/>
+        </w:rPr>
+        <w:t xml:space="preserve"> infrastructure</w:t>
+      </w:r>
+    </w:p>
+    <w:p>
+      <w:pPr>
+        <w:numPr>
+          <w:ilvl w:val="0"/>
+          <w:numId w:val="10"/>
+        </w:numPr>
+        <w:spacing w:before="100" w:beforeAutospacing="1" w:after="100" w:afterAutospacing="1" w:line="240" w:lineRule="auto"/>
+        <w:rPr>
+          <w:rFonts w:ascii="Times New Roman" w:eastAsia="Times New Roman" w:hAnsi="Times New Roman" w:cs="Times New Roman"/>
+          <w:sz w:val="24"/>
+          <w:szCs w:val="24"/>
+        </w:rPr>
+      </w:pPr>
+      <w:r>
+        <w:rPr>
+          <w:rFonts w:ascii="Times New Roman" w:eastAsia="Times New Roman" w:hAnsi="Times New Roman" w:cs="Times New Roman"/>
+          <w:sz w:val="24"/>
+          <w:szCs w:val="24"/>
+        </w:rPr>
+        <w:t xml:space="preserve">Surveillance et </w:t>
+      </w:r>
+      <w:proofErr w:type="spellStart"/>
+      <w:r>
+        <w:rPr>
+          <w:rFonts w:ascii="Times New Roman" w:eastAsia="Times New Roman" w:hAnsi="Times New Roman" w:cs="Times New Roman"/>
+          <w:sz w:val="24"/>
+          <w:szCs w:val="24"/>
+        </w:rPr>
+        <w:t>réaction</w:t>
+      </w:r>
+      <w:proofErr w:type="spellEnd"/>
+      <w:r>
+        <w:rPr>
+          <w:rFonts w:ascii="Times New Roman" w:eastAsia="Times New Roman" w:hAnsi="Times New Roman" w:cs="Times New Roman"/>
+          <w:sz w:val="24"/>
+          <w:szCs w:val="24"/>
+        </w:rPr>
+        <w:t xml:space="preserve"> </w:t>
+      </w:r>
+      <w:proofErr w:type="spellStart"/>
+      <w:r>
+        <w:rPr>
+          <w:rFonts w:ascii="Times New Roman" w:eastAsia="Times New Roman" w:hAnsi="Times New Roman" w:cs="Times New Roman"/>
+          <w:sz w:val="24"/>
+          <w:szCs w:val="24"/>
+        </w:rPr>
+        <w:t>automatisée</w:t>
+      </w:r>
+      <w:proofErr w:type="spellEnd"/>
+    </w:p>
+    <w:p>
+      <w:pPr>
+        <w:spacing w:before="100" w:beforeAutospacing="1" w:after="100" w:afterAutospacing="1" w:line="240" w:lineRule="auto"/>
+        <w:rPr>
+          <w:rFonts w:ascii="Times New Roman" w:eastAsia="Times New Roman" w:hAnsi="Times New Roman" w:cs="Times New Roman"/>
+          <w:sz w:val="24"/>
+          <w:szCs w:val="24"/>
+        </w:rPr>
+      </w:pPr>
+      <w:r>
+        <w:rPr>
+          <w:rFonts w:ascii="Times New Roman" w:eastAsia="Times New Roman" w:hAnsi="Times New Roman" w:cs="Times New Roman"/>
+          <w:sz w:val="24"/>
+          <w:szCs w:val="24"/>
+        </w:rPr>
+        <w:t xml:space="preserve">Pour </w:t>
+      </w:r>
+      <w:proofErr w:type="spellStart"/>
+      <w:r>
+        <w:rPr>
+          <w:rFonts w:ascii="Times New Roman" w:eastAsia="Times New Roman" w:hAnsi="Times New Roman" w:cs="Times New Roman"/>
+          <w:sz w:val="24"/>
+          <w:szCs w:val="24"/>
+        </w:rPr>
+        <w:t>prévenir</w:t>
+      </w:r>
+      <w:proofErr w:type="spellEnd"/>
+      <w:r>
+        <w:rPr>
+          <w:rFonts w:ascii="Times New Roman" w:eastAsia="Times New Roman" w:hAnsi="Times New Roman" w:cs="Times New Roman"/>
+          <w:sz w:val="24"/>
+          <w:szCs w:val="24"/>
+        </w:rPr>
+        <w:t xml:space="preserve"> les interceptions:</w:t>
+      </w:r>
+    </w:p>
+    <w:p>
+      <w:pPr>
+        <w:numPr>
+          <w:ilvl w:val="0"/>
+          <w:numId w:val="10"/>
+        </w:numPr>
+        <w:spacing w:before="100" w:beforeAutospacing="1" w:after="100" w:afterAutospacing="1" w:line="240" w:lineRule="auto"/>
+        <w:rPr>
+          <w:rFonts w:ascii="Times New Roman" w:eastAsia="Times New Roman" w:hAnsi="Times New Roman" w:cs="Times New Roman"/>
+          <w:sz w:val="24"/>
+          <w:szCs w:val="24"/>
+        </w:rPr>
+      </w:pPr>
+      <w:r>
+        <w:rPr>
+          <w:rFonts w:ascii="Times New Roman" w:eastAsia="Times New Roman" w:hAnsi="Times New Roman" w:cs="Times New Roman"/>
+          <w:sz w:val="24"/>
+          <w:szCs w:val="24"/>
+        </w:rPr>
+        <w:t xml:space="preserve">TLS 1.3 </w:t>
+      </w:r>
+      <w:proofErr w:type="spellStart"/>
+      <w:r>
+        <w:rPr>
+          <w:rFonts w:ascii="Times New Roman" w:eastAsia="Times New Roman" w:hAnsi="Times New Roman" w:cs="Times New Roman"/>
+          <w:sz w:val="24"/>
+          <w:szCs w:val="24"/>
+        </w:rPr>
+        <w:t>obligatoire</w:t>
+      </w:r>
+      <w:proofErr w:type="spellEnd"/>
+      <w:r>
+        <w:rPr>
+          <w:rFonts w:ascii="Times New Roman" w:eastAsia="Times New Roman" w:hAnsi="Times New Roman" w:cs="Times New Roman"/>
+          <w:sz w:val="24"/>
+          <w:szCs w:val="24"/>
+        </w:rPr>
+        <w:t xml:space="preserve"> avec configuration </w:t>
+      </w:r>
+      <w:proofErr w:type="spellStart"/>
+      <w:r>
+        <w:rPr>
+          <w:rFonts w:ascii="Times New Roman" w:eastAsia="Times New Roman" w:hAnsi="Times New Roman" w:cs="Times New Roman"/>
+          <w:sz w:val="24"/>
+          <w:szCs w:val="24"/>
+        </w:rPr>
+        <w:t>stricte</w:t>
+      </w:r>
+      <w:proofErr w:type="spellEnd"/>
+    </w:p>
+    <w:p>
+      <w:pPr>
+        <w:numPr>
+          <w:ilvl w:val="0"/>
+          <w:numId w:val="10"/>
+        </w:numPr>
+        <w:spacing w:before="100" w:beforeAutospacing="1" w:after="100" w:afterAutospacing="1" w:line="240" w:lineRule="auto"/>
+        <w:rPr>
+          <w:rFonts w:ascii="Times New Roman" w:eastAsia="Times New Roman" w:hAnsi="Times New Roman" w:cs="Times New Roman"/>
+          <w:sz w:val="24"/>
+          <w:szCs w:val="24"/>
+        </w:rPr>
+      </w:pPr>
+      <w:r>
+        <w:rPr>
+          <w:rFonts w:ascii="Times New Roman" w:eastAsia="Times New Roman" w:hAnsi="Times New Roman" w:cs="Times New Roman"/>
+          <w:sz w:val="24"/>
+          <w:szCs w:val="24"/>
+        </w:rPr>
+        <w:t xml:space="preserve">Certificate Pinning </w:t>
+      </w:r>
+      <w:proofErr w:type="spellStart"/>
+      <w:r>
+        <w:rPr>
+          <w:rFonts w:ascii="Times New Roman" w:eastAsia="Times New Roman" w:hAnsi="Times New Roman" w:cs="Times New Roman"/>
+          <w:sz w:val="24"/>
+          <w:szCs w:val="24"/>
+        </w:rPr>
+        <w:t>côté</w:t>
+      </w:r>
+      <w:proofErr w:type="spellEnd"/>
+      <w:r>
+        <w:rPr>
+          <w:rFonts w:ascii="Times New Roman" w:eastAsia="Times New Roman" w:hAnsi="Times New Roman" w:cs="Times New Roman"/>
+          <w:sz w:val="24"/>
+          <w:szCs w:val="24"/>
+        </w:rPr>
+        <w:t xml:space="preserve"> client</w:t>
+      </w:r>
+    </w:p>
+    <w:p>
+      <w:pPr>
+        <w:numPr>
+          <w:ilvl w:val="0"/>
+          <w:numId w:val="10"/>
+        </w:numPr>
+        <w:spacing w:before="100" w:beforeAutospacing="1" w:after="100" w:afterAutospacing="1" w:line="240" w:lineRule="auto"/>
+        <w:rPr>
+          <w:rFonts w:ascii="Times New Roman" w:eastAsia="Times New Roman" w:hAnsi="Times New Roman" w:cs="Times New Roman"/>
+          <w:sz w:val="24"/>
+          <w:szCs w:val="24"/>
+          <w:lang w:val="fr-FR"/>
+        </w:rPr>
+      </w:pPr>
+      <w:r>
+        <w:rPr>
+          <w:rFonts w:ascii="Times New Roman" w:eastAsia="Times New Roman" w:hAnsi="Times New Roman" w:cs="Times New Roman"/>
+          <w:sz w:val="24"/>
+          <w:szCs w:val="24"/>
+          <w:lang w:val="fr-FR"/>
+        </w:rPr>
+        <w:t>Canaux chiffrés de bout en bout pour les échanges P2P</w:t>
+      </w:r>
+    </w:p>
+    <w:p>
+      <w:pPr>
+        <w:spacing w:before="100" w:beforeAutospacing="1" w:after="100" w:afterAutospacing="1" w:line="240" w:lineRule="auto"/>
+        <w:outlineLvl w:val="1"/>
+        <w:rPr>
+          <w:rFonts w:ascii="Times New Roman" w:eastAsia="Times New Roman" w:hAnsi="Times New Roman" w:cs="Times New Roman"/>
+          <w:b/>
+          <w:bCs/>
+          <w:sz w:val="24"/>
+          <w:szCs w:val="24"/>
+          <w:lang w:val="fr-FR"/>
+        </w:rPr>
+      </w:pPr>
+      <w:r>
+        <w:rPr>
+          <w:rFonts w:ascii="Times New Roman" w:eastAsia="Times New Roman" w:hAnsi="Times New Roman" w:cs="Times New Roman"/>
+          <w:b/>
+          <w:bCs/>
+          <w:sz w:val="24"/>
+          <w:szCs w:val="24"/>
+          <w:lang w:val="fr-FR"/>
+        </w:rPr>
+        <w:t>Surveillance et réponse aux incidents</w:t>
+      </w:r>
+    </w:p>
+    <w:p>
+      <w:pPr>
+        <w:spacing w:before="100" w:beforeAutospacing="1" w:after="100" w:afterAutospacing="1" w:line="240" w:lineRule="auto"/>
+        <w:rPr>
+          <w:rFonts w:ascii="Times New Roman" w:eastAsia="Times New Roman" w:hAnsi="Times New Roman" w:cs="Times New Roman"/>
+          <w:sz w:val="24"/>
+          <w:szCs w:val="24"/>
+          <w:lang w:val="fr-FR"/>
+        </w:rPr>
+      </w:pPr>
+      <w:r>
+        <w:rPr>
+          <w:rFonts w:ascii="Times New Roman" w:eastAsia="Times New Roman" w:hAnsi="Times New Roman" w:cs="Times New Roman"/>
+          <w:sz w:val="24"/>
+          <w:szCs w:val="24"/>
+          <w:lang w:val="fr-FR"/>
+        </w:rPr>
+        <w:t xml:space="preserve">Une stratégie efficace </w:t>
+      </w:r>
+      <w:proofErr w:type="gramStart"/>
+      <w:r>
+        <w:rPr>
+          <w:rFonts w:ascii="Times New Roman" w:eastAsia="Times New Roman" w:hAnsi="Times New Roman" w:cs="Times New Roman"/>
+          <w:sz w:val="24"/>
+          <w:szCs w:val="24"/>
+          <w:lang w:val="fr-FR"/>
+        </w:rPr>
+        <w:t>nécessite:</w:t>
+      </w:r>
+      <w:proofErr w:type="gramEnd"/>
+    </w:p>
+    <w:p>
+      <w:pPr>
+        <w:numPr>
+          <w:ilvl w:val="0"/>
+          <w:numId w:val="10"/>
+        </w:numPr>
+        <w:spacing w:before="100" w:beforeAutospacing="1" w:after="100" w:afterAutospacing="1" w:line="240" w:lineRule="auto"/>
+        <w:rPr>
+          <w:rFonts w:ascii="Times New Roman" w:eastAsia="Times New Roman" w:hAnsi="Times New Roman" w:cs="Times New Roman"/>
+          <w:sz w:val="24"/>
+          <w:szCs w:val="24"/>
+        </w:rPr>
+      </w:pPr>
+      <w:proofErr w:type="spellStart"/>
+      <w:r>
+        <w:rPr>
+          <w:rFonts w:ascii="Times New Roman" w:eastAsia="Times New Roman" w:hAnsi="Times New Roman" w:cs="Times New Roman"/>
+          <w:sz w:val="24"/>
+          <w:szCs w:val="24"/>
+        </w:rPr>
+        <w:t>Journalisation</w:t>
+      </w:r>
+      <w:proofErr w:type="spellEnd"/>
+      <w:r>
+        <w:rPr>
+          <w:rFonts w:ascii="Times New Roman" w:eastAsia="Times New Roman" w:hAnsi="Times New Roman" w:cs="Times New Roman"/>
+          <w:sz w:val="24"/>
+          <w:szCs w:val="24"/>
+        </w:rPr>
+        <w:t xml:space="preserve"> </w:t>
+      </w:r>
+      <w:proofErr w:type="spellStart"/>
+      <w:r>
+        <w:rPr>
+          <w:rFonts w:ascii="Times New Roman" w:eastAsia="Times New Roman" w:hAnsi="Times New Roman" w:cs="Times New Roman"/>
+          <w:sz w:val="24"/>
+          <w:szCs w:val="24"/>
+        </w:rPr>
+        <w:t>centralisée</w:t>
+      </w:r>
+      <w:proofErr w:type="spellEnd"/>
+      <w:r>
+        <w:rPr>
+          <w:rFonts w:ascii="Times New Roman" w:eastAsia="Times New Roman" w:hAnsi="Times New Roman" w:cs="Times New Roman"/>
+          <w:sz w:val="24"/>
+          <w:szCs w:val="24"/>
+        </w:rPr>
+        <w:t xml:space="preserve"> avec </w:t>
+      </w:r>
+      <w:proofErr w:type="spellStart"/>
+      <w:r>
+        <w:rPr>
+          <w:rFonts w:ascii="Times New Roman" w:eastAsia="Times New Roman" w:hAnsi="Times New Roman" w:cs="Times New Roman"/>
+          <w:sz w:val="24"/>
+          <w:szCs w:val="24"/>
+        </w:rPr>
+        <w:t>informations</w:t>
+      </w:r>
+      <w:proofErr w:type="spellEnd"/>
+      <w:r>
+        <w:rPr>
+          <w:rFonts w:ascii="Times New Roman" w:eastAsia="Times New Roman" w:hAnsi="Times New Roman" w:cs="Times New Roman"/>
+          <w:sz w:val="24"/>
+          <w:szCs w:val="24"/>
+        </w:rPr>
+        <w:t xml:space="preserve"> </w:t>
+      </w:r>
+      <w:proofErr w:type="spellStart"/>
+      <w:r>
+        <w:rPr>
+          <w:rFonts w:ascii="Times New Roman" w:eastAsia="Times New Roman" w:hAnsi="Times New Roman" w:cs="Times New Roman"/>
+          <w:sz w:val="24"/>
+          <w:szCs w:val="24"/>
+        </w:rPr>
+        <w:t>pertinentes</w:t>
+      </w:r>
+      <w:proofErr w:type="spellEnd"/>
+    </w:p>
+    <w:p>
+      <w:pPr>
+        <w:numPr>
+          <w:ilvl w:val="0"/>
+          <w:numId w:val="10"/>
+        </w:numPr>
+        <w:spacing w:before="100" w:beforeAutospacing="1" w:after="100" w:afterAutospacing="1" w:line="240" w:lineRule="auto"/>
+        <w:rPr>
+          <w:rFonts w:ascii="Times New Roman" w:eastAsia="Times New Roman" w:hAnsi="Times New Roman" w:cs="Times New Roman"/>
+          <w:sz w:val="24"/>
+          <w:szCs w:val="24"/>
+          <w:lang w:val="fr-FR"/>
+        </w:rPr>
+      </w:pPr>
+      <w:r>
+        <w:rPr>
+          <w:rFonts w:ascii="Times New Roman" w:eastAsia="Times New Roman" w:hAnsi="Times New Roman" w:cs="Times New Roman"/>
+          <w:sz w:val="24"/>
+          <w:szCs w:val="24"/>
+          <w:lang w:val="fr-FR"/>
+        </w:rPr>
+        <w:t>Détection d'anomalies (basée sur des règles et l'apprentissage automatique)</w:t>
+      </w:r>
+    </w:p>
+    <w:p>
+      <w:pPr>
+        <w:numPr>
+          <w:ilvl w:val="0"/>
+          <w:numId w:val="10"/>
+        </w:numPr>
+        <w:spacing w:before="100" w:beforeAutospacing="1" w:after="100" w:afterAutospacing="1" w:line="240" w:lineRule="auto"/>
+        <w:rPr>
+          <w:rFonts w:ascii="Times New Roman" w:eastAsia="Times New Roman" w:hAnsi="Times New Roman" w:cs="Times New Roman"/>
+          <w:sz w:val="24"/>
+          <w:szCs w:val="24"/>
+          <w:lang w:val="fr-FR"/>
+        </w:rPr>
+      </w:pPr>
+      <w:r>
+        <w:rPr>
+          <w:rFonts w:ascii="Times New Roman" w:eastAsia="Times New Roman" w:hAnsi="Times New Roman" w:cs="Times New Roman"/>
+          <w:sz w:val="24"/>
+          <w:szCs w:val="24"/>
+          <w:lang w:val="fr-FR"/>
+        </w:rPr>
+        <w:t>Plan de réponse documenté avec procédures claires</w:t>
+      </w:r>
+    </w:p>
+    <w:p>
+      <w:pPr>
+        <w:numPr>
+          <w:ilvl w:val="0"/>
+          <w:numId w:val="10"/>
+        </w:numPr>
+        <w:spacing w:before="100" w:beforeAutospacing="1" w:after="100" w:afterAutospacing="1" w:line="240" w:lineRule="auto"/>
+        <w:rPr>
+          <w:rFonts w:ascii="Times New Roman" w:eastAsia="Times New Roman" w:hAnsi="Times New Roman" w:cs="Times New Roman"/>
+          <w:sz w:val="24"/>
+          <w:szCs w:val="24"/>
+          <w:lang w:val="fr-FR"/>
+        </w:rPr>
+      </w:pPr>
+      <w:r>
+        <w:rPr>
+          <w:rFonts w:ascii="Times New Roman" w:eastAsia="Times New Roman" w:hAnsi="Times New Roman" w:cs="Times New Roman"/>
+          <w:sz w:val="24"/>
+          <w:szCs w:val="24"/>
+          <w:lang w:val="fr-FR"/>
+        </w:rPr>
+        <w:t>Analyse post-incident et amélioration continue</w:t>
+      </w:r>
+    </w:p>
+    <w:p>
+      <w:pPr>
+        <w:spacing w:before="100" w:beforeAutospacing="1" w:after="100" w:afterAutospacing="1" w:line="240" w:lineRule="auto"/>
+        <w:outlineLvl w:val="1"/>
+        <w:rPr>
+          <w:rFonts w:ascii="Times New Roman" w:eastAsia="Times New Roman" w:hAnsi="Times New Roman" w:cs="Times New Roman"/>
+          <w:b/>
+          <w:bCs/>
+          <w:sz w:val="24"/>
+          <w:szCs w:val="24"/>
+          <w:lang w:val="fr-FR"/>
+        </w:rPr>
+      </w:pPr>
+      <w:r>
+        <w:rPr>
+          <w:rFonts w:ascii="Times New Roman" w:eastAsia="Times New Roman" w:hAnsi="Times New Roman" w:cs="Times New Roman"/>
+          <w:b/>
+          <w:bCs/>
+          <w:sz w:val="24"/>
+          <w:szCs w:val="24"/>
+          <w:lang w:val="fr-FR"/>
+        </w:rPr>
+        <w:t>Développement sécurisé</w:t>
+      </w:r>
+    </w:p>
+    <w:p>
+      <w:pPr>
+        <w:spacing w:before="100" w:beforeAutospacing="1" w:after="100" w:afterAutospacing="1" w:line="240" w:lineRule="auto"/>
+        <w:rPr>
+          <w:rFonts w:ascii="Times New Roman" w:eastAsia="Times New Roman" w:hAnsi="Times New Roman" w:cs="Times New Roman"/>
+          <w:sz w:val="24"/>
+          <w:szCs w:val="24"/>
+          <w:lang w:val="fr-FR"/>
+        </w:rPr>
+      </w:pPr>
+      <w:r>
+        <w:rPr>
+          <w:rFonts w:ascii="Times New Roman" w:eastAsia="Times New Roman" w:hAnsi="Times New Roman" w:cs="Times New Roman"/>
+          <w:sz w:val="24"/>
+          <w:szCs w:val="24"/>
+          <w:lang w:val="fr-FR"/>
+        </w:rPr>
+        <w:lastRenderedPageBreak/>
+        <w:t xml:space="preserve">L'approche </w:t>
+      </w:r>
+      <w:proofErr w:type="spellStart"/>
+      <w:r>
+        <w:rPr>
+          <w:rFonts w:ascii="Times New Roman" w:eastAsia="Times New Roman" w:hAnsi="Times New Roman" w:cs="Times New Roman"/>
+          <w:sz w:val="24"/>
+          <w:szCs w:val="24"/>
+          <w:lang w:val="fr-FR"/>
+        </w:rPr>
+        <w:t>DevSecOps</w:t>
+      </w:r>
+      <w:proofErr w:type="spellEnd"/>
+      <w:r>
+        <w:rPr>
+          <w:rFonts w:ascii="Times New Roman" w:eastAsia="Times New Roman" w:hAnsi="Times New Roman" w:cs="Times New Roman"/>
+          <w:sz w:val="24"/>
+          <w:szCs w:val="24"/>
+          <w:lang w:val="fr-FR"/>
+        </w:rPr>
+        <w:t xml:space="preserve"> </w:t>
+      </w:r>
+      <w:proofErr w:type="gramStart"/>
+      <w:r>
+        <w:rPr>
+          <w:rFonts w:ascii="Times New Roman" w:eastAsia="Times New Roman" w:hAnsi="Times New Roman" w:cs="Times New Roman"/>
+          <w:sz w:val="24"/>
+          <w:szCs w:val="24"/>
+          <w:lang w:val="fr-FR"/>
+        </w:rPr>
+        <w:t>intègre:</w:t>
+      </w:r>
+      <w:proofErr w:type="gramEnd"/>
+    </w:p>
+    <w:p>
+      <w:pPr>
+        <w:numPr>
+          <w:ilvl w:val="0"/>
+          <w:numId w:val="10"/>
+        </w:numPr>
+        <w:spacing w:before="100" w:beforeAutospacing="1" w:after="100" w:afterAutospacing="1" w:line="240" w:lineRule="auto"/>
+        <w:rPr>
+          <w:rFonts w:ascii="Times New Roman" w:eastAsia="Times New Roman" w:hAnsi="Times New Roman" w:cs="Times New Roman"/>
+          <w:sz w:val="24"/>
+          <w:szCs w:val="24"/>
+        </w:rPr>
+      </w:pPr>
+      <w:r>
+        <w:rPr>
+          <w:rFonts w:ascii="Times New Roman" w:eastAsia="Times New Roman" w:hAnsi="Times New Roman" w:cs="Times New Roman"/>
+          <w:sz w:val="24"/>
+          <w:szCs w:val="24"/>
+        </w:rPr>
+        <w:t xml:space="preserve">Formation continue des </w:t>
+      </w:r>
+      <w:proofErr w:type="spellStart"/>
+      <w:r>
+        <w:rPr>
+          <w:rFonts w:ascii="Times New Roman" w:eastAsia="Times New Roman" w:hAnsi="Times New Roman" w:cs="Times New Roman"/>
+          <w:sz w:val="24"/>
+          <w:szCs w:val="24"/>
+        </w:rPr>
+        <w:t>développeurs</w:t>
+      </w:r>
+      <w:proofErr w:type="spellEnd"/>
+    </w:p>
+    <w:p>
+      <w:pPr>
+        <w:numPr>
+          <w:ilvl w:val="0"/>
+          <w:numId w:val="10"/>
+        </w:numPr>
+        <w:spacing w:before="100" w:beforeAutospacing="1" w:after="100" w:afterAutospacing="1" w:line="240" w:lineRule="auto"/>
+        <w:rPr>
+          <w:rFonts w:ascii="Times New Roman" w:eastAsia="Times New Roman" w:hAnsi="Times New Roman" w:cs="Times New Roman"/>
+          <w:sz w:val="24"/>
+          <w:szCs w:val="24"/>
+        </w:rPr>
+      </w:pPr>
+      <w:r>
+        <w:rPr>
+          <w:rFonts w:ascii="Times New Roman" w:eastAsia="Times New Roman" w:hAnsi="Times New Roman" w:cs="Times New Roman"/>
+          <w:sz w:val="24"/>
+          <w:szCs w:val="24"/>
+        </w:rPr>
+        <w:t xml:space="preserve">Tests </w:t>
+      </w:r>
+      <w:proofErr w:type="spellStart"/>
+      <w:r>
+        <w:rPr>
+          <w:rFonts w:ascii="Times New Roman" w:eastAsia="Times New Roman" w:hAnsi="Times New Roman" w:cs="Times New Roman"/>
+          <w:sz w:val="24"/>
+          <w:szCs w:val="24"/>
+        </w:rPr>
+        <w:t>automatisés</w:t>
+      </w:r>
+      <w:proofErr w:type="spellEnd"/>
+      <w:r>
+        <w:rPr>
+          <w:rFonts w:ascii="Times New Roman" w:eastAsia="Times New Roman" w:hAnsi="Times New Roman" w:cs="Times New Roman"/>
+          <w:sz w:val="24"/>
+          <w:szCs w:val="24"/>
+        </w:rPr>
+        <w:t xml:space="preserve"> (SAST, DAST, fuzzing)</w:t>
+      </w:r>
+    </w:p>
+    <w:p>
+      <w:pPr>
+        <w:numPr>
+          <w:ilvl w:val="0"/>
+          <w:numId w:val="10"/>
+        </w:numPr>
+        <w:spacing w:before="100" w:beforeAutospacing="1" w:after="100" w:afterAutospacing="1" w:line="240" w:lineRule="auto"/>
+        <w:rPr>
+          <w:rFonts w:ascii="Times New Roman" w:eastAsia="Times New Roman" w:hAnsi="Times New Roman" w:cs="Times New Roman"/>
+          <w:sz w:val="24"/>
+          <w:szCs w:val="24"/>
+          <w:lang w:val="fr-FR"/>
+        </w:rPr>
+      </w:pPr>
+      <w:r>
+        <w:rPr>
+          <w:rFonts w:ascii="Times New Roman" w:eastAsia="Times New Roman" w:hAnsi="Times New Roman" w:cs="Times New Roman"/>
+          <w:sz w:val="24"/>
+          <w:szCs w:val="24"/>
+          <w:lang w:val="fr-FR"/>
+        </w:rPr>
+        <w:t>Sécurité dans la chaîne CI/CD</w:t>
+      </w:r>
+    </w:p>
+    <w:p>
+      <w:pPr>
+        <w:numPr>
+          <w:ilvl w:val="0"/>
+          <w:numId w:val="10"/>
+        </w:numPr>
+        <w:spacing w:before="100" w:beforeAutospacing="1" w:after="100" w:afterAutospacing="1" w:line="240" w:lineRule="auto"/>
+        <w:rPr>
+          <w:rFonts w:ascii="Times New Roman" w:eastAsia="Times New Roman" w:hAnsi="Times New Roman" w:cs="Times New Roman"/>
+          <w:sz w:val="24"/>
+          <w:szCs w:val="24"/>
+          <w:lang w:val="fr-FR"/>
+        </w:rPr>
+      </w:pPr>
+      <w:r>
+        <w:rPr>
+          <w:rFonts w:ascii="Times New Roman" w:eastAsia="Times New Roman" w:hAnsi="Times New Roman" w:cs="Times New Roman"/>
+          <w:sz w:val="24"/>
+          <w:szCs w:val="24"/>
+          <w:lang w:val="fr-FR"/>
+        </w:rPr>
+        <w:t>Gestion sécurisée des secrets et configurations</w:t>
+      </w:r>
+    </w:p>
+    <w:p>
+      <w:pPr>
+        <w:numPr>
+          <w:ilvl w:val="0"/>
+          <w:numId w:val="10"/>
+        </w:numPr>
+        <w:spacing w:before="100" w:beforeAutospacing="1" w:after="100" w:afterAutospacing="1" w:line="240" w:lineRule="auto"/>
+        <w:rPr>
+          <w:rFonts w:ascii="Times New Roman" w:eastAsia="Times New Roman" w:hAnsi="Times New Roman" w:cs="Times New Roman"/>
+          <w:sz w:val="24"/>
+          <w:szCs w:val="24"/>
+          <w:lang w:val="fr-FR"/>
+        </w:rPr>
+      </w:pPr>
+      <w:r>
+        <w:rPr>
+          <w:rFonts w:ascii="Times New Roman" w:eastAsia="Times New Roman" w:hAnsi="Times New Roman" w:cs="Times New Roman"/>
+          <w:sz w:val="24"/>
+          <w:szCs w:val="24"/>
+          <w:lang w:val="fr-FR"/>
+        </w:rPr>
+        <w:t>Veille et correction rapide des vulnérabilités</w:t>
+      </w:r>
+    </w:p>
+    <w:p>
+      <w:pPr>
+        <w:spacing w:before="100" w:beforeAutospacing="1" w:after="100" w:afterAutospacing="1" w:line="240" w:lineRule="auto"/>
+        <w:outlineLvl w:val="1"/>
+        <w:rPr>
+          <w:rFonts w:ascii="Times New Roman" w:eastAsia="Times New Roman" w:hAnsi="Times New Roman" w:cs="Times New Roman"/>
+          <w:b/>
+          <w:bCs/>
+          <w:sz w:val="24"/>
+          <w:szCs w:val="24"/>
+          <w:lang w:val="fr-FR"/>
+        </w:rPr>
+      </w:pPr>
+      <w:r>
+        <w:rPr>
+          <w:rFonts w:ascii="Times New Roman" w:eastAsia="Times New Roman" w:hAnsi="Times New Roman" w:cs="Times New Roman"/>
+          <w:b/>
+          <w:bCs/>
+          <w:sz w:val="24"/>
+          <w:szCs w:val="24"/>
+          <w:lang w:val="fr-FR"/>
+        </w:rPr>
+        <w:t>Conformité RGPD</w:t>
+      </w:r>
+    </w:p>
+    <w:p>
+      <w:pPr>
+        <w:spacing w:before="100" w:beforeAutospacing="1" w:after="100" w:afterAutospacing="1" w:line="240" w:lineRule="auto"/>
+        <w:rPr>
+          <w:rFonts w:ascii="Times New Roman" w:eastAsia="Times New Roman" w:hAnsi="Times New Roman" w:cs="Times New Roman"/>
+          <w:sz w:val="24"/>
+          <w:szCs w:val="24"/>
+          <w:lang w:val="fr-FR"/>
+        </w:rPr>
+      </w:pPr>
+      <w:r>
+        <w:rPr>
+          <w:rFonts w:ascii="Times New Roman" w:eastAsia="Times New Roman" w:hAnsi="Times New Roman" w:cs="Times New Roman"/>
+          <w:sz w:val="24"/>
+          <w:szCs w:val="24"/>
+          <w:lang w:val="fr-FR"/>
+        </w:rPr>
+        <w:t xml:space="preserve">Les principes à implémenter </w:t>
+      </w:r>
+      <w:proofErr w:type="gramStart"/>
+      <w:r>
+        <w:rPr>
+          <w:rFonts w:ascii="Times New Roman" w:eastAsia="Times New Roman" w:hAnsi="Times New Roman" w:cs="Times New Roman"/>
+          <w:sz w:val="24"/>
+          <w:szCs w:val="24"/>
+          <w:lang w:val="fr-FR"/>
+        </w:rPr>
+        <w:t>incluent:</w:t>
+      </w:r>
+      <w:proofErr w:type="gramEnd"/>
+    </w:p>
+    <w:p>
+      <w:pPr>
+        <w:numPr>
+          <w:ilvl w:val="0"/>
+          <w:numId w:val="10"/>
+        </w:numPr>
+        <w:spacing w:before="100" w:beforeAutospacing="1" w:after="100" w:afterAutospacing="1" w:line="240" w:lineRule="auto"/>
+        <w:rPr>
+          <w:rFonts w:ascii="Times New Roman" w:eastAsia="Times New Roman" w:hAnsi="Times New Roman" w:cs="Times New Roman"/>
+          <w:sz w:val="24"/>
+          <w:szCs w:val="24"/>
+          <w:lang w:val="fr-FR"/>
+        </w:rPr>
+      </w:pPr>
+      <w:r>
+        <w:rPr>
+          <w:rFonts w:ascii="Times New Roman" w:eastAsia="Times New Roman" w:hAnsi="Times New Roman" w:cs="Times New Roman"/>
+          <w:sz w:val="24"/>
+          <w:szCs w:val="24"/>
+          <w:lang w:val="fr-FR"/>
+        </w:rPr>
+        <w:t>Minimisation des données collectées et transmises</w:t>
+      </w:r>
+    </w:p>
+    <w:p>
+      <w:pPr>
+        <w:numPr>
+          <w:ilvl w:val="0"/>
+          <w:numId w:val="10"/>
+        </w:numPr>
+        <w:spacing w:before="100" w:beforeAutospacing="1" w:after="100" w:afterAutospacing="1" w:line="240" w:lineRule="auto"/>
+        <w:rPr>
+          <w:rFonts w:ascii="Times New Roman" w:eastAsia="Times New Roman" w:hAnsi="Times New Roman" w:cs="Times New Roman"/>
+          <w:sz w:val="24"/>
+          <w:szCs w:val="24"/>
+        </w:rPr>
+      </w:pPr>
+      <w:r>
+        <w:rPr>
+          <w:rFonts w:ascii="Times New Roman" w:eastAsia="Times New Roman" w:hAnsi="Times New Roman" w:cs="Times New Roman"/>
+          <w:sz w:val="24"/>
+          <w:szCs w:val="24"/>
+        </w:rPr>
+        <w:t>Limitation de la conservation</w:t>
+      </w:r>
+    </w:p>
+    <w:p>
+      <w:pPr>
+        <w:numPr>
+          <w:ilvl w:val="0"/>
+          <w:numId w:val="10"/>
+        </w:numPr>
+        <w:spacing w:before="100" w:beforeAutospacing="1" w:after="100" w:afterAutospacing="1" w:line="240" w:lineRule="auto"/>
+        <w:rPr>
+          <w:rFonts w:ascii="Times New Roman" w:eastAsia="Times New Roman" w:hAnsi="Times New Roman" w:cs="Times New Roman"/>
+          <w:sz w:val="24"/>
+          <w:szCs w:val="24"/>
+          <w:lang w:val="fr-FR"/>
+        </w:rPr>
+      </w:pPr>
+      <w:r>
+        <w:rPr>
+          <w:rFonts w:ascii="Times New Roman" w:eastAsia="Times New Roman" w:hAnsi="Times New Roman" w:cs="Times New Roman"/>
+          <w:sz w:val="24"/>
+          <w:szCs w:val="24"/>
+          <w:lang w:val="fr-FR"/>
+        </w:rPr>
+        <w:t>API dédiées à la gestion des consentements et droits</w:t>
+      </w:r>
+    </w:p>
+    <w:p>
+      <w:pPr>
+        <w:numPr>
+          <w:ilvl w:val="0"/>
+          <w:numId w:val="10"/>
+        </w:numPr>
+        <w:spacing w:before="100" w:beforeAutospacing="1" w:after="100" w:afterAutospacing="1" w:line="240" w:lineRule="auto"/>
+        <w:rPr>
+          <w:rFonts w:ascii="Times New Roman" w:eastAsia="Times New Roman" w:hAnsi="Times New Roman" w:cs="Times New Roman"/>
+          <w:sz w:val="24"/>
+          <w:szCs w:val="24"/>
+        </w:rPr>
+      </w:pPr>
+      <w:r>
+        <w:rPr>
+          <w:rFonts w:ascii="Times New Roman" w:eastAsia="Times New Roman" w:hAnsi="Times New Roman" w:cs="Times New Roman"/>
+          <w:sz w:val="24"/>
+          <w:szCs w:val="24"/>
+        </w:rPr>
+        <w:t xml:space="preserve">Techniques de </w:t>
+      </w:r>
+      <w:proofErr w:type="spellStart"/>
+      <w:r>
+        <w:rPr>
+          <w:rFonts w:ascii="Times New Roman" w:eastAsia="Times New Roman" w:hAnsi="Times New Roman" w:cs="Times New Roman"/>
+          <w:sz w:val="24"/>
+          <w:szCs w:val="24"/>
+        </w:rPr>
+        <w:t>pseudonymisation</w:t>
+      </w:r>
+      <w:proofErr w:type="spellEnd"/>
+      <w:r>
+        <w:rPr>
+          <w:rFonts w:ascii="Times New Roman" w:eastAsia="Times New Roman" w:hAnsi="Times New Roman" w:cs="Times New Roman"/>
+          <w:sz w:val="24"/>
+          <w:szCs w:val="24"/>
+        </w:rPr>
+        <w:t xml:space="preserve"> des </w:t>
+      </w:r>
+      <w:proofErr w:type="spellStart"/>
+      <w:r>
+        <w:rPr>
+          <w:rFonts w:ascii="Times New Roman" w:eastAsia="Times New Roman" w:hAnsi="Times New Roman" w:cs="Times New Roman"/>
+          <w:sz w:val="24"/>
+          <w:szCs w:val="24"/>
+        </w:rPr>
+        <w:t>journaux</w:t>
+      </w:r>
+      <w:proofErr w:type="spellEnd"/>
+    </w:p>
+    <w:p>
+      <w:pPr>
+        <w:numPr>
+          <w:ilvl w:val="0"/>
+          <w:numId w:val="10"/>
+        </w:numPr>
+        <w:spacing w:before="100" w:beforeAutospacing="1" w:after="100" w:afterAutospacing="1" w:line="240" w:lineRule="auto"/>
+        <w:rPr>
+          <w:rFonts w:ascii="Times New Roman" w:eastAsia="Times New Roman" w:hAnsi="Times New Roman" w:cs="Times New Roman"/>
+          <w:sz w:val="24"/>
+          <w:szCs w:val="24"/>
+          <w:lang w:val="fr-FR"/>
+        </w:rPr>
+      </w:pPr>
+      <w:r>
+        <w:rPr>
+          <w:rFonts w:ascii="Times New Roman" w:eastAsia="Times New Roman" w:hAnsi="Times New Roman" w:cs="Times New Roman"/>
+          <w:sz w:val="24"/>
+          <w:szCs w:val="24"/>
+          <w:lang w:val="fr-FR"/>
+        </w:rPr>
+        <w:t>Mécanismes de détection et notification des violations</w:t>
+      </w:r>
+    </w:p>
+    <w:p>
+      <w:pPr>
+        <w:spacing w:before="100" w:beforeAutospacing="1" w:after="100" w:afterAutospacing="1" w:line="240" w:lineRule="auto"/>
+        <w:outlineLvl w:val="1"/>
+        <w:rPr>
+          <w:rFonts w:ascii="Times New Roman" w:eastAsia="Times New Roman" w:hAnsi="Times New Roman" w:cs="Times New Roman"/>
+          <w:b/>
+          <w:bCs/>
+          <w:sz w:val="24"/>
+          <w:szCs w:val="24"/>
+          <w:lang w:val="fr-FR"/>
+        </w:rPr>
+      </w:pPr>
+      <w:r>
+        <w:rPr>
+          <w:rFonts w:ascii="Times New Roman" w:eastAsia="Times New Roman" w:hAnsi="Times New Roman" w:cs="Times New Roman"/>
+          <w:b/>
+          <w:bCs/>
+          <w:sz w:val="24"/>
+          <w:szCs w:val="24"/>
+          <w:lang w:val="fr-FR"/>
+        </w:rPr>
+        <w:t>Tests et validation</w:t>
+      </w:r>
+    </w:p>
+    <w:p>
+      <w:pPr>
+        <w:spacing w:before="100" w:beforeAutospacing="1" w:after="100" w:afterAutospacing="1" w:line="240" w:lineRule="auto"/>
+        <w:rPr>
+          <w:rFonts w:ascii="Times New Roman" w:eastAsia="Times New Roman" w:hAnsi="Times New Roman" w:cs="Times New Roman"/>
+          <w:sz w:val="24"/>
+          <w:szCs w:val="24"/>
+          <w:lang w:val="fr-FR"/>
+        </w:rPr>
+      </w:pPr>
+      <w:r>
+        <w:rPr>
+          <w:rFonts w:ascii="Times New Roman" w:eastAsia="Times New Roman" w:hAnsi="Times New Roman" w:cs="Times New Roman"/>
+          <w:sz w:val="24"/>
+          <w:szCs w:val="24"/>
+          <w:lang w:val="fr-FR"/>
+        </w:rPr>
+        <w:t xml:space="preserve">Une méthodologie complète </w:t>
+      </w:r>
+      <w:proofErr w:type="gramStart"/>
+      <w:r>
+        <w:rPr>
+          <w:rFonts w:ascii="Times New Roman" w:eastAsia="Times New Roman" w:hAnsi="Times New Roman" w:cs="Times New Roman"/>
+          <w:sz w:val="24"/>
+          <w:szCs w:val="24"/>
+          <w:lang w:val="fr-FR"/>
+        </w:rPr>
+        <w:t>combine:</w:t>
+      </w:r>
+      <w:proofErr w:type="gramEnd"/>
+    </w:p>
+    <w:p>
+      <w:pPr>
+        <w:numPr>
+          <w:ilvl w:val="0"/>
+          <w:numId w:val="10"/>
+        </w:numPr>
+        <w:spacing w:before="100" w:beforeAutospacing="1" w:after="100" w:afterAutospacing="1" w:line="240" w:lineRule="auto"/>
+        <w:rPr>
+          <w:rFonts w:ascii="Times New Roman" w:eastAsia="Times New Roman" w:hAnsi="Times New Roman" w:cs="Times New Roman"/>
+          <w:sz w:val="24"/>
+          <w:szCs w:val="24"/>
+        </w:rPr>
+      </w:pPr>
+      <w:r>
+        <w:rPr>
+          <w:rFonts w:ascii="Times New Roman" w:eastAsia="Times New Roman" w:hAnsi="Times New Roman" w:cs="Times New Roman"/>
+          <w:sz w:val="24"/>
+          <w:szCs w:val="24"/>
+        </w:rPr>
+        <w:t xml:space="preserve">Tests </w:t>
+      </w:r>
+      <w:proofErr w:type="spellStart"/>
+      <w:r>
+        <w:rPr>
+          <w:rFonts w:ascii="Times New Roman" w:eastAsia="Times New Roman" w:hAnsi="Times New Roman" w:cs="Times New Roman"/>
+          <w:sz w:val="24"/>
+          <w:szCs w:val="24"/>
+        </w:rPr>
+        <w:t>unitaires</w:t>
+      </w:r>
+      <w:proofErr w:type="spellEnd"/>
+      <w:r>
+        <w:rPr>
+          <w:rFonts w:ascii="Times New Roman" w:eastAsia="Times New Roman" w:hAnsi="Times New Roman" w:cs="Times New Roman"/>
+          <w:sz w:val="24"/>
+          <w:szCs w:val="24"/>
+        </w:rPr>
+        <w:t xml:space="preserve"> et </w:t>
+      </w:r>
+      <w:proofErr w:type="spellStart"/>
+      <w:r>
+        <w:rPr>
+          <w:rFonts w:ascii="Times New Roman" w:eastAsia="Times New Roman" w:hAnsi="Times New Roman" w:cs="Times New Roman"/>
+          <w:sz w:val="24"/>
+          <w:szCs w:val="24"/>
+        </w:rPr>
+        <w:t>d'intégration</w:t>
+      </w:r>
+      <w:proofErr w:type="spellEnd"/>
+    </w:p>
+    <w:p>
+      <w:pPr>
+        <w:numPr>
+          <w:ilvl w:val="0"/>
+          <w:numId w:val="10"/>
+        </w:numPr>
+        <w:spacing w:before="100" w:beforeAutospacing="1" w:after="100" w:afterAutospacing="1" w:line="240" w:lineRule="auto"/>
+        <w:rPr>
+          <w:rFonts w:ascii="Times New Roman" w:eastAsia="Times New Roman" w:hAnsi="Times New Roman" w:cs="Times New Roman"/>
+          <w:sz w:val="24"/>
+          <w:szCs w:val="24"/>
+        </w:rPr>
+      </w:pPr>
+      <w:r>
+        <w:rPr>
+          <w:rFonts w:ascii="Times New Roman" w:eastAsia="Times New Roman" w:hAnsi="Times New Roman" w:cs="Times New Roman"/>
+          <w:sz w:val="24"/>
+          <w:szCs w:val="24"/>
+        </w:rPr>
+        <w:t xml:space="preserve">Tests de </w:t>
+      </w:r>
+      <w:proofErr w:type="spellStart"/>
+      <w:r>
+        <w:rPr>
+          <w:rFonts w:ascii="Times New Roman" w:eastAsia="Times New Roman" w:hAnsi="Times New Roman" w:cs="Times New Roman"/>
+          <w:sz w:val="24"/>
+          <w:szCs w:val="24"/>
+        </w:rPr>
+        <w:t>pénétration</w:t>
+      </w:r>
+      <w:proofErr w:type="spellEnd"/>
+      <w:r>
+        <w:rPr>
+          <w:rFonts w:ascii="Times New Roman" w:eastAsia="Times New Roman" w:hAnsi="Times New Roman" w:cs="Times New Roman"/>
+          <w:sz w:val="24"/>
+          <w:szCs w:val="24"/>
+        </w:rPr>
+        <w:t xml:space="preserve"> </w:t>
+      </w:r>
+      <w:proofErr w:type="spellStart"/>
+      <w:r>
+        <w:rPr>
+          <w:rFonts w:ascii="Times New Roman" w:eastAsia="Times New Roman" w:hAnsi="Times New Roman" w:cs="Times New Roman"/>
+          <w:sz w:val="24"/>
+          <w:szCs w:val="24"/>
+        </w:rPr>
+        <w:t>spécifiques</w:t>
+      </w:r>
+      <w:proofErr w:type="spellEnd"/>
+    </w:p>
+    <w:p>
+      <w:pPr>
+        <w:numPr>
+          <w:ilvl w:val="0"/>
+          <w:numId w:val="10"/>
+        </w:numPr>
+        <w:spacing w:before="100" w:beforeAutospacing="1" w:after="100" w:afterAutospacing="1" w:line="240" w:lineRule="auto"/>
+        <w:rPr>
+          <w:rFonts w:ascii="Times New Roman" w:eastAsia="Times New Roman" w:hAnsi="Times New Roman" w:cs="Times New Roman"/>
+          <w:sz w:val="24"/>
+          <w:szCs w:val="24"/>
+          <w:lang w:val="fr-FR"/>
+        </w:rPr>
+      </w:pPr>
+      <w:r>
+        <w:rPr>
+          <w:rFonts w:ascii="Times New Roman" w:eastAsia="Times New Roman" w:hAnsi="Times New Roman" w:cs="Times New Roman"/>
+          <w:sz w:val="24"/>
+          <w:szCs w:val="24"/>
+          <w:lang w:val="fr-FR"/>
+        </w:rPr>
+        <w:t>Validation de conformité aux standards (OWASP, RGPD)</w:t>
+      </w:r>
+    </w:p>
+    <w:p>
+      <w:pPr>
+        <w:numPr>
+          <w:ilvl w:val="0"/>
+          <w:numId w:val="10"/>
+        </w:numPr>
+        <w:spacing w:before="100" w:beforeAutospacing="1" w:after="100" w:afterAutospacing="1" w:line="240" w:lineRule="auto"/>
+        <w:rPr>
+          <w:rFonts w:ascii="Times New Roman" w:eastAsia="Times New Roman" w:hAnsi="Times New Roman" w:cs="Times New Roman"/>
+          <w:sz w:val="24"/>
+          <w:szCs w:val="24"/>
+        </w:rPr>
+      </w:pPr>
+      <w:proofErr w:type="spellStart"/>
+      <w:r>
+        <w:rPr>
+          <w:rFonts w:ascii="Times New Roman" w:eastAsia="Times New Roman" w:hAnsi="Times New Roman" w:cs="Times New Roman"/>
+          <w:sz w:val="24"/>
+          <w:szCs w:val="24"/>
+        </w:rPr>
+        <w:t>Programme</w:t>
+      </w:r>
+      <w:proofErr w:type="spellEnd"/>
+      <w:r>
+        <w:rPr>
+          <w:rFonts w:ascii="Times New Roman" w:eastAsia="Times New Roman" w:hAnsi="Times New Roman" w:cs="Times New Roman"/>
+          <w:sz w:val="24"/>
+          <w:szCs w:val="24"/>
+        </w:rPr>
+        <w:t xml:space="preserve"> Bug Bounty pour des tests </w:t>
+      </w:r>
+      <w:proofErr w:type="spellStart"/>
+      <w:r>
+        <w:rPr>
+          <w:rFonts w:ascii="Times New Roman" w:eastAsia="Times New Roman" w:hAnsi="Times New Roman" w:cs="Times New Roman"/>
+          <w:sz w:val="24"/>
+          <w:szCs w:val="24"/>
+        </w:rPr>
+        <w:t>externes</w:t>
+      </w:r>
+      <w:proofErr w:type="spellEnd"/>
+    </w:p>
+    <w:p>
+      <w:pPr>
+        <w:spacing w:before="100" w:beforeAutospacing="1" w:after="100" w:afterAutospacing="1" w:line="240" w:lineRule="auto"/>
+        <w:outlineLvl w:val="1"/>
+        <w:rPr>
+          <w:rFonts w:ascii="Times New Roman" w:eastAsia="Times New Roman" w:hAnsi="Times New Roman" w:cs="Times New Roman"/>
+          <w:b/>
+          <w:bCs/>
+          <w:sz w:val="24"/>
+          <w:szCs w:val="24"/>
+        </w:rPr>
+      </w:pPr>
+      <w:r>
+        <w:rPr>
+          <w:rFonts w:ascii="Times New Roman" w:eastAsia="Times New Roman" w:hAnsi="Times New Roman" w:cs="Times New Roman"/>
+          <w:b/>
+          <w:bCs/>
+          <w:sz w:val="24"/>
+          <w:szCs w:val="24"/>
+        </w:rPr>
+        <w:t>Documentation et formation</w:t>
+      </w:r>
+    </w:p>
+    <w:p>
+      <w:pPr>
+        <w:spacing w:before="100" w:beforeAutospacing="1" w:after="100" w:afterAutospacing="1" w:line="240" w:lineRule="auto"/>
+        <w:rPr>
+          <w:rFonts w:ascii="Times New Roman" w:eastAsia="Times New Roman" w:hAnsi="Times New Roman" w:cs="Times New Roman"/>
+          <w:sz w:val="24"/>
+          <w:szCs w:val="24"/>
+        </w:rPr>
+      </w:pPr>
+      <w:r>
+        <w:rPr>
+          <w:rFonts w:ascii="Times New Roman" w:eastAsia="Times New Roman" w:hAnsi="Times New Roman" w:cs="Times New Roman"/>
+          <w:sz w:val="24"/>
+          <w:szCs w:val="24"/>
+        </w:rPr>
+        <w:t xml:space="preserve">Pour </w:t>
+      </w:r>
+      <w:proofErr w:type="spellStart"/>
+      <w:r>
+        <w:rPr>
+          <w:rFonts w:ascii="Times New Roman" w:eastAsia="Times New Roman" w:hAnsi="Times New Roman" w:cs="Times New Roman"/>
+          <w:sz w:val="24"/>
+          <w:szCs w:val="24"/>
+        </w:rPr>
+        <w:t>une</w:t>
+      </w:r>
+      <w:proofErr w:type="spellEnd"/>
+      <w:r>
+        <w:rPr>
+          <w:rFonts w:ascii="Times New Roman" w:eastAsia="Times New Roman" w:hAnsi="Times New Roman" w:cs="Times New Roman"/>
+          <w:sz w:val="24"/>
+          <w:szCs w:val="24"/>
+        </w:rPr>
+        <w:t xml:space="preserve"> </w:t>
+      </w:r>
+      <w:proofErr w:type="spellStart"/>
+      <w:r>
+        <w:rPr>
+          <w:rFonts w:ascii="Times New Roman" w:eastAsia="Times New Roman" w:hAnsi="Times New Roman" w:cs="Times New Roman"/>
+          <w:sz w:val="24"/>
+          <w:szCs w:val="24"/>
+        </w:rPr>
+        <w:t>utilisation</w:t>
+      </w:r>
+      <w:proofErr w:type="spellEnd"/>
+      <w:r>
+        <w:rPr>
+          <w:rFonts w:ascii="Times New Roman" w:eastAsia="Times New Roman" w:hAnsi="Times New Roman" w:cs="Times New Roman"/>
+          <w:sz w:val="24"/>
+          <w:szCs w:val="24"/>
+        </w:rPr>
+        <w:t xml:space="preserve"> </w:t>
+      </w:r>
+      <w:proofErr w:type="spellStart"/>
+      <w:r>
+        <w:rPr>
+          <w:rFonts w:ascii="Times New Roman" w:eastAsia="Times New Roman" w:hAnsi="Times New Roman" w:cs="Times New Roman"/>
+          <w:sz w:val="24"/>
+          <w:szCs w:val="24"/>
+        </w:rPr>
+        <w:t>sécurisée</w:t>
+      </w:r>
+      <w:proofErr w:type="spellEnd"/>
+      <w:r>
+        <w:rPr>
+          <w:rFonts w:ascii="Times New Roman" w:eastAsia="Times New Roman" w:hAnsi="Times New Roman" w:cs="Times New Roman"/>
+          <w:sz w:val="24"/>
+          <w:szCs w:val="24"/>
+        </w:rPr>
+        <w:t>:</w:t>
+      </w:r>
+    </w:p>
+    <w:p>
+      <w:pPr>
+        <w:numPr>
+          <w:ilvl w:val="0"/>
+          <w:numId w:val="10"/>
+        </w:numPr>
+        <w:spacing w:before="100" w:beforeAutospacing="1" w:after="100" w:afterAutospacing="1" w:line="240" w:lineRule="auto"/>
+        <w:rPr>
+          <w:rFonts w:ascii="Times New Roman" w:eastAsia="Times New Roman" w:hAnsi="Times New Roman" w:cs="Times New Roman"/>
+          <w:sz w:val="24"/>
+          <w:szCs w:val="24"/>
+          <w:lang w:val="fr-FR"/>
+        </w:rPr>
+      </w:pPr>
+      <w:r>
+        <w:rPr>
+          <w:rFonts w:ascii="Times New Roman" w:eastAsia="Times New Roman" w:hAnsi="Times New Roman" w:cs="Times New Roman"/>
+          <w:sz w:val="24"/>
+          <w:szCs w:val="24"/>
+          <w:lang w:val="fr-FR"/>
+        </w:rPr>
+        <w:t>Documentation complète des mécanismes de sécurité</w:t>
+      </w:r>
+    </w:p>
+    <w:p>
+      <w:pPr>
+        <w:numPr>
+          <w:ilvl w:val="0"/>
+          <w:numId w:val="10"/>
+        </w:numPr>
+        <w:spacing w:before="100" w:beforeAutospacing="1" w:after="100" w:afterAutospacing="1" w:line="240" w:lineRule="auto"/>
+        <w:rPr>
+          <w:rFonts w:ascii="Times New Roman" w:eastAsia="Times New Roman" w:hAnsi="Times New Roman" w:cs="Times New Roman"/>
+          <w:sz w:val="24"/>
+          <w:szCs w:val="24"/>
+        </w:rPr>
+      </w:pPr>
+      <w:r>
+        <w:rPr>
+          <w:rFonts w:ascii="Times New Roman" w:eastAsia="Times New Roman" w:hAnsi="Times New Roman" w:cs="Times New Roman"/>
+          <w:sz w:val="24"/>
+          <w:szCs w:val="24"/>
+        </w:rPr>
+        <w:t xml:space="preserve">Guides </w:t>
+      </w:r>
+      <w:proofErr w:type="spellStart"/>
+      <w:r>
+        <w:rPr>
+          <w:rFonts w:ascii="Times New Roman" w:eastAsia="Times New Roman" w:hAnsi="Times New Roman" w:cs="Times New Roman"/>
+          <w:sz w:val="24"/>
+          <w:szCs w:val="24"/>
+        </w:rPr>
+        <w:t>d'implémentation</w:t>
+      </w:r>
+      <w:proofErr w:type="spellEnd"/>
+      <w:r>
+        <w:rPr>
+          <w:rFonts w:ascii="Times New Roman" w:eastAsia="Times New Roman" w:hAnsi="Times New Roman" w:cs="Times New Roman"/>
+          <w:sz w:val="24"/>
+          <w:szCs w:val="24"/>
+        </w:rPr>
+        <w:t xml:space="preserve"> pour les clients</w:t>
+      </w:r>
+    </w:p>
+    <w:p>
+      <w:pPr>
+        <w:numPr>
+          <w:ilvl w:val="0"/>
+          <w:numId w:val="10"/>
+        </w:numPr>
+        <w:spacing w:before="100" w:beforeAutospacing="1" w:after="100" w:afterAutospacing="1" w:line="240" w:lineRule="auto"/>
+        <w:rPr>
+          <w:rFonts w:ascii="Times New Roman" w:eastAsia="Times New Roman" w:hAnsi="Times New Roman" w:cs="Times New Roman"/>
+          <w:sz w:val="24"/>
+          <w:szCs w:val="24"/>
+          <w:lang w:val="fr-FR"/>
+        </w:rPr>
+      </w:pPr>
+      <w:r>
+        <w:rPr>
+          <w:rFonts w:ascii="Times New Roman" w:eastAsia="Times New Roman" w:hAnsi="Times New Roman" w:cs="Times New Roman"/>
+          <w:sz w:val="24"/>
+          <w:szCs w:val="24"/>
+          <w:lang w:val="fr-FR"/>
+        </w:rPr>
+        <w:t>Formation des équipes internes et partenaires</w:t>
+      </w:r>
+    </w:p>
+    <w:p>
+      <w:pPr>
+        <w:numPr>
+          <w:ilvl w:val="0"/>
+          <w:numId w:val="10"/>
+        </w:numPr>
+        <w:spacing w:before="100" w:beforeAutospacing="1" w:after="100" w:afterAutospacing="1" w:line="240" w:lineRule="auto"/>
+        <w:rPr>
+          <w:rFonts w:ascii="Times New Roman" w:eastAsia="Times New Roman" w:hAnsi="Times New Roman" w:cs="Times New Roman"/>
+          <w:sz w:val="24"/>
+          <w:szCs w:val="24"/>
+        </w:rPr>
+      </w:pPr>
+      <w:proofErr w:type="spellStart"/>
+      <w:r>
+        <w:rPr>
+          <w:rFonts w:ascii="Times New Roman" w:eastAsia="Times New Roman" w:hAnsi="Times New Roman" w:cs="Times New Roman"/>
+          <w:sz w:val="24"/>
+          <w:szCs w:val="24"/>
+        </w:rPr>
+        <w:t>Sensibilisation</w:t>
+      </w:r>
+      <w:proofErr w:type="spellEnd"/>
+      <w:r>
+        <w:rPr>
+          <w:rFonts w:ascii="Times New Roman" w:eastAsia="Times New Roman" w:hAnsi="Times New Roman" w:cs="Times New Roman"/>
+          <w:sz w:val="24"/>
+          <w:szCs w:val="24"/>
+        </w:rPr>
+        <w:t xml:space="preserve"> aux </w:t>
+      </w:r>
+      <w:proofErr w:type="spellStart"/>
+      <w:r>
+        <w:rPr>
+          <w:rFonts w:ascii="Times New Roman" w:eastAsia="Times New Roman" w:hAnsi="Times New Roman" w:cs="Times New Roman"/>
+          <w:sz w:val="24"/>
+          <w:szCs w:val="24"/>
+        </w:rPr>
+        <w:t>risques</w:t>
+      </w:r>
+      <w:proofErr w:type="spellEnd"/>
+      <w:r>
+        <w:rPr>
+          <w:rFonts w:ascii="Times New Roman" w:eastAsia="Times New Roman" w:hAnsi="Times New Roman" w:cs="Times New Roman"/>
+          <w:sz w:val="24"/>
+          <w:szCs w:val="24"/>
+        </w:rPr>
+        <w:t xml:space="preserve"> </w:t>
+      </w:r>
+      <w:proofErr w:type="spellStart"/>
+      <w:r>
+        <w:rPr>
+          <w:rFonts w:ascii="Times New Roman" w:eastAsia="Times New Roman" w:hAnsi="Times New Roman" w:cs="Times New Roman"/>
+          <w:sz w:val="24"/>
+          <w:szCs w:val="24"/>
+        </w:rPr>
+        <w:t>spécifiques</w:t>
+      </w:r>
+      <w:proofErr w:type="spellEnd"/>
+    </w:p>
+    <w:p>
+      <w:pPr>
+        <w:spacing w:before="100" w:beforeAutospacing="1" w:after="100" w:afterAutospacing="1" w:line="240" w:lineRule="auto"/>
+        <w:rPr>
+          <w:rFonts w:ascii="Times New Roman" w:eastAsia="Times New Roman" w:hAnsi="Times New Roman" w:cs="Times New Roman"/>
+          <w:sz w:val="24"/>
+          <w:szCs w:val="24"/>
+          <w:lang w:val="fr-FR"/>
+        </w:rPr>
+      </w:pPr>
+      <w:r>
+        <w:rPr>
+          <w:rFonts w:ascii="Times New Roman" w:eastAsia="Times New Roman" w:hAnsi="Times New Roman" w:cs="Times New Roman"/>
+          <w:sz w:val="24"/>
+          <w:szCs w:val="24"/>
+          <w:lang w:val="fr-FR"/>
+        </w:rPr>
+        <w:t>La sécurisation complète des API de pire2pire.com est un processus continu qui nécessite une vigilance constante et une adaptation aux nouvelles menaces.</w:t>
+      </w:r>
+    </w:p>
+    <w:p>
+      <w:pPr>
+        <w:spacing w:before="100" w:beforeAutospacing="1" w:after="100" w:afterAutospacing="1" w:line="240" w:lineRule="auto"/>
+        <w:rPr>
+          <w:rFonts w:ascii="Times New Roman" w:eastAsia="Times New Roman" w:hAnsi="Times New Roman" w:cs="Times New Roman"/>
+          <w:b/>
+          <w:bCs/>
+          <w:sz w:val="24"/>
+          <w:szCs w:val="24"/>
+          <w:lang w:val="fr-FR"/>
+        </w:rPr>
+      </w:pPr>
+    </w:p>
+    <w:p>
+      <w:pPr>
+        <w:spacing w:before="100" w:beforeAutospacing="1" w:after="100" w:afterAutospacing="1" w:line="240" w:lineRule="auto"/>
+        <w:rPr>
+          <w:rFonts w:ascii="Times New Roman" w:eastAsia="Times New Roman" w:hAnsi="Times New Roman" w:cs="Times New Roman"/>
+          <w:b/>
+          <w:bCs/>
+          <w:sz w:val="24"/>
+          <w:szCs w:val="24"/>
+          <w:lang w:val="fr-FR"/>
+        </w:rPr>
+      </w:pPr>
       <w:bookmarkStart w:id="1" w:name="_GoBack"/>
       <w:bookmarkEnd w:id="1"/>
-    </w:p>
-    <w:p>
-      <w:pPr>
-        <w:spacing w:before="100" w:beforeAutospacing="1" w:after="100" w:afterAutospacing="1" w:line="240" w:lineRule="auto"/>
-        <w:rPr>
-          <w:rFonts w:ascii="Times New Roman" w:eastAsia="Times New Roman" w:hAnsi="Times New Roman" w:cs="Times New Roman"/>
-          <w:b/>
-          <w:bCs/>
-          <w:sz w:val="24"/>
-          <w:szCs w:val="24"/>
-          <w:lang w:val="fr-FR"/>
-        </w:rPr>
-      </w:pPr>
-    </w:p>
-    <w:p>
-      <w:pPr>
-        <w:spacing w:before="100" w:beforeAutospacing="1" w:after="100" w:afterAutospacing="1" w:line="240" w:lineRule="auto"/>
-        <w:rPr>
-          <w:rFonts w:ascii="Times New Roman" w:eastAsia="Times New Roman" w:hAnsi="Times New Roman" w:cs="Times New Roman"/>
-          <w:b/>
-          <w:bCs/>
-          <w:sz w:val="24"/>
-          <w:szCs w:val="24"/>
-          <w:lang w:val="fr-FR"/>
-        </w:rPr>
-      </w:pPr>
     </w:p>
     <w:sectPr>
       <w:headerReference w:type="default" r:id="rId8"/>
@@ -7163,126 +10095,13 @@
     </w:lvl>
   </w:abstractNum>
   <w:abstractNum w:abstractNumId="4" w15:restartNumberingAfterBreak="0">
-    <w:nsid w:val="59AA0923"/>
-    <w:multiLevelType w:val="hybridMultilevel"/>
-    <w:tmpl w:val="5672EEC4"/>
-    <w:lvl w:ilvl="0" w:tplc="04090001">
-      <w:start w:val="1"/>
-      <w:numFmt w:val="bullet"/>
-      <w:lvlText w:val=""/>
-      <w:lvlJc w:val="left"/>
-      <w:pPr>
-        <w:ind w:left="720" w:hanging="360"/>
-      </w:pPr>
-      <w:rPr>
-        <w:rFonts w:ascii="Symbol" w:hAnsi="Symbol" w:hint="default"/>
-      </w:rPr>
-    </w:lvl>
-    <w:lvl w:ilvl="1" w:tplc="04090003" w:tentative="1">
-      <w:start w:val="1"/>
-      <w:numFmt w:val="bullet"/>
-      <w:lvlText w:val="o"/>
-      <w:lvlJc w:val="left"/>
-      <w:pPr>
-        <w:ind w:left="1440" w:hanging="360"/>
-      </w:pPr>
-      <w:rPr>
-        <w:rFonts w:ascii="Courier New" w:hAnsi="Courier New" w:cs="Courier New" w:hint="default"/>
-      </w:rPr>
-    </w:lvl>
-    <w:lvl w:ilvl="2" w:tplc="04090005" w:tentative="1">
-      <w:start w:val="1"/>
-      <w:numFmt w:val="bullet"/>
-      <w:lvlText w:val=""/>
-      <w:lvlJc w:val="left"/>
-      <w:pPr>
-        <w:ind w:left="2160" w:hanging="360"/>
-      </w:pPr>
-      <w:rPr>
-        <w:rFonts w:ascii="Wingdings" w:hAnsi="Wingdings" w:hint="default"/>
-      </w:rPr>
-    </w:lvl>
-    <w:lvl w:ilvl="3" w:tplc="04090001" w:tentative="1">
-      <w:start w:val="1"/>
-      <w:numFmt w:val="bullet"/>
-      <w:lvlText w:val=""/>
-      <w:lvlJc w:val="left"/>
-      <w:pPr>
-        <w:ind w:left="2880" w:hanging="360"/>
-      </w:pPr>
-      <w:rPr>
-        <w:rFonts w:ascii="Symbol" w:hAnsi="Symbol" w:hint="default"/>
-      </w:rPr>
-    </w:lvl>
-    <w:lvl w:ilvl="4" w:tplc="04090003" w:tentative="1">
-      <w:start w:val="1"/>
-      <w:numFmt w:val="bullet"/>
-      <w:lvlText w:val="o"/>
-      <w:lvlJc w:val="left"/>
-      <w:pPr>
-        <w:ind w:left="3600" w:hanging="360"/>
-      </w:pPr>
-      <w:rPr>
-        <w:rFonts w:ascii="Courier New" w:hAnsi="Courier New" w:cs="Courier New" w:hint="default"/>
-      </w:rPr>
-    </w:lvl>
-    <w:lvl w:ilvl="5" w:tplc="04090005" w:tentative="1">
-      <w:start w:val="1"/>
-      <w:numFmt w:val="bullet"/>
-      <w:lvlText w:val=""/>
-      <w:lvlJc w:val="left"/>
-      <w:pPr>
-        <w:ind w:left="4320" w:hanging="360"/>
-      </w:pPr>
-      <w:rPr>
-        <w:rFonts w:ascii="Wingdings" w:hAnsi="Wingdings" w:hint="default"/>
-      </w:rPr>
-    </w:lvl>
-    <w:lvl w:ilvl="6" w:tplc="04090001" w:tentative="1">
-      <w:start w:val="1"/>
-      <w:numFmt w:val="bullet"/>
-      <w:lvlText w:val=""/>
-      <w:lvlJc w:val="left"/>
-      <w:pPr>
-        <w:ind w:left="5040" w:hanging="360"/>
-      </w:pPr>
-      <w:rPr>
-        <w:rFonts w:ascii="Symbol" w:hAnsi="Symbol" w:hint="default"/>
-      </w:rPr>
-    </w:lvl>
-    <w:lvl w:ilvl="7" w:tplc="04090003" w:tentative="1">
-      <w:start w:val="1"/>
-      <w:numFmt w:val="bullet"/>
-      <w:lvlText w:val="o"/>
-      <w:lvlJc w:val="left"/>
-      <w:pPr>
-        <w:ind w:left="5760" w:hanging="360"/>
-      </w:pPr>
-      <w:rPr>
-        <w:rFonts w:ascii="Courier New" w:hAnsi="Courier New" w:cs="Courier New" w:hint="default"/>
-      </w:rPr>
-    </w:lvl>
-    <w:lvl w:ilvl="8" w:tplc="04090005" w:tentative="1">
-      <w:start w:val="1"/>
-      <w:numFmt w:val="bullet"/>
-      <w:lvlText w:val=""/>
-      <w:lvlJc w:val="left"/>
-      <w:pPr>
-        <w:ind w:left="6480" w:hanging="360"/>
-      </w:pPr>
-      <w:rPr>
-        <w:rFonts w:ascii="Wingdings" w:hAnsi="Wingdings" w:hint="default"/>
-      </w:rPr>
-    </w:lvl>
-  </w:abstractNum>
-  <w:abstractNum w:abstractNumId="5" w15:restartNumberingAfterBreak="0">
-    <w:nsid w:val="5EEE17A9"/>
+    <w:nsid w:val="43263B3C"/>
     <w:multiLevelType w:val="multilevel"/>
-    <w:tmpl w:val="B96E40F4"/>
+    <w:tmpl w:val="6B368A7A"/>
     <w:lvl w:ilvl="0">
       <w:start w:val="1"/>
       <w:numFmt w:val="bullet"/>
-      <w:lvlText w:val=""/>
+      <w:lvlText w:val=""/>
       <w:lvlJc w:val="left"/>
       <w:pPr>
         <w:tabs>
@@ -7424,10 +10243,10 @@
       </w:rPr>
     </w:lvl>
   </w:abstractNum>
-  <w:abstractNum w:abstractNumId="6" w15:restartNumberingAfterBreak="0">
-    <w:nsid w:val="69BB7412"/>
+  <w:abstractNum w:abstractNumId="5" w15:restartNumberingAfterBreak="0">
+    <w:nsid w:val="59AA0923"/>
     <w:multiLevelType w:val="hybridMultilevel"/>
-    <w:tmpl w:val="3362BAA2"/>
+    <w:tmpl w:val="5672EEC4"/>
     <w:lvl w:ilvl="0" w:tplc="04090001">
       <w:start w:val="1"/>
       <w:numFmt w:val="bullet"/>
@@ -7537,10 +10356,159 @@
       </w:rPr>
     </w:lvl>
   </w:abstractNum>
+  <w:abstractNum w:abstractNumId="6" w15:restartNumberingAfterBreak="0">
+    <w:nsid w:val="5EEE17A9"/>
+    <w:multiLevelType w:val="multilevel"/>
+    <w:tmpl w:val="B96E40F4"/>
+    <w:lvl w:ilvl="0">
+      <w:start w:val="1"/>
+      <w:numFmt w:val="bullet"/>
+      <w:lvlText w:val=""/>
+      <w:lvlJc w:val="left"/>
+      <w:pPr>
+        <w:tabs>
+          <w:tab w:val="num" w:pos="720"/>
+        </w:tabs>
+        <w:ind w:left="720" w:hanging="360"/>
+      </w:pPr>
+      <w:rPr>
+        <w:rFonts w:ascii="Wingdings" w:hAnsi="Wingdings" w:hint="default"/>
+        <w:sz w:val="20"/>
+      </w:rPr>
+    </w:lvl>
+    <w:lvl w:ilvl="1" w:tentative="1">
+      <w:start w:val="1"/>
+      <w:numFmt w:val="bullet"/>
+      <w:lvlText w:val="o"/>
+      <w:lvlJc w:val="left"/>
+      <w:pPr>
+        <w:tabs>
+          <w:tab w:val="num" w:pos="1440"/>
+        </w:tabs>
+        <w:ind w:left="1440" w:hanging="360"/>
+      </w:pPr>
+      <w:rPr>
+        <w:rFonts w:ascii="Courier New" w:hAnsi="Courier New" w:hint="default"/>
+        <w:sz w:val="20"/>
+      </w:rPr>
+    </w:lvl>
+    <w:lvl w:ilvl="2" w:tentative="1">
+      <w:start w:val="1"/>
+      <w:numFmt w:val="bullet"/>
+      <w:lvlText w:val=""/>
+      <w:lvlJc w:val="left"/>
+      <w:pPr>
+        <w:tabs>
+          <w:tab w:val="num" w:pos="2160"/>
+        </w:tabs>
+        <w:ind w:left="2160" w:hanging="360"/>
+      </w:pPr>
+      <w:rPr>
+        <w:rFonts w:ascii="Wingdings" w:hAnsi="Wingdings" w:hint="default"/>
+        <w:sz w:val="20"/>
+      </w:rPr>
+    </w:lvl>
+    <w:lvl w:ilvl="3" w:tentative="1">
+      <w:start w:val="1"/>
+      <w:numFmt w:val="bullet"/>
+      <w:lvlText w:val=""/>
+      <w:lvlJc w:val="left"/>
+      <w:pPr>
+        <w:tabs>
+          <w:tab w:val="num" w:pos="2880"/>
+        </w:tabs>
+        <w:ind w:left="2880" w:hanging="360"/>
+      </w:pPr>
+      <w:rPr>
+        <w:rFonts w:ascii="Wingdings" w:hAnsi="Wingdings" w:hint="default"/>
+        <w:sz w:val="20"/>
+      </w:rPr>
+    </w:lvl>
+    <w:lvl w:ilvl="4" w:tentative="1">
+      <w:start w:val="1"/>
+      <w:numFmt w:val="bullet"/>
+      <w:lvlText w:val=""/>
+      <w:lvlJc w:val="left"/>
+      <w:pPr>
+        <w:tabs>
+          <w:tab w:val="num" w:pos="3600"/>
+        </w:tabs>
+        <w:ind w:left="3600" w:hanging="360"/>
+      </w:pPr>
+      <w:rPr>
+        <w:rFonts w:ascii="Wingdings" w:hAnsi="Wingdings" w:hint="default"/>
+        <w:sz w:val="20"/>
+      </w:rPr>
+    </w:lvl>
+    <w:lvl w:ilvl="5" w:tentative="1">
+      <w:start w:val="1"/>
+      <w:numFmt w:val="bullet"/>
+      <w:lvlText w:val=""/>
+      <w:lvlJc w:val="left"/>
+      <w:pPr>
+        <w:tabs>
+          <w:tab w:val="num" w:pos="4320"/>
+        </w:tabs>
+        <w:ind w:left="4320" w:hanging="360"/>
+      </w:pPr>
+      <w:rPr>
+        <w:rFonts w:ascii="Wingdings" w:hAnsi="Wingdings" w:hint="default"/>
+        <w:sz w:val="20"/>
+      </w:rPr>
+    </w:lvl>
+    <w:lvl w:ilvl="6" w:tentative="1">
+      <w:start w:val="1"/>
+      <w:numFmt w:val="bullet"/>
+      <w:lvlText w:val=""/>
+      <w:lvlJc w:val="left"/>
+      <w:pPr>
+        <w:tabs>
+          <w:tab w:val="num" w:pos="5040"/>
+        </w:tabs>
+        <w:ind w:left="5040" w:hanging="360"/>
+      </w:pPr>
+      <w:rPr>
+        <w:rFonts w:ascii="Wingdings" w:hAnsi="Wingdings" w:hint="default"/>
+        <w:sz w:val="20"/>
+      </w:rPr>
+    </w:lvl>
+    <w:lvl w:ilvl="7" w:tentative="1">
+      <w:start w:val="1"/>
+      <w:numFmt w:val="bullet"/>
+      <w:lvlText w:val=""/>
+      <w:lvlJc w:val="left"/>
+      <w:pPr>
+        <w:tabs>
+          <w:tab w:val="num" w:pos="5760"/>
+        </w:tabs>
+        <w:ind w:left="5760" w:hanging="360"/>
+      </w:pPr>
+      <w:rPr>
+        <w:rFonts w:ascii="Wingdings" w:hAnsi="Wingdings" w:hint="default"/>
+        <w:sz w:val="20"/>
+      </w:rPr>
+    </w:lvl>
+    <w:lvl w:ilvl="8" w:tentative="1">
+      <w:start w:val="1"/>
+      <w:numFmt w:val="bullet"/>
+      <w:lvlText w:val=""/>
+      <w:lvlJc w:val="left"/>
+      <w:pPr>
+        <w:tabs>
+          <w:tab w:val="num" w:pos="6480"/>
+        </w:tabs>
+        <w:ind w:left="6480" w:hanging="360"/>
+      </w:pPr>
+      <w:rPr>
+        <w:rFonts w:ascii="Wingdings" w:hAnsi="Wingdings" w:hint="default"/>
+        <w:sz w:val="20"/>
+      </w:rPr>
+    </w:lvl>
+  </w:abstractNum>
   <w:abstractNum w:abstractNumId="7" w15:restartNumberingAfterBreak="0">
-    <w:nsid w:val="6B5B62EA"/>
+    <w:nsid w:val="69BB7412"/>
     <w:multiLevelType w:val="hybridMultilevel"/>
-    <w:tmpl w:val="11067650"/>
+    <w:tmpl w:val="3362BAA2"/>
     <w:lvl w:ilvl="0" w:tplc="04090001">
       <w:start w:val="1"/>
       <w:numFmt w:val="bullet"/>
@@ -7651,6 +10619,119 @@
     </w:lvl>
   </w:abstractNum>
   <w:abstractNum w:abstractNumId="8" w15:restartNumberingAfterBreak="0">
+    <w:nsid w:val="6B5B62EA"/>
+    <w:multiLevelType w:val="hybridMultilevel"/>
+    <w:tmpl w:val="11067650"/>
+    <w:lvl w:ilvl="0" w:tplc="04090001">
+      <w:start w:val="1"/>
+      <w:numFmt w:val="bullet"/>
+      <w:lvlText w:val=""/>
+      <w:lvlJc w:val="left"/>
+      <w:pPr>
+        <w:ind w:left="720" w:hanging="360"/>
+      </w:pPr>
+      <w:rPr>
+        <w:rFonts w:ascii="Symbol" w:hAnsi="Symbol" w:hint="default"/>
+      </w:rPr>
+    </w:lvl>
+    <w:lvl w:ilvl="1" w:tplc="04090003" w:tentative="1">
+      <w:start w:val="1"/>
+      <w:numFmt w:val="bullet"/>
+      <w:lvlText w:val="o"/>
+      <w:lvlJc w:val="left"/>
+      <w:pPr>
+        <w:ind w:left="1440" w:hanging="360"/>
+      </w:pPr>
+      <w:rPr>
+        <w:rFonts w:ascii="Courier New" w:hAnsi="Courier New" w:cs="Courier New" w:hint="default"/>
+      </w:rPr>
+    </w:lvl>
+    <w:lvl w:ilvl="2" w:tplc="04090005" w:tentative="1">
+      <w:start w:val="1"/>
+      <w:numFmt w:val="bullet"/>
+      <w:lvlText w:val=""/>
+      <w:lvlJc w:val="left"/>
+      <w:pPr>
+        <w:ind w:left="2160" w:hanging="360"/>
+      </w:pPr>
+      <w:rPr>
+        <w:rFonts w:ascii="Wingdings" w:hAnsi="Wingdings" w:hint="default"/>
+      </w:rPr>
+    </w:lvl>
+    <w:lvl w:ilvl="3" w:tplc="04090001" w:tentative="1">
+      <w:start w:val="1"/>
+      <w:numFmt w:val="bullet"/>
+      <w:lvlText w:val=""/>
+      <w:lvlJc w:val="left"/>
+      <w:pPr>
+        <w:ind w:left="2880" w:hanging="360"/>
+      </w:pPr>
+      <w:rPr>
+        <w:rFonts w:ascii="Symbol" w:hAnsi="Symbol" w:hint="default"/>
+      </w:rPr>
+    </w:lvl>
+    <w:lvl w:ilvl="4" w:tplc="04090003" w:tentative="1">
+      <w:start w:val="1"/>
+      <w:numFmt w:val="bullet"/>
+      <w:lvlText w:val="o"/>
+      <w:lvlJc w:val="left"/>
+      <w:pPr>
+        <w:ind w:left="3600" w:hanging="360"/>
+      </w:pPr>
+      <w:rPr>
+        <w:rFonts w:ascii="Courier New" w:hAnsi="Courier New" w:cs="Courier New" w:hint="default"/>
+      </w:rPr>
+    </w:lvl>
+    <w:lvl w:ilvl="5" w:tplc="04090005" w:tentative="1">
+      <w:start w:val="1"/>
+      <w:numFmt w:val="bullet"/>
+      <w:lvlText w:val=""/>
+      <w:lvlJc w:val="left"/>
+      <w:pPr>
+        <w:ind w:left="4320" w:hanging="360"/>
+      </w:pPr>
+      <w:rPr>
+        <w:rFonts w:ascii="Wingdings" w:hAnsi="Wingdings" w:hint="default"/>
+      </w:rPr>
+    </w:lvl>
+    <w:lvl w:ilvl="6" w:tplc="04090001" w:tentative="1">
+      <w:start w:val="1"/>
+      <w:numFmt w:val="bullet"/>
+      <w:lvlText w:val=""/>
+      <w:lvlJc w:val="left"/>
+      <w:pPr>
+        <w:ind w:left="5040" w:hanging="360"/>
+      </w:pPr>
+      <w:rPr>
+        <w:rFonts w:ascii="Symbol" w:hAnsi="Symbol" w:hint="default"/>
+      </w:rPr>
+    </w:lvl>
+    <w:lvl w:ilvl="7" w:tplc="04090003" w:tentative="1">
+      <w:start w:val="1"/>
+      <w:numFmt w:val="bullet"/>
+      <w:lvlText w:val="o"/>
+      <w:lvlJc w:val="left"/>
+      <w:pPr>
+        <w:ind w:left="5760" w:hanging="360"/>
+      </w:pPr>
+      <w:rPr>
+        <w:rFonts w:ascii="Courier New" w:hAnsi="Courier New" w:cs="Courier New" w:hint="default"/>
+      </w:rPr>
+    </w:lvl>
+    <w:lvl w:ilvl="8" w:tplc="04090005" w:tentative="1">
+      <w:start w:val="1"/>
+      <w:numFmt w:val="bullet"/>
+      <w:lvlText w:val=""/>
+      <w:lvlJc w:val="left"/>
+      <w:pPr>
+        <w:ind w:left="6480" w:hanging="360"/>
+      </w:pPr>
+      <w:rPr>
+        <w:rFonts w:ascii="Wingdings" w:hAnsi="Wingdings" w:hint="default"/>
+      </w:rPr>
+    </w:lvl>
+  </w:abstractNum>
+  <w:abstractNum w:abstractNumId="9" w15:restartNumberingAfterBreak="0">
     <w:nsid w:val="74292367"/>
     <w:multiLevelType w:val="multilevel"/>
     <w:tmpl w:val="D5803F5C"/>
@@ -7764,31 +10845,34 @@
     </w:lvl>
   </w:abstractNum>
   <w:num w:numId="1">
-    <w:abstractNumId w:val="8"/>
+    <w:abstractNumId w:val="9"/>
   </w:num>
   <w:num w:numId="2">
-    <w:abstractNumId w:val="7"/>
+    <w:abstractNumId w:val="8"/>
   </w:num>
   <w:num w:numId="3">
     <w:abstractNumId w:val="0"/>
   </w:num>
   <w:num w:numId="4">
-    <w:abstractNumId w:val="4"/>
+    <w:abstractNumId w:val="5"/>
   </w:num>
   <w:num w:numId="5">
-    <w:abstractNumId w:val="6"/>
+    <w:abstractNumId w:val="7"/>
   </w:num>
   <w:num w:numId="6">
     <w:abstractNumId w:val="2"/>
   </w:num>
   <w:num w:numId="7">
-    <w:abstractNumId w:val="5"/>
+    <w:abstractNumId w:val="6"/>
   </w:num>
   <w:num w:numId="8">
     <w:abstractNumId w:val="1"/>
   </w:num>
   <w:num w:numId="9">
     <w:abstractNumId w:val="3"/>
+  </w:num>
+  <w:num w:numId="10">
+    <w:abstractNumId w:val="4"/>
   </w:num>
   <w:numIdMacAtCleanup w:val="5"/>
 </w:numbering>
@@ -8946,7 +12030,7 @@
 </file>
 
 <file path=customXml/itemProps1.xml><?xml version="1.0" encoding="utf-8"?>
-<ds:datastoreItem xmlns:ds="http://schemas.openxmlformats.org/officeDocument/2006/customXml" ds:itemID="{468A9B6B-8EAE-4D73-A9DF-9EDC1BF19837}">
+<ds:datastoreItem xmlns:ds="http://schemas.openxmlformats.org/officeDocument/2006/customXml" ds:itemID="{35C9434E-6527-4421-852E-C5C770C58309}">
   <ds:schemaRefs>
     <ds:schemaRef ds:uri="http://schemas.openxmlformats.org/officeDocument/2006/bibliography"/>
   </ds:schemaRefs>

</xml_diff>

<commit_message>
Doc: Chapitre 4 Sécurisation des bases de donnée added
</commit_message>
<xml_diff>
--- a/stratégie de sécurisation.docx
+++ b/stratégie de sécurisation.docx
@@ -9425,8 +9425,759 @@
           <w:lang w:val="fr-FR"/>
         </w:rPr>
       </w:pPr>
+    </w:p>
+    <w:p>
+      <w:pPr>
+        <w:spacing w:before="100" w:beforeAutospacing="1" w:after="100" w:afterAutospacing="1" w:line="240" w:lineRule="auto"/>
+        <w:rPr>
+          <w:rFonts w:ascii="Times New Roman" w:eastAsia="Times New Roman" w:hAnsi="Times New Roman" w:cs="Times New Roman"/>
+          <w:b/>
+          <w:bCs/>
+          <w:sz w:val="24"/>
+          <w:szCs w:val="24"/>
+          <w:lang w:val="fr-FR"/>
+        </w:rPr>
+      </w:pPr>
+    </w:p>
+    <w:p>
+      <w:pPr>
+        <w:spacing w:before="100" w:beforeAutospacing="1" w:after="100" w:afterAutospacing="1" w:line="240" w:lineRule="auto"/>
+        <w:rPr>
+          <w:rFonts w:ascii="Times New Roman" w:eastAsia="Times New Roman" w:hAnsi="Times New Roman" w:cs="Times New Roman"/>
+          <w:b/>
+          <w:bCs/>
+          <w:sz w:val="24"/>
+          <w:szCs w:val="24"/>
+          <w:lang w:val="fr-FR"/>
+        </w:rPr>
+      </w:pPr>
+    </w:p>
+    <w:p>
+      <w:pPr>
+        <w:spacing w:before="100" w:beforeAutospacing="1" w:after="100" w:afterAutospacing="1" w:line="240" w:lineRule="auto"/>
+        <w:rPr>
+          <w:rFonts w:ascii="Times New Roman" w:eastAsia="Times New Roman" w:hAnsi="Times New Roman" w:cs="Times New Roman"/>
+          <w:b/>
+          <w:bCs/>
+          <w:sz w:val="24"/>
+          <w:szCs w:val="24"/>
+          <w:lang w:val="fr-FR"/>
+        </w:rPr>
+      </w:pPr>
+    </w:p>
+    <w:p>
+      <w:pPr>
+        <w:spacing w:before="100" w:beforeAutospacing="1" w:after="100" w:afterAutospacing="1" w:line="240" w:lineRule="auto"/>
+        <w:jc w:val="center"/>
+        <w:outlineLvl w:val="0"/>
+        <w:rPr>
+          <w:rFonts w:ascii="Times New Roman" w:eastAsia="Times New Roman" w:hAnsi="Times New Roman" w:cs="Times New Roman"/>
+          <w:b/>
+          <w:bCs/>
+          <w:kern w:val="36"/>
+          <w:sz w:val="36"/>
+          <w:szCs w:val="36"/>
+          <w:rtl/>
+          <w:lang w:val="fr-FR"/>
+        </w:rPr>
+      </w:pPr>
+      <w:r>
+        <w:rPr>
+          <w:rFonts w:ascii="Times New Roman" w:eastAsia="Times New Roman" w:hAnsi="Times New Roman" w:cs="Times New Roman"/>
+          <w:b/>
+          <w:bCs/>
+          <w:kern w:val="36"/>
+          <w:sz w:val="36"/>
+          <w:szCs w:val="36"/>
+          <w:lang w:val="fr-FR"/>
+        </w:rPr>
+        <w:t xml:space="preserve">Chapitre </w:t>
+      </w:r>
+      <w:r>
+        <w:rPr>
+          <w:rFonts w:ascii="Times New Roman" w:eastAsia="Times New Roman" w:hAnsi="Times New Roman" w:cs="Times New Roman" w:hint="cs"/>
+          <w:b/>
+          <w:bCs/>
+          <w:kern w:val="36"/>
+          <w:sz w:val="36"/>
+          <w:szCs w:val="36"/>
+          <w:rtl/>
+          <w:lang w:val="fr-FR"/>
+        </w:rPr>
+        <w:t>4</w:t>
+      </w:r>
       <w:bookmarkStart w:id="1" w:name="_GoBack"/>
       <w:bookmarkEnd w:id="1"/>
+    </w:p>
+    <w:p>
+      <w:pPr>
+        <w:spacing w:before="100" w:beforeAutospacing="1" w:after="100" w:afterAutospacing="1" w:line="240" w:lineRule="auto"/>
+        <w:jc w:val="center"/>
+        <w:rPr>
+          <w:rFonts w:ascii="Times New Roman" w:eastAsia="Times New Roman" w:hAnsi="Times New Roman" w:cs="Times New Roman"/>
+          <w:b/>
+          <w:bCs/>
+          <w:sz w:val="36"/>
+          <w:szCs w:val="36"/>
+          <w:rtl/>
+          <w:lang w:val="fr-FR"/>
+        </w:rPr>
+      </w:pPr>
+      <w:r>
+        <w:rPr>
+          <w:rFonts w:ascii="Times New Roman" w:eastAsia="Times New Roman" w:hAnsi="Times New Roman" w:cs="Times New Roman"/>
+          <w:b/>
+          <w:bCs/>
+          <w:sz w:val="36"/>
+          <w:szCs w:val="36"/>
+          <w:lang w:val="fr-FR"/>
+        </w:rPr>
+        <w:t>S</w:t>
+      </w:r>
+      <w:r>
+        <w:rPr>
+          <w:rFonts w:ascii="Times New Roman" w:eastAsia="Times New Roman" w:hAnsi="Times New Roman" w:cs="Times New Roman"/>
+          <w:b/>
+          <w:bCs/>
+          <w:sz w:val="36"/>
+          <w:szCs w:val="36"/>
+          <w:lang w:val="fr-FR"/>
+        </w:rPr>
+        <w:t>écurisation des bases de données</w:t>
+      </w:r>
+    </w:p>
+    <w:p>
+      <w:pPr>
+        <w:pStyle w:val="whitespace-pre-wrap"/>
+        <w:jc w:val="lowKashida"/>
+        <w:rPr>
+          <w:lang w:val="fr-FR"/>
+        </w:rPr>
+      </w:pPr>
+      <w:r>
+        <w:rPr>
+          <w:lang w:val="fr-FR"/>
+        </w:rPr>
+        <w:t>La sécurisation de la base de données constitue un élément fondamental pour protéger l'application pire2pire.com. Une compromission à ce niveau peut entraîner des fuites de données personnelles, des violations du RGPD et des atteintes à la réputation de la plateforme. La stratégie proposée s'aligne avec les standards de l'ANSSI, les bonnes pratiques de l'OWASP et les exigences du RGPD.</w:t>
+      </w:r>
+    </w:p>
+    <w:p>
+      <w:pPr>
+        <w:pStyle w:val="Heading2"/>
+        <w:jc w:val="lowKashida"/>
+        <w:rPr>
+          <w:sz w:val="24"/>
+          <w:szCs w:val="24"/>
+          <w:lang w:val="fr-FR"/>
+        </w:rPr>
+      </w:pPr>
+      <w:r>
+        <w:rPr>
+          <w:sz w:val="24"/>
+          <w:szCs w:val="24"/>
+          <w:lang w:val="fr-FR"/>
+        </w:rPr>
+        <w:t>Architecture et conception sécurisée</w:t>
+      </w:r>
+    </w:p>
+    <w:p>
+      <w:pPr>
+        <w:pStyle w:val="whitespace-pre-wrap"/>
+        <w:jc w:val="lowKashida"/>
+        <w:rPr>
+          <w:lang w:val="fr-FR"/>
+        </w:rPr>
+      </w:pPr>
+      <w:r>
+        <w:rPr>
+          <w:lang w:val="fr-FR"/>
+        </w:rPr>
+        <w:t>La séparation des environnements est essentielle avec au minimum trois niveaux distincts : développement, pré-production et production. Ces environnements doivent être isolés physiquement ou logiquement avec des réseaux, instances et privilèges différents.</w:t>
+      </w:r>
+    </w:p>
+    <w:p>
+      <w:pPr>
+        <w:pStyle w:val="whitespace-pre-wrap"/>
+        <w:jc w:val="lowKashida"/>
+        <w:rPr>
+          <w:lang w:val="fr-FR"/>
+        </w:rPr>
+      </w:pPr>
+      <w:r>
+        <w:rPr>
+          <w:lang w:val="fr-FR"/>
+        </w:rPr>
+        <w:t>La segmentation des données permet de réduire la surface d'attaque en séparant les données sensibles des données standard et en utilisant des schémas distincts pour différentes catégories (utilisateurs, transactions, communications, journalisation).</w:t>
+      </w:r>
+    </w:p>
+    <w:p>
+      <w:pPr>
+        <w:pStyle w:val="whitespace-pre-wrap"/>
+        <w:jc w:val="lowKashida"/>
+        <w:rPr>
+          <w:lang w:val="fr-FR"/>
+        </w:rPr>
+      </w:pPr>
+      <w:r>
+        <w:rPr>
+          <w:lang w:val="fr-FR"/>
+        </w:rPr>
+        <w:t>Pour réduire la surface d'attaque, il est recommandé de limiter l'exposition réseau de la base de données en la plaçant dans un sous-réseau privé, en utilisant un pare-feu dédié et en interdisant les connexions directes depuis l'internet public.</w:t>
+      </w:r>
+    </w:p>
+    <w:p>
+      <w:pPr>
+        <w:pStyle w:val="Heading2"/>
+        <w:jc w:val="lowKashida"/>
+        <w:rPr>
+          <w:sz w:val="24"/>
+          <w:szCs w:val="24"/>
+          <w:lang w:val="fr-FR"/>
+        </w:rPr>
+      </w:pPr>
+      <w:r>
+        <w:rPr>
+          <w:sz w:val="24"/>
+          <w:szCs w:val="24"/>
+          <w:lang w:val="fr-FR"/>
+        </w:rPr>
+        <w:t>Contrôle d'accès et authentification</w:t>
+      </w:r>
+    </w:p>
+    <w:p>
+      <w:pPr>
+        <w:pStyle w:val="whitespace-pre-wrap"/>
+        <w:jc w:val="lowKashida"/>
+        <w:rPr>
+          <w:lang w:val="fr-FR"/>
+        </w:rPr>
+      </w:pPr>
+      <w:r>
+        <w:rPr>
+          <w:lang w:val="fr-FR"/>
+        </w:rPr>
+        <w:t>Une gestion rigoureuse des comptes implique la création d'utilisateurs distincts pour chaque service, l'application du principe du moindre privilège et la rotation régulière des mots de passe.</w:t>
+      </w:r>
+    </w:p>
+    <w:p>
+      <w:pPr>
+        <w:pStyle w:val="whitespace-pre-wrap"/>
+        <w:jc w:val="lowKashida"/>
+        <w:rPr>
+          <w:lang w:val="fr-FR"/>
+        </w:rPr>
+      </w:pPr>
+      <w:r>
+        <w:rPr>
+          <w:lang w:val="fr-FR"/>
+        </w:rPr>
+        <w:t xml:space="preserve">L'authentification forte recommande des mots de passe robustes (16 caractères minimum), l'authentification </w:t>
+      </w:r>
+      <w:proofErr w:type="spellStart"/>
+      <w:r>
+        <w:rPr>
+          <w:lang w:val="fr-FR"/>
+        </w:rPr>
+        <w:t>multifacteur</w:t>
+      </w:r>
+      <w:proofErr w:type="spellEnd"/>
+      <w:r>
+        <w:rPr>
+          <w:lang w:val="fr-FR"/>
+        </w:rPr>
+        <w:t xml:space="preserve"> pour les accès administrateurs et l'utilisation de certificats clients pour l'authentification des services.</w:t>
+      </w:r>
+    </w:p>
+    <w:p>
+      <w:pPr>
+        <w:pStyle w:val="whitespace-pre-wrap"/>
+        <w:jc w:val="lowKashida"/>
+        <w:rPr>
+          <w:lang w:val="fr-FR"/>
+        </w:rPr>
+      </w:pPr>
+      <w:r>
+        <w:rPr>
+          <w:lang w:val="fr-FR"/>
+        </w:rPr>
+        <w:t>La gestion des privilèges doit suivre le principe du moindre privilège avec des rôles applicatifs distincts pour les opérations de lecture et d'écriture.</w:t>
+      </w:r>
+    </w:p>
+    <w:p>
+      <w:pPr>
+        <w:pStyle w:val="Heading2"/>
+        <w:jc w:val="lowKashida"/>
+        <w:rPr>
+          <w:sz w:val="24"/>
+          <w:szCs w:val="24"/>
+          <w:lang w:val="fr-FR"/>
+        </w:rPr>
+      </w:pPr>
+      <w:r>
+        <w:rPr>
+          <w:sz w:val="24"/>
+          <w:szCs w:val="24"/>
+          <w:lang w:val="fr-FR"/>
+        </w:rPr>
+        <w:t>Chiffrement des données</w:t>
+      </w:r>
+    </w:p>
+    <w:p>
+      <w:pPr>
+        <w:pStyle w:val="whitespace-pre-wrap"/>
+        <w:jc w:val="lowKashida"/>
+        <w:rPr>
+          <w:lang w:val="fr-FR"/>
+        </w:rPr>
+      </w:pPr>
+      <w:r>
+        <w:rPr>
+          <w:lang w:val="fr-FR"/>
+        </w:rPr>
+        <w:t>Le chiffrement des données au repos est une exigence du RGPD et nécessite le chiffrement des volumes de stockage, un chiffrement au niveau des colonnes pour les données sensibles et une gestion sécurisée des clés.</w:t>
+      </w:r>
+    </w:p>
+    <w:p>
+      <w:pPr>
+        <w:pStyle w:val="whitespace-pre-wrap"/>
+        <w:jc w:val="lowKashida"/>
+        <w:rPr>
+          <w:lang w:val="fr-FR"/>
+        </w:rPr>
+      </w:pPr>
+      <w:r>
+        <w:rPr>
+          <w:lang w:val="fr-FR"/>
+        </w:rPr>
+        <w:lastRenderedPageBreak/>
+        <w:t>Le chiffrement en transit requiert l'activation de TLS/SSL pour toutes les connexions à la base de données avec des versions récentes (TLS 1.2 minimum) et des suites de chiffrement robustes.</w:t>
+      </w:r>
+    </w:p>
+    <w:p>
+      <w:pPr>
+        <w:pStyle w:val="whitespace-pre-wrap"/>
+        <w:jc w:val="lowKashida"/>
+        <w:rPr>
+          <w:lang w:val="fr-FR"/>
+        </w:rPr>
+      </w:pPr>
+      <w:r>
+        <w:rPr>
+          <w:lang w:val="fr-FR"/>
+        </w:rPr>
+        <w:t>La gestion des clés de chiffrement doit inclure une rotation régulière (tous les 90 jours), un stockage dans un module de sécurité matériel (HSM) et une séparation des rôles entre administrateurs et gestionnaires de clés.</w:t>
+      </w:r>
+    </w:p>
+    <w:p>
+      <w:pPr>
+        <w:pStyle w:val="Heading2"/>
+        <w:jc w:val="lowKashida"/>
+        <w:rPr>
+          <w:sz w:val="24"/>
+          <w:szCs w:val="24"/>
+          <w:lang w:val="fr-FR"/>
+        </w:rPr>
+      </w:pPr>
+      <w:r>
+        <w:rPr>
+          <w:sz w:val="24"/>
+          <w:szCs w:val="24"/>
+          <w:lang w:val="fr-FR"/>
+        </w:rPr>
+        <w:t>Protection contre les injections SQL</w:t>
+      </w:r>
+    </w:p>
+    <w:p>
+      <w:pPr>
+        <w:pStyle w:val="whitespace-pre-wrap"/>
+        <w:jc w:val="lowKashida"/>
+        <w:rPr>
+          <w:lang w:val="fr-FR"/>
+        </w:rPr>
+      </w:pPr>
+      <w:r>
+        <w:rPr>
+          <w:lang w:val="fr-FR"/>
+        </w:rPr>
+        <w:t>Les requêtes paramétrées et l'utilisation d'ORM constituent la première ligne de défense contre les injections SQL. Il faut éviter la construction dynamique de requêtes par concaténation de chaînes.</w:t>
+      </w:r>
+    </w:p>
+    <w:p>
+      <w:pPr>
+        <w:pStyle w:val="whitespace-pre-wrap"/>
+        <w:jc w:val="lowKashida"/>
+        <w:rPr>
+          <w:lang w:val="fr-FR"/>
+        </w:rPr>
+      </w:pPr>
+      <w:r>
+        <w:rPr>
+          <w:lang w:val="fr-FR"/>
+        </w:rPr>
+        <w:t>Le filtrage et l'échappement des entrées utilisateur doivent être systématiques avec un filtrage positif (liste blanche) et une validation stricte du type et du format des données.</w:t>
+      </w:r>
+    </w:p>
+    <w:p>
+      <w:pPr>
+        <w:pStyle w:val="whitespace-pre-wrap"/>
+        <w:jc w:val="lowKashida"/>
+        <w:rPr>
+          <w:lang w:val="fr-FR"/>
+        </w:rPr>
+      </w:pPr>
+      <w:r>
+        <w:rPr>
+          <w:lang w:val="fr-FR"/>
+        </w:rPr>
+        <w:t>Pour limiter les impacts, il convient d'utiliser des comptes avec privilèges restreints, de mettre en place un WAF et de surveiller toutes les requêtes SQL anormales.</w:t>
+      </w:r>
+    </w:p>
+    <w:p>
+      <w:pPr>
+        <w:pStyle w:val="Heading2"/>
+        <w:jc w:val="lowKashida"/>
+        <w:rPr>
+          <w:sz w:val="24"/>
+          <w:szCs w:val="24"/>
+          <w:lang w:val="fr-FR"/>
+        </w:rPr>
+      </w:pPr>
+      <w:r>
+        <w:rPr>
+          <w:sz w:val="24"/>
+          <w:szCs w:val="24"/>
+          <w:lang w:val="fr-FR"/>
+        </w:rPr>
+        <w:t>Durcissement de la configuration</w:t>
+      </w:r>
+    </w:p>
+    <w:p>
+      <w:pPr>
+        <w:pStyle w:val="whitespace-pre-wrap"/>
+        <w:jc w:val="lowKashida"/>
+        <w:rPr>
+          <w:lang w:val="fr-FR"/>
+        </w:rPr>
+      </w:pPr>
+      <w:r>
+        <w:rPr>
+          <w:lang w:val="fr-FR"/>
+        </w:rPr>
+        <w:t>La sécurisation du SGBD implique de maintenir le système à jour, de désactiver les fonctionnalités inutilisées et de restreindre les connexions à la base de données.</w:t>
+      </w:r>
+    </w:p>
+    <w:p>
+      <w:pPr>
+        <w:pStyle w:val="whitespace-pre-wrap"/>
+        <w:jc w:val="lowKashida"/>
+        <w:rPr>
+          <w:lang w:val="fr-FR"/>
+        </w:rPr>
+      </w:pPr>
+      <w:r>
+        <w:rPr>
+          <w:lang w:val="fr-FR"/>
+        </w:rPr>
+        <w:t>La configuration des paramètres de sécurité doit suivre les recommandations du fournisseur, désactiver l'affichage des informations détaillées dans les messages d'erreur et configurer des timeouts appropriés.</w:t>
+      </w:r>
+    </w:p>
+    <w:p>
+      <w:pPr>
+        <w:pStyle w:val="whitespace-pre-wrap"/>
+        <w:jc w:val="lowKashida"/>
+        <w:rPr>
+          <w:lang w:val="fr-FR"/>
+        </w:rPr>
+      </w:pPr>
+      <w:r>
+        <w:rPr>
+          <w:lang w:val="fr-FR"/>
+        </w:rPr>
+        <w:t xml:space="preserve">La protection contre les attaques </w:t>
+      </w:r>
+      <w:proofErr w:type="spellStart"/>
+      <w:r>
+        <w:rPr>
+          <w:lang w:val="fr-FR"/>
+        </w:rPr>
+        <w:t>DoS</w:t>
+      </w:r>
+      <w:proofErr w:type="spellEnd"/>
+      <w:r>
+        <w:rPr>
+          <w:lang w:val="fr-FR"/>
+        </w:rPr>
+        <w:t xml:space="preserve"> nécessite des limites de connexions par utilisateur, des timeouts pour toutes les opérations et un </w:t>
+      </w:r>
+      <w:proofErr w:type="spellStart"/>
+      <w:r>
+        <w:rPr>
+          <w:lang w:val="fr-FR"/>
+        </w:rPr>
+        <w:t>pooling</w:t>
+      </w:r>
+      <w:proofErr w:type="spellEnd"/>
+      <w:r>
+        <w:rPr>
+          <w:lang w:val="fr-FR"/>
+        </w:rPr>
+        <w:t xml:space="preserve"> de connexions efficace.</w:t>
+      </w:r>
+    </w:p>
+    <w:p>
+      <w:pPr>
+        <w:pStyle w:val="Heading2"/>
+        <w:jc w:val="lowKashida"/>
+        <w:rPr>
+          <w:sz w:val="24"/>
+          <w:szCs w:val="24"/>
+          <w:lang w:val="fr-FR"/>
+        </w:rPr>
+      </w:pPr>
+      <w:r>
+        <w:rPr>
+          <w:sz w:val="24"/>
+          <w:szCs w:val="24"/>
+          <w:lang w:val="fr-FR"/>
+        </w:rPr>
+        <w:t>Surveillance et journalisation</w:t>
+      </w:r>
+    </w:p>
+    <w:p>
+      <w:pPr>
+        <w:pStyle w:val="whitespace-pre-wrap"/>
+        <w:jc w:val="lowKashida"/>
+        <w:rPr>
+          <w:lang w:val="fr-FR"/>
+        </w:rPr>
+      </w:pPr>
+      <w:r>
+        <w:rPr>
+          <w:lang w:val="fr-FR"/>
+        </w:rPr>
+        <w:t>L'audit des activités est essentiel pour détecter les comportements anormaux avec une journalisation complète des accès et opérations sur la base de données.</w:t>
+      </w:r>
+    </w:p>
+    <w:p>
+      <w:pPr>
+        <w:pStyle w:val="whitespace-pre-wrap"/>
+        <w:jc w:val="lowKashida"/>
+        <w:rPr>
+          <w:lang w:val="fr-FR"/>
+        </w:rPr>
+      </w:pPr>
+      <w:r>
+        <w:rPr>
+          <w:lang w:val="fr-FR"/>
+        </w:rPr>
+        <w:t>La détection des anomalies passe par des systèmes spécifiques (DIDS) et l'établissement de profils de comportement normal pour générer des alertes en cas d'activités suspectes.</w:t>
+      </w:r>
+    </w:p>
+    <w:p>
+      <w:pPr>
+        <w:pStyle w:val="whitespace-pre-wrap"/>
+        <w:jc w:val="lowKashida"/>
+        <w:rPr>
+          <w:lang w:val="fr-FR"/>
+        </w:rPr>
+      </w:pPr>
+      <w:r>
+        <w:rPr>
+          <w:lang w:val="fr-FR"/>
+        </w:rPr>
+        <w:t>La gestion des journaux doit suivre les recommandations de l'ANSSI avec une centralisation sur un serveur dédié, une rétention d'au moins 6 mois et une protection de l'intégrité des logs.</w:t>
+      </w:r>
+    </w:p>
+    <w:p>
+      <w:pPr>
+        <w:pStyle w:val="Heading2"/>
+        <w:jc w:val="lowKashida"/>
+        <w:rPr>
+          <w:sz w:val="24"/>
+          <w:szCs w:val="24"/>
+          <w:lang w:val="fr-FR"/>
+        </w:rPr>
+      </w:pPr>
+      <w:r>
+        <w:rPr>
+          <w:sz w:val="24"/>
+          <w:szCs w:val="24"/>
+          <w:lang w:val="fr-FR"/>
+        </w:rPr>
+        <w:t>Sauvegarde et plan de reprise d'activité</w:t>
+      </w:r>
+    </w:p>
+    <w:p>
+      <w:pPr>
+        <w:pStyle w:val="whitespace-pre-wrap"/>
+        <w:jc w:val="lowKashida"/>
+        <w:rPr>
+          <w:lang w:val="fr-FR"/>
+        </w:rPr>
+      </w:pPr>
+      <w:r>
+        <w:rPr>
+          <w:lang w:val="fr-FR"/>
+        </w:rPr>
+        <w:t>Une stratégie robuste de sauvegarde inclut des sauvegardes complètes quotidiennes et incrémentales toutes les heures, avec chiffrement et stockage sur des sites géographiquement distincts.</w:t>
+      </w:r>
+    </w:p>
+    <w:p>
+      <w:pPr>
+        <w:pStyle w:val="whitespace-pre-wrap"/>
+        <w:jc w:val="lowKashida"/>
+        <w:rPr>
+          <w:lang w:val="fr-FR"/>
+        </w:rPr>
+      </w:pPr>
+      <w:r>
+        <w:rPr>
+          <w:lang w:val="fr-FR"/>
+        </w:rPr>
+        <w:lastRenderedPageBreak/>
+        <w:t>La haute disponibilité requiert une architecture avec réplication synchrone, un mécanisme de basculement automatique et des tests réguliers des procédures.</w:t>
+      </w:r>
+    </w:p>
+    <w:p>
+      <w:pPr>
+        <w:pStyle w:val="whitespace-pre-wrap"/>
+        <w:jc w:val="lowKashida"/>
+        <w:rPr>
+          <w:lang w:val="fr-FR"/>
+        </w:rPr>
+      </w:pPr>
+      <w:r>
+        <w:rPr>
+          <w:lang w:val="fr-FR"/>
+        </w:rPr>
+        <w:t>Le plan de reprise d'activité (PRA) définit des objectifs de temps de reprise (RTO &lt; 1h) et de point de reprise (RPO &lt; 5min) avec des procédures documentées pour différents scénarios d'incidents.</w:t>
+      </w:r>
+    </w:p>
+    <w:p>
+      <w:pPr>
+        <w:pStyle w:val="Heading2"/>
+        <w:jc w:val="lowKashida"/>
+        <w:rPr>
+          <w:sz w:val="24"/>
+          <w:szCs w:val="24"/>
+          <w:lang w:val="fr-FR"/>
+        </w:rPr>
+      </w:pPr>
+      <w:r>
+        <w:rPr>
+          <w:sz w:val="24"/>
+          <w:szCs w:val="24"/>
+          <w:lang w:val="fr-FR"/>
+        </w:rPr>
+        <w:t>Conformité RGPD</w:t>
+      </w:r>
+    </w:p>
+    <w:p>
+      <w:pPr>
+        <w:pStyle w:val="whitespace-pre-wrap"/>
+        <w:jc w:val="lowKashida"/>
+        <w:rPr>
+          <w:lang w:val="fr-FR"/>
+        </w:rPr>
+      </w:pPr>
+      <w:r>
+        <w:rPr>
+          <w:lang w:val="fr-FR"/>
+        </w:rPr>
+        <w:t>La minimisation des données est fondamentale avec la collecte des seules données nécessaires et des mécanismes de purge automatique pour les données obsolètes.</w:t>
+      </w:r>
+    </w:p>
+    <w:p>
+      <w:pPr>
+        <w:pStyle w:val="whitespace-pre-wrap"/>
+        <w:jc w:val="lowKashida"/>
+        <w:rPr>
+          <w:lang w:val="fr-FR"/>
+        </w:rPr>
+      </w:pPr>
+      <w:r>
+        <w:rPr>
+          <w:lang w:val="fr-FR"/>
+        </w:rPr>
+        <w:t>Le droit à l'oubli nécessite un processus technique d'effacement complet des données utilisateur sur toutes les instances (production, sauvegarde, réplication).</w:t>
+      </w:r>
+    </w:p>
+    <w:p>
+      <w:pPr>
+        <w:pStyle w:val="whitespace-pre-wrap"/>
+        <w:jc w:val="lowKashida"/>
+        <w:rPr>
+          <w:lang w:val="fr-FR"/>
+        </w:rPr>
+      </w:pPr>
+      <w:r>
+        <w:rPr>
+          <w:lang w:val="fr-FR"/>
+        </w:rPr>
+        <w:t>La portabilité des données implique des fonctionnalités d'export au format standard (JSON, CSV) avec un mécanisme sécurisé de livraison.</w:t>
+      </w:r>
+    </w:p>
+    <w:p>
+      <w:pPr>
+        <w:pStyle w:val="Heading2"/>
+        <w:jc w:val="lowKashida"/>
+        <w:rPr>
+          <w:sz w:val="24"/>
+          <w:szCs w:val="24"/>
+          <w:lang w:val="fr-FR"/>
+        </w:rPr>
+      </w:pPr>
+      <w:r>
+        <w:rPr>
+          <w:sz w:val="24"/>
+          <w:szCs w:val="24"/>
+          <w:lang w:val="fr-FR"/>
+        </w:rPr>
+        <w:t>Recommandations spécifiques pour pire2pire.com</w:t>
+      </w:r>
+    </w:p>
+    <w:p>
+      <w:pPr>
+        <w:pStyle w:val="whitespace-pre-wrap"/>
+        <w:jc w:val="lowKashida"/>
+        <w:rPr>
+          <w:lang w:val="fr-FR"/>
+        </w:rPr>
+      </w:pPr>
+      <w:r>
+        <w:rPr>
+          <w:lang w:val="fr-FR"/>
+        </w:rPr>
+        <w:t>Pour sécuriser les données de transaction P2P, un chiffrement de bout en bout est recommandé avec des signatures cryptographiques pour garantir l'intégrité.</w:t>
+      </w:r>
+    </w:p>
+    <w:p>
+      <w:pPr>
+        <w:pStyle w:val="whitespace-pre-wrap"/>
+        <w:jc w:val="lowKashida"/>
+        <w:rPr>
+          <w:lang w:val="fr-FR"/>
+        </w:rPr>
+      </w:pPr>
+      <w:r>
+        <w:rPr>
+          <w:lang w:val="fr-FR"/>
+        </w:rPr>
+        <w:t>Le partitionnement des tables volumineuses (transactions, logs) permet d'améliorer les performances et facilite l'archivage et la suppression des données selon leur âge.</w:t>
+      </w:r>
+    </w:p>
+    <w:p>
+      <w:pPr>
+        <w:spacing w:before="100" w:beforeAutospacing="1" w:after="100" w:afterAutospacing="1" w:line="240" w:lineRule="auto"/>
+        <w:rPr>
+          <w:rFonts w:ascii="Times New Roman" w:eastAsia="Times New Roman" w:hAnsi="Times New Roman" w:cs="Times New Roman"/>
+          <w:b/>
+          <w:bCs/>
+          <w:sz w:val="24"/>
+          <w:szCs w:val="24"/>
+          <w:lang w:val="fr-FR"/>
+        </w:rPr>
+      </w:pPr>
     </w:p>
     <w:sectPr>
       <w:headerReference w:type="default" r:id="rId8"/>
@@ -12030,7 +12781,7 @@
 </file>
 
 <file path=customXml/itemProps1.xml><?xml version="1.0" encoding="utf-8"?>
-<ds:datastoreItem xmlns:ds="http://schemas.openxmlformats.org/officeDocument/2006/customXml" ds:itemID="{35C9434E-6527-4421-852E-C5C770C58309}">
+<ds:datastoreItem xmlns:ds="http://schemas.openxmlformats.org/officeDocument/2006/customXml" ds:itemID="{8EB793D7-312E-47B6-9ADE-21657AED9840}">
   <ds:schemaRefs>
     <ds:schemaRef ds:uri="http://schemas.openxmlformats.org/officeDocument/2006/bibliography"/>
   </ds:schemaRefs>

</xml_diff>